<commit_message>
! Modified the files
</commit_message>
<xml_diff>
--- a/Documents/01. Requirement/03. Analysis.docx
+++ b/Documents/01. Requirement/03. Analysis.docx
@@ -4,370 +4,1680 @@
   <w:body>
     <w:p>
       <w:pPr>
-        <w:jc w:val="center"/>
-      </w:pPr>
-      <w:proofErr w:type="spellStart"/>
-      <w:r>
-        <w:t>Tài</w:t>
-      </w:r>
-      <w:proofErr w:type="spellEnd"/>
-      <w:r>
-        <w:t xml:space="preserve"> </w:t>
-      </w:r>
-      <w:proofErr w:type="spellStart"/>
-      <w:r>
-        <w:t>liệu</w:t>
-      </w:r>
-      <w:proofErr w:type="spellEnd"/>
-      <w:r>
-        <w:t xml:space="preserve"> </w:t>
-      </w:r>
-      <w:proofErr w:type="spellStart"/>
-      <w:r>
-        <w:t>phân</w:t>
-      </w:r>
-      <w:proofErr w:type="spellEnd"/>
-      <w:r>
-        <w:t xml:space="preserve"> </w:t>
-      </w:r>
-      <w:proofErr w:type="spellStart"/>
-      <w:r>
-        <w:t>tích</w:t>
-      </w:r>
-      <w:proofErr w:type="spellEnd"/>
+        <w:widowControl w:val="0"/>
+        <w:autoSpaceDE w:val="0"/>
+        <w:autoSpaceDN w:val="0"/>
+        <w:adjustRightInd w:val="0"/>
+        <w:spacing w:after="0" w:line="592" w:lineRule="exact"/>
+        <w:jc w:val="right"/>
+        <w:rPr>
+          <w:rFonts w:ascii="Arial" w:hAnsi="Arial" w:cs="Arial"/>
+          <w:b/>
+          <w:bCs/>
+          <w:color w:val="000000"/>
+          <w:sz w:val="66"/>
+          <w:szCs w:val="64"/>
+        </w:rPr>
+      </w:pPr>
     </w:p>
     <w:p>
       <w:pPr>
-        <w:jc w:val="center"/>
-        <w:rPr>
-          <w:i/>
-        </w:rPr>
-      </w:pPr>
-      <w:r>
-        <w:rPr>
-          <w:i/>
-        </w:rPr>
-        <w:t>&lt;</w:t>
-      </w:r>
-      <w:proofErr w:type="spellStart"/>
-      <w:r>
-        <w:rPr>
-          <w:i/>
-        </w:rPr>
-        <w:t>Tài</w:t>
-      </w:r>
-      <w:proofErr w:type="spellEnd"/>
-      <w:r>
-        <w:rPr>
-          <w:i/>
-        </w:rPr>
-        <w:t xml:space="preserve"> </w:t>
-      </w:r>
-      <w:proofErr w:type="spellStart"/>
-      <w:r>
-        <w:rPr>
-          <w:i/>
-        </w:rPr>
-        <w:t>liệu</w:t>
-      </w:r>
-      <w:proofErr w:type="spellEnd"/>
-      <w:r>
-        <w:rPr>
-          <w:i/>
-        </w:rPr>
-        <w:t xml:space="preserve"> </w:t>
-      </w:r>
-      <w:proofErr w:type="spellStart"/>
-      <w:r>
-        <w:rPr>
-          <w:i/>
-        </w:rPr>
-        <w:t>này</w:t>
-      </w:r>
-      <w:proofErr w:type="spellEnd"/>
-      <w:r>
-        <w:rPr>
-          <w:i/>
-        </w:rPr>
-        <w:t xml:space="preserve"> </w:t>
-      </w:r>
-      <w:proofErr w:type="spellStart"/>
-      <w:r>
-        <w:rPr>
-          <w:i/>
-        </w:rPr>
-        <w:t>nhằm</w:t>
-      </w:r>
-      <w:proofErr w:type="spellEnd"/>
-      <w:r>
-        <w:rPr>
-          <w:i/>
-        </w:rPr>
-        <w:t xml:space="preserve"> </w:t>
-      </w:r>
-      <w:proofErr w:type="spellStart"/>
-      <w:r>
-        <w:rPr>
-          <w:i/>
-        </w:rPr>
-        <w:t>phân</w:t>
-      </w:r>
-      <w:proofErr w:type="spellEnd"/>
-      <w:r>
-        <w:rPr>
-          <w:i/>
-        </w:rPr>
-        <w:t xml:space="preserve"> </w:t>
-      </w:r>
-      <w:proofErr w:type="spellStart"/>
-      <w:r>
-        <w:rPr>
-          <w:i/>
-        </w:rPr>
-        <w:t>tích</w:t>
-      </w:r>
-      <w:proofErr w:type="spellEnd"/>
-      <w:r>
-        <w:rPr>
-          <w:i/>
-        </w:rPr>
-        <w:t xml:space="preserve"> </w:t>
-      </w:r>
-      <w:proofErr w:type="spellStart"/>
-      <w:r>
-        <w:rPr>
-          <w:i/>
-        </w:rPr>
-        <w:t>các</w:t>
-      </w:r>
-      <w:proofErr w:type="spellEnd"/>
-      <w:r>
-        <w:rPr>
-          <w:i/>
-        </w:rPr>
-        <w:t xml:space="preserve"> </w:t>
-      </w:r>
-      <w:proofErr w:type="spellStart"/>
-      <w:r>
-        <w:rPr>
-          <w:i/>
-        </w:rPr>
-        <w:t>yêu</w:t>
-      </w:r>
-      <w:proofErr w:type="spellEnd"/>
-      <w:r>
-        <w:rPr>
-          <w:i/>
-        </w:rPr>
-        <w:t xml:space="preserve"> </w:t>
-      </w:r>
-      <w:proofErr w:type="spellStart"/>
-      <w:r>
-        <w:rPr>
-          <w:i/>
-        </w:rPr>
-        <w:t>cầu</w:t>
-      </w:r>
-      <w:proofErr w:type="spellEnd"/>
-      <w:r>
-        <w:rPr>
-          <w:i/>
-        </w:rPr>
-        <w:t xml:space="preserve"> </w:t>
-      </w:r>
-      <w:proofErr w:type="spellStart"/>
-      <w:r>
-        <w:rPr>
-          <w:i/>
-        </w:rPr>
-        <w:t>của</w:t>
-      </w:r>
-      <w:proofErr w:type="spellEnd"/>
-      <w:r>
-        <w:rPr>
-          <w:i/>
-        </w:rPr>
-        <w:t xml:space="preserve"> </w:t>
-      </w:r>
-      <w:proofErr w:type="spellStart"/>
-      <w:r>
-        <w:rPr>
-          <w:i/>
-        </w:rPr>
-        <w:t>khách</w:t>
-      </w:r>
-      <w:proofErr w:type="spellEnd"/>
-      <w:r>
-        <w:rPr>
-          <w:i/>
-        </w:rPr>
-        <w:t xml:space="preserve"> </w:t>
-      </w:r>
-      <w:proofErr w:type="spellStart"/>
-      <w:r>
-        <w:rPr>
-          <w:i/>
-        </w:rPr>
-        <w:t>hàng</w:t>
-      </w:r>
-      <w:proofErr w:type="spellEnd"/>
-      <w:r>
-        <w:rPr>
-          <w:i/>
-        </w:rPr>
-        <w:t xml:space="preserve"> </w:t>
-      </w:r>
-      <w:proofErr w:type="spellStart"/>
-      <w:r>
-        <w:rPr>
-          <w:i/>
-        </w:rPr>
-        <w:t>thành</w:t>
-      </w:r>
-      <w:proofErr w:type="spellEnd"/>
-      <w:r>
-        <w:rPr>
-          <w:i/>
-        </w:rPr>
-        <w:t xml:space="preserve"> </w:t>
-      </w:r>
-      <w:proofErr w:type="spellStart"/>
-      <w:r>
-        <w:rPr>
-          <w:i/>
-        </w:rPr>
-        <w:t>những</w:t>
-      </w:r>
-      <w:proofErr w:type="spellEnd"/>
-      <w:r>
-        <w:rPr>
-          <w:i/>
-        </w:rPr>
-        <w:t xml:space="preserve"> </w:t>
-      </w:r>
-      <w:proofErr w:type="spellStart"/>
-      <w:r>
-        <w:rPr>
-          <w:i/>
-        </w:rPr>
-        <w:t>chức</w:t>
-      </w:r>
-      <w:proofErr w:type="spellEnd"/>
-      <w:r>
-        <w:rPr>
-          <w:i/>
-        </w:rPr>
-        <w:t xml:space="preserve"> </w:t>
-      </w:r>
-      <w:proofErr w:type="spellStart"/>
-      <w:r>
-        <w:rPr>
-          <w:i/>
-        </w:rPr>
-        <w:t>năng</w:t>
-      </w:r>
-      <w:proofErr w:type="spellEnd"/>
-      <w:r>
-        <w:rPr>
-          <w:i/>
-        </w:rPr>
-        <w:t xml:space="preserve"> </w:t>
-      </w:r>
-      <w:proofErr w:type="spellStart"/>
-      <w:r>
-        <w:rPr>
-          <w:i/>
-        </w:rPr>
-        <w:t>cần</w:t>
-      </w:r>
-      <w:proofErr w:type="spellEnd"/>
-      <w:r>
-        <w:rPr>
-          <w:i/>
-        </w:rPr>
-        <w:t xml:space="preserve"> </w:t>
-      </w:r>
-      <w:proofErr w:type="spellStart"/>
-      <w:r>
-        <w:rPr>
-          <w:i/>
-        </w:rPr>
-        <w:t>thiết</w:t>
-      </w:r>
-      <w:proofErr w:type="spellEnd"/>
-      <w:r>
-        <w:rPr>
-          <w:i/>
-        </w:rPr>
-        <w:t xml:space="preserve"> </w:t>
-      </w:r>
-      <w:proofErr w:type="spellStart"/>
-      <w:r>
-        <w:rPr>
-          <w:i/>
-        </w:rPr>
-        <w:t>cho</w:t>
-      </w:r>
-      <w:proofErr w:type="spellEnd"/>
-      <w:r>
-        <w:rPr>
-          <w:i/>
-        </w:rPr>
-        <w:t xml:space="preserve"> </w:t>
-      </w:r>
-      <w:proofErr w:type="spellStart"/>
-      <w:r>
-        <w:rPr>
-          <w:i/>
-        </w:rPr>
-        <w:t>hệ</w:t>
-      </w:r>
-      <w:proofErr w:type="spellEnd"/>
-      <w:r>
-        <w:rPr>
-          <w:i/>
-        </w:rPr>
-        <w:t xml:space="preserve"> </w:t>
-      </w:r>
-      <w:proofErr w:type="spellStart"/>
-      <w:r>
-        <w:rPr>
-          <w:i/>
-        </w:rPr>
-        <w:t>thống</w:t>
-      </w:r>
-      <w:proofErr w:type="spellEnd"/>
-      <w:r>
-        <w:rPr>
-          <w:i/>
-        </w:rPr>
-        <w:t>&gt;</w:t>
-      </w:r>
+        <w:widowControl w:val="0"/>
+        <w:autoSpaceDE w:val="0"/>
+        <w:autoSpaceDN w:val="0"/>
+        <w:adjustRightInd w:val="0"/>
+        <w:spacing w:after="0" w:line="592" w:lineRule="exact"/>
+        <w:jc w:val="right"/>
+        <w:rPr>
+          <w:rFonts w:ascii="Arial" w:hAnsi="Arial" w:cs="Arial"/>
+          <w:b/>
+          <w:bCs/>
+          <w:color w:val="000000"/>
+          <w:sz w:val="66"/>
+          <w:szCs w:val="64"/>
+        </w:rPr>
+      </w:pPr>
     </w:p>
     <w:p>
-      <w:r>
-        <w:br w:type="page"/>
+      <w:pPr>
+        <w:widowControl w:val="0"/>
+        <w:autoSpaceDE w:val="0"/>
+        <w:autoSpaceDN w:val="0"/>
+        <w:adjustRightInd w:val="0"/>
+        <w:spacing w:after="0" w:line="592" w:lineRule="exact"/>
+        <w:jc w:val="right"/>
+        <w:rPr>
+          <w:rFonts w:ascii="Arial" w:hAnsi="Arial" w:cs="Arial"/>
+          <w:b/>
+          <w:bCs/>
+          <w:color w:val="000000"/>
+          <w:sz w:val="66"/>
+          <w:szCs w:val="64"/>
+        </w:rPr>
+      </w:pPr>
+      <w:r>
+        <w:rPr>
+          <w:rFonts w:ascii="Arial" w:hAnsi="Arial" w:cs="Arial"/>
+          <w:b/>
+          <w:bCs/>
+          <w:color w:val="000000"/>
+          <w:sz w:val="66"/>
+          <w:szCs w:val="64"/>
+        </w:rPr>
+        <w:t>Analysis Document</w:t>
       </w:r>
     </w:p>
     <w:p>
-      <w:r>
-        <w:lastRenderedPageBreak/>
-        <w:t>Content:</w:t>
-      </w:r>
+      <w:pPr>
+        <w:widowControl w:val="0"/>
+        <w:autoSpaceDE w:val="0"/>
+        <w:autoSpaceDN w:val="0"/>
+        <w:adjustRightInd w:val="0"/>
+        <w:spacing w:after="0" w:line="200" w:lineRule="exact"/>
+        <w:rPr>
+          <w:rFonts w:ascii="Arial" w:hAnsi="Arial" w:cs="Arial"/>
+          <w:sz w:val="24"/>
+          <w:szCs w:val="24"/>
+        </w:rPr>
+      </w:pPr>
     </w:p>
     <w:p>
-      <w:r>
-        <w:br w:type="page"/>
-      </w:r>
+      <w:pPr>
+        <w:widowControl w:val="0"/>
+        <w:autoSpaceDE w:val="0"/>
+        <w:autoSpaceDN w:val="0"/>
+        <w:adjustRightInd w:val="0"/>
+        <w:spacing w:after="0" w:line="200" w:lineRule="exact"/>
+        <w:rPr>
+          <w:rFonts w:ascii="Arial" w:hAnsi="Arial" w:cs="Arial"/>
+          <w:sz w:val="24"/>
+          <w:szCs w:val="24"/>
+        </w:rPr>
+      </w:pPr>
     </w:p>
     <w:p>
       <w:pPr>
-        <w:pStyle w:val="ListParagraph"/>
+        <w:widowControl w:val="0"/>
+        <w:autoSpaceDE w:val="0"/>
+        <w:autoSpaceDN w:val="0"/>
+        <w:adjustRightInd w:val="0"/>
+        <w:spacing w:after="0" w:line="200" w:lineRule="exact"/>
+        <w:rPr>
+          <w:rFonts w:ascii="Arial" w:hAnsi="Arial" w:cs="Arial"/>
+          <w:sz w:val="24"/>
+          <w:szCs w:val="24"/>
+        </w:rPr>
+      </w:pPr>
+    </w:p>
+    <w:p>
+      <w:pPr>
+        <w:widowControl w:val="0"/>
+        <w:autoSpaceDE w:val="0"/>
+        <w:autoSpaceDN w:val="0"/>
+        <w:adjustRightInd w:val="0"/>
+        <w:spacing w:after="0" w:line="218" w:lineRule="exact"/>
+        <w:rPr>
+          <w:rFonts w:ascii="Arial" w:hAnsi="Arial" w:cs="Arial"/>
+          <w:sz w:val="24"/>
+          <w:szCs w:val="24"/>
+        </w:rPr>
+      </w:pPr>
+    </w:p>
+    <w:p>
+      <w:pPr>
+        <w:widowControl w:val="0"/>
+        <w:autoSpaceDE w:val="0"/>
+        <w:autoSpaceDN w:val="0"/>
+        <w:adjustRightInd w:val="0"/>
+        <w:spacing w:after="0" w:line="370" w:lineRule="exact"/>
+        <w:jc w:val="right"/>
+        <w:rPr>
+          <w:rFonts w:ascii="Arial" w:hAnsi="Arial" w:cs="Arial"/>
+          <w:b/>
+          <w:bCs/>
+          <w:color w:val="000000"/>
+          <w:sz w:val="40"/>
+          <w:szCs w:val="40"/>
+        </w:rPr>
+      </w:pPr>
+      <w:proofErr w:type="gramStart"/>
+      <w:r>
+        <w:rPr>
+          <w:rFonts w:ascii="Arial" w:hAnsi="Arial" w:cs="Arial"/>
+          <w:b/>
+          <w:bCs/>
+          <w:color w:val="000000"/>
+          <w:sz w:val="40"/>
+          <w:szCs w:val="40"/>
+        </w:rPr>
+        <w:t>for</w:t>
+      </w:r>
+      <w:proofErr w:type="gramEnd"/>
+    </w:p>
+    <w:p>
+      <w:pPr>
+        <w:widowControl w:val="0"/>
+        <w:autoSpaceDE w:val="0"/>
+        <w:autoSpaceDN w:val="0"/>
+        <w:adjustRightInd w:val="0"/>
+        <w:spacing w:after="0" w:line="200" w:lineRule="exact"/>
+        <w:rPr>
+          <w:rFonts w:ascii="Arial" w:hAnsi="Arial" w:cs="Arial"/>
+          <w:sz w:val="24"/>
+          <w:szCs w:val="24"/>
+        </w:rPr>
+      </w:pPr>
+    </w:p>
+    <w:p>
+      <w:pPr>
+        <w:widowControl w:val="0"/>
+        <w:autoSpaceDE w:val="0"/>
+        <w:autoSpaceDN w:val="0"/>
+        <w:adjustRightInd w:val="0"/>
+        <w:spacing w:after="0" w:line="200" w:lineRule="exact"/>
+        <w:rPr>
+          <w:rFonts w:ascii="Arial" w:hAnsi="Arial" w:cs="Arial"/>
+          <w:sz w:val="24"/>
+          <w:szCs w:val="24"/>
+        </w:rPr>
+      </w:pPr>
+    </w:p>
+    <w:p>
+      <w:pPr>
+        <w:widowControl w:val="0"/>
+        <w:autoSpaceDE w:val="0"/>
+        <w:autoSpaceDN w:val="0"/>
+        <w:adjustRightInd w:val="0"/>
+        <w:spacing w:after="0" w:line="386" w:lineRule="exact"/>
+        <w:rPr>
+          <w:rFonts w:ascii="Arial" w:hAnsi="Arial" w:cs="Arial"/>
+          <w:sz w:val="24"/>
+          <w:szCs w:val="24"/>
+        </w:rPr>
+      </w:pPr>
+    </w:p>
+    <w:p>
+      <w:pPr>
+        <w:widowControl w:val="0"/>
+        <w:autoSpaceDE w:val="0"/>
+        <w:autoSpaceDN w:val="0"/>
+        <w:adjustRightInd w:val="0"/>
+        <w:spacing w:after="0" w:line="240" w:lineRule="auto"/>
+        <w:jc w:val="right"/>
+        <w:rPr>
+          <w:rFonts w:ascii="Arial" w:hAnsi="Arial" w:cs="Arial"/>
+          <w:b/>
+          <w:bCs/>
+          <w:color w:val="000000"/>
+          <w:sz w:val="74"/>
+          <w:szCs w:val="56"/>
+        </w:rPr>
+      </w:pPr>
+      <w:proofErr w:type="spellStart"/>
+      <w:r>
+        <w:rPr>
+          <w:rFonts w:ascii="Arial" w:hAnsi="Arial" w:cs="Arial"/>
+          <w:b/>
+          <w:bCs/>
+          <w:color w:val="000000"/>
+          <w:sz w:val="74"/>
+          <w:szCs w:val="56"/>
+        </w:rPr>
+        <w:t>Hệ</w:t>
+      </w:r>
+      <w:proofErr w:type="spellEnd"/>
+      <w:r>
+        <w:rPr>
+          <w:rFonts w:ascii="Arial" w:hAnsi="Arial" w:cs="Arial"/>
+          <w:b/>
+          <w:bCs/>
+          <w:color w:val="000000"/>
+          <w:sz w:val="74"/>
+          <w:szCs w:val="56"/>
+        </w:rPr>
+        <w:t xml:space="preserve"> </w:t>
+      </w:r>
+      <w:proofErr w:type="spellStart"/>
+      <w:r>
+        <w:rPr>
+          <w:rFonts w:ascii="Arial" w:hAnsi="Arial" w:cs="Arial"/>
+          <w:b/>
+          <w:bCs/>
+          <w:color w:val="000000"/>
+          <w:sz w:val="74"/>
+          <w:szCs w:val="56"/>
+        </w:rPr>
+        <w:t>thống</w:t>
+      </w:r>
+      <w:proofErr w:type="spellEnd"/>
+      <w:r>
+        <w:rPr>
+          <w:rFonts w:ascii="Arial" w:hAnsi="Arial" w:cs="Arial"/>
+          <w:b/>
+          <w:bCs/>
+          <w:color w:val="000000"/>
+          <w:sz w:val="74"/>
+          <w:szCs w:val="56"/>
+        </w:rPr>
+        <w:t xml:space="preserve"> </w:t>
+      </w:r>
+      <w:proofErr w:type="spellStart"/>
+      <w:r>
+        <w:rPr>
+          <w:rFonts w:ascii="Arial" w:hAnsi="Arial" w:cs="Arial"/>
+          <w:b/>
+          <w:bCs/>
+          <w:color w:val="000000"/>
+          <w:sz w:val="74"/>
+          <w:szCs w:val="56"/>
+        </w:rPr>
+        <w:t>trắc</w:t>
+      </w:r>
+      <w:proofErr w:type="spellEnd"/>
+      <w:r>
+        <w:rPr>
+          <w:rFonts w:ascii="Arial" w:hAnsi="Arial" w:cs="Arial"/>
+          <w:b/>
+          <w:bCs/>
+          <w:color w:val="000000"/>
+          <w:sz w:val="74"/>
+          <w:szCs w:val="56"/>
+        </w:rPr>
+        <w:t xml:space="preserve"> </w:t>
+      </w:r>
+      <w:proofErr w:type="spellStart"/>
+      <w:r>
+        <w:rPr>
+          <w:rFonts w:ascii="Arial" w:hAnsi="Arial" w:cs="Arial"/>
+          <w:b/>
+          <w:bCs/>
+          <w:color w:val="000000"/>
+          <w:sz w:val="74"/>
+          <w:szCs w:val="56"/>
+        </w:rPr>
+        <w:t>nghiệm</w:t>
+      </w:r>
+      <w:proofErr w:type="spellEnd"/>
+      <w:r>
+        <w:rPr>
+          <w:rFonts w:ascii="Arial" w:hAnsi="Arial" w:cs="Arial"/>
+          <w:b/>
+          <w:bCs/>
+          <w:color w:val="000000"/>
+          <w:sz w:val="74"/>
+          <w:szCs w:val="56"/>
+        </w:rPr>
+        <w:t xml:space="preserve"> </w:t>
+      </w:r>
+      <w:proofErr w:type="spellStart"/>
+      <w:r>
+        <w:rPr>
+          <w:rFonts w:ascii="Arial" w:hAnsi="Arial" w:cs="Arial"/>
+          <w:b/>
+          <w:bCs/>
+          <w:color w:val="000000"/>
+          <w:sz w:val="74"/>
+          <w:szCs w:val="56"/>
+        </w:rPr>
+        <w:t>trực</w:t>
+      </w:r>
+      <w:proofErr w:type="spellEnd"/>
+      <w:r>
+        <w:rPr>
+          <w:rFonts w:ascii="Arial" w:hAnsi="Arial" w:cs="Arial"/>
+          <w:b/>
+          <w:bCs/>
+          <w:color w:val="000000"/>
+          <w:sz w:val="74"/>
+          <w:szCs w:val="56"/>
+        </w:rPr>
+        <w:t xml:space="preserve"> </w:t>
+      </w:r>
+      <w:proofErr w:type="spellStart"/>
+      <w:r>
+        <w:rPr>
+          <w:rFonts w:ascii="Arial" w:hAnsi="Arial" w:cs="Arial"/>
+          <w:b/>
+          <w:bCs/>
+          <w:color w:val="000000"/>
+          <w:sz w:val="74"/>
+          <w:szCs w:val="56"/>
+        </w:rPr>
+        <w:t>tuyến</w:t>
+      </w:r>
+      <w:proofErr w:type="spellEnd"/>
+    </w:p>
+    <w:p>
+      <w:pPr>
+        <w:widowControl w:val="0"/>
+        <w:autoSpaceDE w:val="0"/>
+        <w:autoSpaceDN w:val="0"/>
+        <w:adjustRightInd w:val="0"/>
+        <w:spacing w:after="0" w:line="200" w:lineRule="exact"/>
+        <w:rPr>
+          <w:rFonts w:ascii="Arial" w:hAnsi="Arial" w:cs="Arial"/>
+          <w:sz w:val="24"/>
+          <w:szCs w:val="24"/>
+        </w:rPr>
+      </w:pPr>
+    </w:p>
+    <w:p>
+      <w:pPr>
+        <w:widowControl w:val="0"/>
+        <w:autoSpaceDE w:val="0"/>
+        <w:autoSpaceDN w:val="0"/>
+        <w:adjustRightInd w:val="0"/>
+        <w:spacing w:after="0" w:line="200" w:lineRule="exact"/>
+        <w:rPr>
+          <w:rFonts w:ascii="Arial" w:hAnsi="Arial" w:cs="Arial"/>
+          <w:sz w:val="24"/>
+          <w:szCs w:val="24"/>
+        </w:rPr>
+      </w:pPr>
+    </w:p>
+    <w:p>
+      <w:pPr>
+        <w:widowControl w:val="0"/>
+        <w:autoSpaceDE w:val="0"/>
+        <w:autoSpaceDN w:val="0"/>
+        <w:adjustRightInd w:val="0"/>
+        <w:spacing w:after="0" w:line="200" w:lineRule="exact"/>
+        <w:rPr>
+          <w:rFonts w:ascii="Arial" w:hAnsi="Arial" w:cs="Arial"/>
+          <w:sz w:val="24"/>
+          <w:szCs w:val="24"/>
+        </w:rPr>
+      </w:pPr>
+    </w:p>
+    <w:p>
+      <w:pPr>
+        <w:widowControl w:val="0"/>
+        <w:autoSpaceDE w:val="0"/>
+        <w:autoSpaceDN w:val="0"/>
+        <w:adjustRightInd w:val="0"/>
+        <w:spacing w:after="0" w:line="200" w:lineRule="exact"/>
+        <w:rPr>
+          <w:rFonts w:ascii="Arial" w:hAnsi="Arial" w:cs="Arial"/>
+          <w:sz w:val="24"/>
+          <w:szCs w:val="24"/>
+        </w:rPr>
+      </w:pPr>
+    </w:p>
+    <w:p>
+      <w:pPr>
+        <w:widowControl w:val="0"/>
+        <w:autoSpaceDE w:val="0"/>
+        <w:autoSpaceDN w:val="0"/>
+        <w:adjustRightInd w:val="0"/>
+        <w:spacing w:after="0" w:line="231" w:lineRule="exact"/>
+        <w:rPr>
+          <w:rFonts w:ascii="Arial" w:hAnsi="Arial" w:cs="Arial"/>
+          <w:sz w:val="24"/>
+          <w:szCs w:val="24"/>
+        </w:rPr>
+      </w:pPr>
+    </w:p>
+    <w:p>
+      <w:pPr>
+        <w:widowControl w:val="0"/>
+        <w:autoSpaceDE w:val="0"/>
+        <w:autoSpaceDN w:val="0"/>
+        <w:adjustRightInd w:val="0"/>
+        <w:spacing w:after="0" w:line="240" w:lineRule="auto"/>
+        <w:jc w:val="right"/>
+        <w:rPr>
+          <w:rFonts w:ascii="Arial" w:hAnsi="Arial" w:cs="Arial"/>
+          <w:b/>
+          <w:bCs/>
+          <w:color w:val="000000"/>
+          <w:sz w:val="28"/>
+          <w:szCs w:val="28"/>
+        </w:rPr>
+      </w:pPr>
+      <w:r>
+        <w:rPr>
+          <w:rFonts w:ascii="Arial" w:hAnsi="Arial" w:cs="Arial"/>
+          <w:b/>
+          <w:bCs/>
+          <w:color w:val="000000"/>
+          <w:sz w:val="28"/>
+          <w:szCs w:val="28"/>
+        </w:rPr>
+        <w:t xml:space="preserve">Prepared by </w:t>
+      </w:r>
+    </w:p>
+    <w:p>
+      <w:pPr>
+        <w:widowControl w:val="0"/>
+        <w:autoSpaceDE w:val="0"/>
+        <w:autoSpaceDN w:val="0"/>
+        <w:adjustRightInd w:val="0"/>
+        <w:spacing w:after="0" w:line="240" w:lineRule="auto"/>
+        <w:jc w:val="right"/>
+        <w:rPr>
+          <w:rFonts w:ascii="Arial" w:hAnsi="Arial" w:cs="Arial"/>
+          <w:b/>
+          <w:bCs/>
+          <w:color w:val="000000"/>
+          <w:sz w:val="28"/>
+          <w:szCs w:val="28"/>
+        </w:rPr>
+      </w:pPr>
+      <w:proofErr w:type="spellStart"/>
+      <w:r>
+        <w:rPr>
+          <w:rFonts w:ascii="Arial" w:hAnsi="Arial" w:cs="Arial"/>
+          <w:b/>
+          <w:bCs/>
+          <w:color w:val="000000"/>
+          <w:sz w:val="28"/>
+          <w:szCs w:val="28"/>
+        </w:rPr>
+        <w:t>Phan</w:t>
+      </w:r>
+      <w:proofErr w:type="spellEnd"/>
+      <w:r>
+        <w:rPr>
+          <w:rFonts w:ascii="Arial" w:hAnsi="Arial" w:cs="Arial"/>
+          <w:b/>
+          <w:bCs/>
+          <w:color w:val="000000"/>
+          <w:sz w:val="28"/>
+          <w:szCs w:val="28"/>
+        </w:rPr>
+        <w:t xml:space="preserve"> </w:t>
+      </w:r>
+      <w:proofErr w:type="spellStart"/>
+      <w:r>
+        <w:rPr>
+          <w:rFonts w:ascii="Arial" w:hAnsi="Arial" w:cs="Arial"/>
+          <w:b/>
+          <w:bCs/>
+          <w:color w:val="000000"/>
+          <w:sz w:val="28"/>
+          <w:szCs w:val="28"/>
+        </w:rPr>
+        <w:t>Đức</w:t>
+      </w:r>
+      <w:proofErr w:type="spellEnd"/>
+      <w:r>
+        <w:rPr>
+          <w:rFonts w:ascii="Arial" w:hAnsi="Arial" w:cs="Arial"/>
+          <w:b/>
+          <w:bCs/>
+          <w:color w:val="000000"/>
+          <w:sz w:val="28"/>
+          <w:szCs w:val="28"/>
+        </w:rPr>
+        <w:t xml:space="preserve"> </w:t>
+      </w:r>
+      <w:proofErr w:type="spellStart"/>
+      <w:r>
+        <w:rPr>
+          <w:rFonts w:ascii="Arial" w:hAnsi="Arial" w:cs="Arial"/>
+          <w:b/>
+          <w:bCs/>
+          <w:color w:val="000000"/>
+          <w:sz w:val="28"/>
+          <w:szCs w:val="28"/>
+        </w:rPr>
+        <w:t>Chiến</w:t>
+      </w:r>
+      <w:proofErr w:type="spellEnd"/>
+      <w:r>
+        <w:rPr>
+          <w:rFonts w:ascii="Arial" w:hAnsi="Arial" w:cs="Arial"/>
+          <w:b/>
+          <w:bCs/>
+          <w:color w:val="000000"/>
+          <w:sz w:val="28"/>
+          <w:szCs w:val="28"/>
+        </w:rPr>
+        <w:tab/>
+        <w:t>08T2</w:t>
+      </w:r>
+    </w:p>
+    <w:p>
+      <w:pPr>
+        <w:widowControl w:val="0"/>
+        <w:autoSpaceDE w:val="0"/>
+        <w:autoSpaceDN w:val="0"/>
+        <w:adjustRightInd w:val="0"/>
+        <w:spacing w:after="0" w:line="240" w:lineRule="auto"/>
+        <w:jc w:val="right"/>
+        <w:rPr>
+          <w:rFonts w:ascii="Arial" w:hAnsi="Arial" w:cs="Arial"/>
+          <w:b/>
+          <w:bCs/>
+          <w:color w:val="000000"/>
+          <w:sz w:val="28"/>
+          <w:szCs w:val="28"/>
+        </w:rPr>
+      </w:pPr>
+      <w:proofErr w:type="spellStart"/>
+      <w:r>
+        <w:rPr>
+          <w:rFonts w:ascii="Arial" w:hAnsi="Arial" w:cs="Arial"/>
+          <w:b/>
+          <w:bCs/>
+          <w:color w:val="000000"/>
+          <w:sz w:val="28"/>
+          <w:szCs w:val="28"/>
+        </w:rPr>
+        <w:t>Đinh</w:t>
+      </w:r>
+      <w:proofErr w:type="spellEnd"/>
+      <w:r>
+        <w:rPr>
+          <w:rFonts w:ascii="Arial" w:hAnsi="Arial" w:cs="Arial"/>
+          <w:b/>
+          <w:bCs/>
+          <w:color w:val="000000"/>
+          <w:sz w:val="28"/>
+          <w:szCs w:val="28"/>
+        </w:rPr>
+        <w:t xml:space="preserve"> </w:t>
+      </w:r>
+      <w:proofErr w:type="spellStart"/>
+      <w:r>
+        <w:rPr>
+          <w:rFonts w:ascii="Arial" w:hAnsi="Arial" w:cs="Arial"/>
+          <w:b/>
+          <w:bCs/>
+          <w:color w:val="000000"/>
+          <w:sz w:val="28"/>
+          <w:szCs w:val="28"/>
+        </w:rPr>
+        <w:t>Hồng</w:t>
+      </w:r>
+      <w:proofErr w:type="spellEnd"/>
+      <w:r>
+        <w:rPr>
+          <w:rFonts w:ascii="Arial" w:hAnsi="Arial" w:cs="Arial"/>
+          <w:b/>
+          <w:bCs/>
+          <w:color w:val="000000"/>
+          <w:sz w:val="28"/>
+          <w:szCs w:val="28"/>
+        </w:rPr>
+        <w:t xml:space="preserve"> </w:t>
+      </w:r>
+      <w:proofErr w:type="spellStart"/>
+      <w:proofErr w:type="gramStart"/>
+      <w:r>
+        <w:rPr>
+          <w:rFonts w:ascii="Arial" w:hAnsi="Arial" w:cs="Arial"/>
+          <w:b/>
+          <w:bCs/>
+          <w:color w:val="000000"/>
+          <w:sz w:val="28"/>
+          <w:szCs w:val="28"/>
+        </w:rPr>
+        <w:t>Ân</w:t>
+      </w:r>
+      <w:proofErr w:type="spellEnd"/>
+      <w:proofErr w:type="gramEnd"/>
+      <w:r>
+        <w:rPr>
+          <w:rFonts w:ascii="Arial" w:hAnsi="Arial" w:cs="Arial"/>
+          <w:b/>
+          <w:bCs/>
+          <w:color w:val="000000"/>
+          <w:sz w:val="28"/>
+          <w:szCs w:val="28"/>
+        </w:rPr>
+        <w:tab/>
+      </w:r>
+      <w:r>
+        <w:rPr>
+          <w:rFonts w:ascii="Arial" w:hAnsi="Arial" w:cs="Arial"/>
+          <w:b/>
+          <w:bCs/>
+          <w:color w:val="000000"/>
+          <w:sz w:val="28"/>
+          <w:szCs w:val="28"/>
+        </w:rPr>
+        <w:tab/>
+        <w:t>08T2</w:t>
+      </w:r>
+    </w:p>
+    <w:p>
+      <w:pPr>
+        <w:widowControl w:val="0"/>
+        <w:autoSpaceDE w:val="0"/>
+        <w:autoSpaceDN w:val="0"/>
+        <w:adjustRightInd w:val="0"/>
+        <w:spacing w:after="0" w:line="240" w:lineRule="auto"/>
+        <w:jc w:val="right"/>
+        <w:rPr>
+          <w:rFonts w:ascii="Arial" w:hAnsi="Arial" w:cs="Arial"/>
+          <w:b/>
+          <w:bCs/>
+          <w:color w:val="000000"/>
+          <w:sz w:val="28"/>
+          <w:szCs w:val="28"/>
+        </w:rPr>
+      </w:pPr>
+      <w:proofErr w:type="spellStart"/>
+      <w:r>
+        <w:rPr>
+          <w:rFonts w:ascii="Arial" w:hAnsi="Arial" w:cs="Arial"/>
+          <w:b/>
+          <w:bCs/>
+          <w:color w:val="000000"/>
+          <w:sz w:val="28"/>
+          <w:szCs w:val="28"/>
+        </w:rPr>
+        <w:t>Bùi</w:t>
+      </w:r>
+      <w:proofErr w:type="spellEnd"/>
+      <w:r>
+        <w:rPr>
+          <w:rFonts w:ascii="Arial" w:hAnsi="Arial" w:cs="Arial"/>
+          <w:b/>
+          <w:bCs/>
+          <w:color w:val="000000"/>
+          <w:sz w:val="28"/>
+          <w:szCs w:val="28"/>
+        </w:rPr>
+        <w:t xml:space="preserve"> </w:t>
+      </w:r>
+      <w:proofErr w:type="spellStart"/>
+      <w:r>
+        <w:rPr>
+          <w:rFonts w:ascii="Arial" w:hAnsi="Arial" w:cs="Arial"/>
+          <w:b/>
+          <w:bCs/>
+          <w:color w:val="000000"/>
+          <w:sz w:val="28"/>
+          <w:szCs w:val="28"/>
+        </w:rPr>
+        <w:t>Thị</w:t>
+      </w:r>
+      <w:proofErr w:type="spellEnd"/>
+      <w:r>
+        <w:rPr>
+          <w:rFonts w:ascii="Arial" w:hAnsi="Arial" w:cs="Arial"/>
+          <w:b/>
+          <w:bCs/>
+          <w:color w:val="000000"/>
+          <w:sz w:val="28"/>
+          <w:szCs w:val="28"/>
+        </w:rPr>
+        <w:t xml:space="preserve"> </w:t>
+      </w:r>
+      <w:proofErr w:type="spellStart"/>
+      <w:r>
+        <w:rPr>
+          <w:rFonts w:ascii="Arial" w:hAnsi="Arial" w:cs="Arial"/>
+          <w:b/>
+          <w:bCs/>
+          <w:color w:val="000000"/>
+          <w:sz w:val="28"/>
+          <w:szCs w:val="28"/>
+        </w:rPr>
+        <w:t>Ánh</w:t>
+      </w:r>
+      <w:proofErr w:type="spellEnd"/>
+      <w:r>
+        <w:rPr>
+          <w:rFonts w:ascii="Arial" w:hAnsi="Arial" w:cs="Arial"/>
+          <w:b/>
+          <w:bCs/>
+          <w:color w:val="000000"/>
+          <w:sz w:val="28"/>
+          <w:szCs w:val="28"/>
+        </w:rPr>
+        <w:t xml:space="preserve"> </w:t>
+      </w:r>
+      <w:proofErr w:type="spellStart"/>
+      <w:r>
+        <w:rPr>
+          <w:rFonts w:ascii="Arial" w:hAnsi="Arial" w:cs="Arial"/>
+          <w:b/>
+          <w:bCs/>
+          <w:color w:val="000000"/>
+          <w:sz w:val="28"/>
+          <w:szCs w:val="28"/>
+        </w:rPr>
+        <w:t>Hòa</w:t>
+      </w:r>
+      <w:proofErr w:type="spellEnd"/>
+      <w:r>
+        <w:rPr>
+          <w:rFonts w:ascii="Arial" w:hAnsi="Arial" w:cs="Arial"/>
+          <w:b/>
+          <w:bCs/>
+          <w:color w:val="000000"/>
+          <w:sz w:val="28"/>
+          <w:szCs w:val="28"/>
+        </w:rPr>
+        <w:tab/>
+        <w:t>08T2</w:t>
+      </w:r>
+    </w:p>
+    <w:p>
+      <w:pPr>
+        <w:widowControl w:val="0"/>
+        <w:autoSpaceDE w:val="0"/>
+        <w:autoSpaceDN w:val="0"/>
+        <w:adjustRightInd w:val="0"/>
+        <w:spacing w:after="0" w:line="240" w:lineRule="auto"/>
+        <w:jc w:val="right"/>
+        <w:rPr>
+          <w:rFonts w:ascii="Arial" w:hAnsi="Arial" w:cs="Arial"/>
+          <w:b/>
+          <w:bCs/>
+          <w:color w:val="000000"/>
+          <w:sz w:val="28"/>
+          <w:szCs w:val="28"/>
+        </w:rPr>
+      </w:pPr>
+      <w:proofErr w:type="spellStart"/>
+      <w:r>
+        <w:rPr>
+          <w:rFonts w:ascii="Arial" w:hAnsi="Arial" w:cs="Arial"/>
+          <w:b/>
+          <w:bCs/>
+          <w:color w:val="000000"/>
+          <w:sz w:val="28"/>
+          <w:szCs w:val="28"/>
+        </w:rPr>
+        <w:t>Nguyễn</w:t>
+      </w:r>
+      <w:proofErr w:type="spellEnd"/>
+      <w:r>
+        <w:rPr>
+          <w:rFonts w:ascii="Arial" w:hAnsi="Arial" w:cs="Arial"/>
+          <w:b/>
+          <w:bCs/>
+          <w:color w:val="000000"/>
+          <w:sz w:val="28"/>
+          <w:szCs w:val="28"/>
+        </w:rPr>
+        <w:t xml:space="preserve"> </w:t>
+      </w:r>
+      <w:proofErr w:type="spellStart"/>
+      <w:r>
+        <w:rPr>
+          <w:rFonts w:ascii="Arial" w:hAnsi="Arial" w:cs="Arial"/>
+          <w:b/>
+          <w:bCs/>
+          <w:color w:val="000000"/>
+          <w:sz w:val="28"/>
+          <w:szCs w:val="28"/>
+        </w:rPr>
+        <w:t>Văn</w:t>
+      </w:r>
+      <w:proofErr w:type="spellEnd"/>
+      <w:r>
+        <w:rPr>
+          <w:rFonts w:ascii="Arial" w:hAnsi="Arial" w:cs="Arial"/>
+          <w:b/>
+          <w:bCs/>
+          <w:color w:val="000000"/>
+          <w:sz w:val="28"/>
+          <w:szCs w:val="28"/>
+        </w:rPr>
+        <w:t xml:space="preserve"> Dung</w:t>
+      </w:r>
+      <w:r>
+        <w:rPr>
+          <w:rFonts w:ascii="Arial" w:hAnsi="Arial" w:cs="Arial"/>
+          <w:b/>
+          <w:bCs/>
+          <w:color w:val="000000"/>
+          <w:sz w:val="28"/>
+          <w:szCs w:val="28"/>
+        </w:rPr>
+        <w:tab/>
+        <w:t>08T2</w:t>
+      </w:r>
+    </w:p>
+    <w:p>
+      <w:pPr>
+        <w:widowControl w:val="0"/>
+        <w:autoSpaceDE w:val="0"/>
+        <w:autoSpaceDN w:val="0"/>
+        <w:adjustRightInd w:val="0"/>
+        <w:spacing w:after="0" w:line="240" w:lineRule="auto"/>
+        <w:jc w:val="right"/>
+        <w:rPr>
+          <w:rFonts w:ascii="Arial" w:hAnsi="Arial" w:cs="Arial"/>
+          <w:b/>
+          <w:bCs/>
+          <w:color w:val="000000"/>
+          <w:sz w:val="28"/>
+          <w:szCs w:val="28"/>
+        </w:rPr>
+      </w:pPr>
+      <w:proofErr w:type="spellStart"/>
+      <w:r>
+        <w:rPr>
+          <w:rFonts w:ascii="Arial" w:hAnsi="Arial" w:cs="Arial"/>
+          <w:b/>
+          <w:bCs/>
+          <w:color w:val="000000"/>
+          <w:sz w:val="28"/>
+          <w:szCs w:val="28"/>
+        </w:rPr>
+        <w:t>Đỗ</w:t>
+      </w:r>
+      <w:proofErr w:type="spellEnd"/>
+      <w:r>
+        <w:rPr>
+          <w:rFonts w:ascii="Arial" w:hAnsi="Arial" w:cs="Arial"/>
+          <w:b/>
+          <w:bCs/>
+          <w:color w:val="000000"/>
+          <w:sz w:val="28"/>
+          <w:szCs w:val="28"/>
+        </w:rPr>
+        <w:t xml:space="preserve"> </w:t>
+      </w:r>
+      <w:proofErr w:type="spellStart"/>
+      <w:r>
+        <w:rPr>
+          <w:rFonts w:ascii="Arial" w:hAnsi="Arial" w:cs="Arial"/>
+          <w:b/>
+          <w:bCs/>
+          <w:color w:val="000000"/>
+          <w:sz w:val="28"/>
+          <w:szCs w:val="28"/>
+        </w:rPr>
+        <w:t>Thanh</w:t>
+      </w:r>
+      <w:proofErr w:type="spellEnd"/>
+      <w:r>
+        <w:rPr>
+          <w:rFonts w:ascii="Arial" w:hAnsi="Arial" w:cs="Arial"/>
+          <w:b/>
+          <w:bCs/>
+          <w:color w:val="000000"/>
+          <w:sz w:val="28"/>
+          <w:szCs w:val="28"/>
+        </w:rPr>
+        <w:t xml:space="preserve"> </w:t>
+      </w:r>
+      <w:proofErr w:type="spellStart"/>
+      <w:r>
+        <w:rPr>
+          <w:rFonts w:ascii="Arial" w:hAnsi="Arial" w:cs="Arial"/>
+          <w:b/>
+          <w:bCs/>
+          <w:color w:val="000000"/>
+          <w:sz w:val="28"/>
+          <w:szCs w:val="28"/>
+        </w:rPr>
+        <w:t>Hải</w:t>
+      </w:r>
+      <w:proofErr w:type="spellEnd"/>
+      <w:r>
+        <w:rPr>
+          <w:rFonts w:ascii="Arial" w:hAnsi="Arial" w:cs="Arial"/>
+          <w:b/>
+          <w:bCs/>
+          <w:color w:val="000000"/>
+          <w:sz w:val="28"/>
+          <w:szCs w:val="28"/>
+        </w:rPr>
+        <w:tab/>
+      </w:r>
+      <w:r>
+        <w:rPr>
+          <w:rFonts w:ascii="Arial" w:hAnsi="Arial" w:cs="Arial"/>
+          <w:b/>
+          <w:bCs/>
+          <w:color w:val="000000"/>
+          <w:sz w:val="28"/>
+          <w:szCs w:val="28"/>
+        </w:rPr>
+        <w:tab/>
+        <w:t>08T2</w:t>
+      </w:r>
+    </w:p>
+    <w:p>
+      <w:pPr>
+        <w:widowControl w:val="0"/>
+        <w:autoSpaceDE w:val="0"/>
+        <w:autoSpaceDN w:val="0"/>
+        <w:adjustRightInd w:val="0"/>
+        <w:spacing w:after="0" w:line="240" w:lineRule="auto"/>
+        <w:rPr>
+          <w:rFonts w:ascii="Arial" w:hAnsi="Arial" w:cs="Arial"/>
+          <w:sz w:val="24"/>
+          <w:szCs w:val="24"/>
+        </w:rPr>
+      </w:pPr>
+    </w:p>
+    <w:p>
+      <w:pPr>
+        <w:widowControl w:val="0"/>
+        <w:autoSpaceDE w:val="0"/>
+        <w:autoSpaceDN w:val="0"/>
+        <w:adjustRightInd w:val="0"/>
+        <w:spacing w:after="0" w:line="240" w:lineRule="auto"/>
+        <w:rPr>
+          <w:rFonts w:ascii="Arial" w:hAnsi="Arial" w:cs="Arial"/>
+          <w:sz w:val="24"/>
+          <w:szCs w:val="24"/>
+        </w:rPr>
+      </w:pPr>
+    </w:p>
+    <w:p>
+      <w:pPr>
+        <w:widowControl w:val="0"/>
+        <w:autoSpaceDE w:val="0"/>
+        <w:autoSpaceDN w:val="0"/>
+        <w:adjustRightInd w:val="0"/>
+        <w:spacing w:after="0" w:line="200" w:lineRule="exact"/>
+        <w:rPr>
+          <w:rFonts w:ascii="Arial" w:hAnsi="Arial" w:cs="Arial"/>
+          <w:sz w:val="24"/>
+          <w:szCs w:val="24"/>
+        </w:rPr>
+      </w:pPr>
+    </w:p>
+    <w:p>
+      <w:pPr>
+        <w:widowControl w:val="0"/>
+        <w:autoSpaceDE w:val="0"/>
+        <w:autoSpaceDN w:val="0"/>
+        <w:adjustRightInd w:val="0"/>
+        <w:spacing w:after="0" w:line="200" w:lineRule="exact"/>
+        <w:rPr>
+          <w:rFonts w:ascii="Arial" w:hAnsi="Arial" w:cs="Arial"/>
+          <w:sz w:val="24"/>
+          <w:szCs w:val="24"/>
+        </w:rPr>
+      </w:pPr>
+    </w:p>
+    <w:p>
+      <w:pPr>
+        <w:widowControl w:val="0"/>
+        <w:autoSpaceDE w:val="0"/>
+        <w:autoSpaceDN w:val="0"/>
+        <w:adjustRightInd w:val="0"/>
+        <w:spacing w:after="0" w:line="231" w:lineRule="exact"/>
+        <w:rPr>
+          <w:rFonts w:ascii="Arial" w:hAnsi="Arial" w:cs="Arial"/>
+          <w:sz w:val="24"/>
+          <w:szCs w:val="24"/>
+        </w:rPr>
+      </w:pPr>
+    </w:p>
+    <w:p>
+      <w:pPr>
+        <w:widowControl w:val="0"/>
+        <w:autoSpaceDE w:val="0"/>
+        <w:autoSpaceDN w:val="0"/>
+        <w:adjustRightInd w:val="0"/>
+        <w:spacing w:after="0" w:line="259" w:lineRule="exact"/>
+        <w:jc w:val="right"/>
+        <w:rPr>
+          <w:rFonts w:ascii="Arial" w:hAnsi="Arial" w:cs="Arial"/>
+          <w:b/>
+          <w:bCs/>
+          <w:color w:val="000000"/>
+          <w:sz w:val="28"/>
+          <w:szCs w:val="28"/>
+        </w:rPr>
+        <w:sectPr>
+          <w:pgSz w:w="11908" w:h="16833" w:code="9"/>
+          <w:pgMar w:top="0" w:right="1378" w:bottom="0" w:left="1350" w:header="720" w:footer="720" w:gutter="0"/>
+          <w:cols w:space="720"/>
+          <w:noEndnote/>
+          <w:docGrid w:linePitch="299"/>
+        </w:sectPr>
+      </w:pPr>
+      <w:r>
+        <w:rPr>
+          <w:rFonts w:ascii="Arial" w:hAnsi="Arial" w:cs="Arial"/>
+          <w:b/>
+          <w:bCs/>
+          <w:color w:val="000000"/>
+          <w:sz w:val="28"/>
+          <w:szCs w:val="28"/>
+        </w:rPr>
+        <w:t>27/02/201</w:t>
+      </w:r>
+      <w:r>
+        <w:rPr>
+          <w:noProof/>
+        </w:rPr>
+        <mc:AlternateContent>
+          <mc:Choice Requires="wps">
+            <w:drawing>
+              <wp:anchor distT="0" distB="0" distL="114300" distR="114300" simplePos="0" relativeHeight="251659264" behindDoc="1" locked="0" layoutInCell="1" allowOverlap="1" wp14:anchorId="3035F667" wp14:editId="213A8B3C">
+                <wp:simplePos x="0" y="0"/>
+                <wp:positionH relativeFrom="page">
+                  <wp:posOffset>896620</wp:posOffset>
+                </wp:positionH>
+                <wp:positionV relativeFrom="page">
+                  <wp:posOffset>1095375</wp:posOffset>
+                </wp:positionV>
+                <wp:extent cx="5770245" cy="0"/>
+                <wp:effectExtent l="29845" t="28575" r="29210" b="28575"/>
+                <wp:wrapNone/>
+                <wp:docPr id="1" name="Straight Connector 1"/>
+                <wp:cNvGraphicFramePr>
+                  <a:graphicFrameLocks xmlns:a="http://schemas.openxmlformats.org/drawingml/2006/main"/>
+                </wp:cNvGraphicFramePr>
+                <a:graphic xmlns:a="http://schemas.openxmlformats.org/drawingml/2006/main">
+                  <a:graphicData uri="http://schemas.microsoft.com/office/word/2010/wordprocessingShape">
+                    <wps:wsp>
+                      <wps:cNvCnPr>
+                        <a:cxnSpLocks noChangeShapeType="1"/>
+                      </wps:cNvCnPr>
+                      <wps:spPr bwMode="auto">
+                        <a:xfrm>
+                          <a:off x="0" y="0"/>
+                          <a:ext cx="5770245" cy="0"/>
+                        </a:xfrm>
+                        <a:prstGeom prst="line">
+                          <a:avLst/>
+                        </a:prstGeom>
+                        <a:noFill/>
+                        <a:ln w="50800">
+                          <a:solidFill>
+                            <a:srgbClr val="000000"/>
+                          </a:solidFill>
+                          <a:round/>
+                          <a:headEnd/>
+                          <a:tailEnd/>
+                        </a:ln>
+                        <a:extLst>
+                          <a:ext uri="{909E8E84-426E-40DD-AFC4-6F175D3DCCD1}">
+                            <a14:hiddenFill xmlns:a14="http://schemas.microsoft.com/office/drawing/2010/main">
+                              <a:noFill/>
+                            </a14:hiddenFill>
+                          </a:ext>
+                        </a:extLst>
+                      </wps:spPr>
+                      <wps:bodyPr/>
+                    </wps:wsp>
+                  </a:graphicData>
+                </a:graphic>
+                <wp14:sizeRelH relativeFrom="page">
+                  <wp14:pctWidth>0</wp14:pctWidth>
+                </wp14:sizeRelH>
+                <wp14:sizeRelV relativeFrom="page">
+                  <wp14:pctHeight>0</wp14:pctHeight>
+                </wp14:sizeRelV>
+              </wp:anchor>
+            </w:drawing>
+          </mc:Choice>
+          <mc:Fallback>
+            <w:pict>
+              <v:line id="Straight Connector 1" o:spid="_x0000_s1026" style="position:absolute;z-index:-251657216;visibility:visible;mso-wrap-style:square;mso-width-percent:0;mso-height-percent:0;mso-wrap-distance-left:9pt;mso-wrap-distance-top:0;mso-wrap-distance-right:9pt;mso-wrap-distance-bottom:0;mso-position-horizontal:absolute;mso-position-horizontal-relative:page;mso-position-vertical:absolute;mso-position-vertical-relative:page;mso-width-percent:0;mso-height-percent:0;mso-width-relative:page;mso-height-relative:page" from="70.6pt,86.25pt" to="524.95pt,86.25pt" o:gfxdata="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" strokeweight="4pt">
+                <w10:wrap anchorx="page" anchory="page"/>
+              </v:line>
+            </w:pict>
+          </mc:Fallback>
+        </mc:AlternateContent>
+      </w:r>
+      <w:r>
+        <w:rPr>
+          <w:rFonts w:ascii="Arial" w:hAnsi="Arial" w:cs="Arial"/>
+          <w:b/>
+          <w:bCs/>
+          <w:color w:val="000000"/>
+          <w:sz w:val="28"/>
+          <w:szCs w:val="28"/>
+        </w:rPr>
+        <w:t>2</w:t>
+      </w:r>
+    </w:p>
+    <w:p>
+      <w:pPr>
+        <w:jc w:val="center"/>
+        <w:rPr>
+          <w:rFonts w:ascii="Times New Roman" w:hAnsi="Times New Roman" w:cs="Times New Roman"/>
+          <w:b/>
+          <w:sz w:val="26"/>
+          <w:szCs w:val="26"/>
+        </w:rPr>
+      </w:pPr>
+      <w:proofErr w:type="spellStart"/>
+      <w:r>
+        <w:rPr>
+          <w:rFonts w:ascii="Times New Roman" w:hAnsi="Times New Roman" w:cs="Times New Roman"/>
+          <w:b/>
+          <w:sz w:val="26"/>
+          <w:szCs w:val="26"/>
+        </w:rPr>
+        <w:lastRenderedPageBreak/>
+        <w:t>Mục</w:t>
+      </w:r>
+      <w:proofErr w:type="spellEnd"/>
+      <w:r>
+        <w:rPr>
+          <w:rFonts w:ascii="Times New Roman" w:hAnsi="Times New Roman" w:cs="Times New Roman"/>
+          <w:b/>
+          <w:sz w:val="26"/>
+          <w:szCs w:val="26"/>
+        </w:rPr>
+        <w:t xml:space="preserve"> </w:t>
+      </w:r>
+      <w:proofErr w:type="spellStart"/>
+      <w:r>
+        <w:rPr>
+          <w:rFonts w:ascii="Times New Roman" w:hAnsi="Times New Roman" w:cs="Times New Roman"/>
+          <w:b/>
+          <w:sz w:val="26"/>
+          <w:szCs w:val="26"/>
+        </w:rPr>
+        <w:t>lục</w:t>
+      </w:r>
+      <w:proofErr w:type="spellEnd"/>
+      <w:r>
+        <w:rPr>
+          <w:rFonts w:ascii="Times New Roman" w:hAnsi="Times New Roman" w:cs="Times New Roman"/>
+          <w:b/>
+          <w:sz w:val="26"/>
+          <w:szCs w:val="26"/>
+        </w:rPr>
+        <w:t>:</w:t>
+      </w:r>
+    </w:p>
+    <w:p>
+      <w:pPr>
+        <w:pStyle w:val="TOC1"/>
+      </w:pPr>
+      <w:r>
+        <w:fldChar w:fldCharType="begin"/>
+      </w:r>
+      <w:r>
+        <w:instrText xml:space="preserve"> TOC \o "1-1" \h \z \t "MyStyle 1,2,MyStyle a,3,MyStyle i,4" </w:instrText>
+      </w:r>
+      <w:r>
+        <w:fldChar w:fldCharType="separate"/>
+      </w:r>
+      <w:hyperlink w:anchor="_Toc318797553" w:history="1">
+        <w:r>
+          <w:rPr>
+            <w:rStyle w:val="Hyperlink"/>
+          </w:rPr>
+          <w:t>I.</w:t>
+        </w:r>
+        <w:r>
+          <w:tab/>
+        </w:r>
+        <w:r>
+          <w:rPr>
+            <w:rStyle w:val="Hyperlink"/>
+          </w:rPr>
+          <w:t>Người tác động đến hệ thống</w:t>
+        </w:r>
+        <w:r>
+          <w:rPr>
+            <w:webHidden/>
+          </w:rPr>
+          <w:tab/>
+        </w:r>
+        <w:r>
+          <w:rPr>
+            <w:webHidden/>
+          </w:rPr>
+          <w:fldChar w:fldCharType="begin"/>
+        </w:r>
+        <w:r>
+          <w:rPr>
+            <w:webHidden/>
+          </w:rPr>
+          <w:instrText xml:space="preserve"> PAGEREF _Toc318797553 \h </w:instrText>
+        </w:r>
+        <w:r>
+          <w:rPr>
+            <w:webHidden/>
+          </w:rPr>
+        </w:r>
+        <w:r>
+          <w:rPr>
+            <w:webHidden/>
+          </w:rPr>
+          <w:fldChar w:fldCharType="separate"/>
+        </w:r>
+        <w:r>
+          <w:rPr>
+            <w:webHidden/>
+          </w:rPr>
+          <w:t>3</w:t>
+        </w:r>
+        <w:r>
+          <w:rPr>
+            <w:webHidden/>
+          </w:rPr>
+          <w:fldChar w:fldCharType="end"/>
+        </w:r>
+      </w:hyperlink>
+    </w:p>
+    <w:p>
+      <w:pPr>
+        <w:pStyle w:val="TOC1"/>
+      </w:pPr>
+      <w:hyperlink w:anchor="_Toc318797554" w:history="1">
+        <w:r>
+          <w:rPr>
+            <w:rStyle w:val="Hyperlink"/>
+          </w:rPr>
+          <w:t>II.</w:t>
+        </w:r>
+        <w:r>
+          <w:tab/>
+        </w:r>
+        <w:r>
+          <w:rPr>
+            <w:rStyle w:val="Hyperlink"/>
+          </w:rPr>
+          <w:t>Tính khả thi của yêu cầu</w:t>
+        </w:r>
+        <w:r>
+          <w:rPr>
+            <w:webHidden/>
+          </w:rPr>
+          <w:tab/>
+        </w:r>
+        <w:r>
+          <w:rPr>
+            <w:webHidden/>
+          </w:rPr>
+          <w:fldChar w:fldCharType="begin"/>
+        </w:r>
+        <w:r>
+          <w:rPr>
+            <w:webHidden/>
+          </w:rPr>
+          <w:instrText xml:space="preserve"> PAGEREF _Toc318797554 \h </w:instrText>
+        </w:r>
+        <w:r>
+          <w:rPr>
+            <w:webHidden/>
+          </w:rPr>
+        </w:r>
+        <w:r>
+          <w:rPr>
+            <w:webHidden/>
+          </w:rPr>
+          <w:fldChar w:fldCharType="separate"/>
+        </w:r>
+        <w:r>
+          <w:rPr>
+            <w:webHidden/>
+          </w:rPr>
+          <w:t>3</w:t>
+        </w:r>
+        <w:r>
+          <w:rPr>
+            <w:webHidden/>
+          </w:rPr>
+          <w:fldChar w:fldCharType="end"/>
+        </w:r>
+      </w:hyperlink>
+    </w:p>
+    <w:p>
+      <w:pPr>
+        <w:pStyle w:val="TOC2"/>
+        <w:rPr>
+          <w:rFonts w:eastAsiaTheme="minorEastAsia"/>
+        </w:rPr>
+      </w:pPr>
+      <w:hyperlink w:anchor="_Toc318797555" w:history="1">
+        <w:r>
+          <w:rPr>
+            <w:rStyle w:val="Hyperlink"/>
+          </w:rPr>
+          <w:t>II.1</w:t>
+        </w:r>
+        <w:r>
+          <w:rPr>
+            <w:rFonts w:eastAsiaTheme="minorEastAsia"/>
+          </w:rPr>
+          <w:tab/>
+        </w:r>
+        <w:r>
+          <w:rPr>
+            <w:rStyle w:val="Hyperlink"/>
+          </w:rPr>
+          <w:t>Yêu cầu cho hệ thống</w:t>
+        </w:r>
+        <w:r>
+          <w:rPr>
+            <w:webHidden/>
+          </w:rPr>
+          <w:tab/>
+        </w:r>
+        <w:r>
+          <w:rPr>
+            <w:webHidden/>
+          </w:rPr>
+          <w:fldChar w:fldCharType="begin"/>
+        </w:r>
+        <w:r>
+          <w:rPr>
+            <w:webHidden/>
+          </w:rPr>
+          <w:instrText xml:space="preserve"> PAGEREF _Toc318797555 \h </w:instrText>
+        </w:r>
+        <w:r>
+          <w:rPr>
+            <w:webHidden/>
+          </w:rPr>
+        </w:r>
+        <w:r>
+          <w:rPr>
+            <w:webHidden/>
+          </w:rPr>
+          <w:fldChar w:fldCharType="separate"/>
+        </w:r>
+        <w:r>
+          <w:rPr>
+            <w:webHidden/>
+          </w:rPr>
+          <w:t>3</w:t>
+        </w:r>
+        <w:r>
+          <w:rPr>
+            <w:webHidden/>
+          </w:rPr>
+          <w:fldChar w:fldCharType="end"/>
+        </w:r>
+      </w:hyperlink>
+    </w:p>
+    <w:p>
+      <w:pPr>
+        <w:pStyle w:val="TOC2"/>
+        <w:rPr>
+          <w:rFonts w:eastAsiaTheme="minorEastAsia"/>
+        </w:rPr>
+      </w:pPr>
+      <w:hyperlink w:anchor="_Toc318797556" w:history="1">
+        <w:r>
+          <w:rPr>
+            <w:rStyle w:val="Hyperlink"/>
+          </w:rPr>
+          <w:t>II.2</w:t>
+        </w:r>
+        <w:r>
+          <w:rPr>
+            <w:rFonts w:eastAsiaTheme="minorEastAsia"/>
+          </w:rPr>
+          <w:tab/>
+        </w:r>
+        <w:r>
+          <w:rPr>
+            <w:rStyle w:val="Hyperlink"/>
+          </w:rPr>
+          <w:t>Yêu cầu cho người quản trị</w:t>
+        </w:r>
+        <w:r>
+          <w:rPr>
+            <w:webHidden/>
+          </w:rPr>
+          <w:tab/>
+        </w:r>
+        <w:r>
+          <w:rPr>
+            <w:webHidden/>
+          </w:rPr>
+          <w:fldChar w:fldCharType="begin"/>
+        </w:r>
+        <w:r>
+          <w:rPr>
+            <w:webHidden/>
+          </w:rPr>
+          <w:instrText xml:space="preserve"> PAGEREF _Toc318797556 \h </w:instrText>
+        </w:r>
+        <w:r>
+          <w:rPr>
+            <w:webHidden/>
+          </w:rPr>
+        </w:r>
+        <w:r>
+          <w:rPr>
+            <w:webHidden/>
+          </w:rPr>
+          <w:fldChar w:fldCharType="separate"/>
+        </w:r>
+        <w:r>
+          <w:rPr>
+            <w:webHidden/>
+          </w:rPr>
+          <w:t>3</w:t>
+        </w:r>
+        <w:r>
+          <w:rPr>
+            <w:webHidden/>
+          </w:rPr>
+          <w:fldChar w:fldCharType="end"/>
+        </w:r>
+      </w:hyperlink>
+    </w:p>
+    <w:p>
+      <w:pPr>
+        <w:pStyle w:val="TOC2"/>
+        <w:rPr>
+          <w:rFonts w:eastAsiaTheme="minorEastAsia"/>
+        </w:rPr>
+      </w:pPr>
+      <w:hyperlink w:anchor="_Toc318797557" w:history="1">
+        <w:r>
+          <w:rPr>
+            <w:rStyle w:val="Hyperlink"/>
+          </w:rPr>
+          <w:t>II.3</w:t>
+        </w:r>
+        <w:r>
+          <w:rPr>
+            <w:rFonts w:eastAsiaTheme="minorEastAsia"/>
+          </w:rPr>
+          <w:tab/>
+        </w:r>
+        <w:r>
+          <w:rPr>
+            <w:rStyle w:val="Hyperlink"/>
+          </w:rPr>
+          <w:t>Yêu cầu cho người sử dụng</w:t>
+        </w:r>
+        <w:r>
+          <w:rPr>
+            <w:webHidden/>
+          </w:rPr>
+          <w:tab/>
+        </w:r>
+        <w:r>
+          <w:rPr>
+            <w:webHidden/>
+          </w:rPr>
+          <w:fldChar w:fldCharType="begin"/>
+        </w:r>
+        <w:r>
+          <w:rPr>
+            <w:webHidden/>
+          </w:rPr>
+          <w:instrText xml:space="preserve"> PAGEREF _Toc318797557 \h </w:instrText>
+        </w:r>
+        <w:r>
+          <w:rPr>
+            <w:webHidden/>
+          </w:rPr>
+        </w:r>
+        <w:r>
+          <w:rPr>
+            <w:webHidden/>
+          </w:rPr>
+          <w:fldChar w:fldCharType="separate"/>
+        </w:r>
+        <w:r>
+          <w:rPr>
+            <w:webHidden/>
+          </w:rPr>
+          <w:t>3</w:t>
+        </w:r>
+        <w:r>
+          <w:rPr>
+            <w:webHidden/>
+          </w:rPr>
+          <w:fldChar w:fldCharType="end"/>
+        </w:r>
+      </w:hyperlink>
+    </w:p>
+    <w:p>
+      <w:pPr>
+        <w:pStyle w:val="TOC2"/>
+        <w:rPr>
+          <w:rFonts w:eastAsiaTheme="minorEastAsia"/>
+        </w:rPr>
+      </w:pPr>
+      <w:hyperlink w:anchor="_Toc318797558" w:history="1">
+        <w:r>
+          <w:rPr>
+            <w:rStyle w:val="Hyperlink"/>
+          </w:rPr>
+          <w:t>II.4</w:t>
+        </w:r>
+        <w:r>
+          <w:rPr>
+            <w:rFonts w:eastAsiaTheme="minorEastAsia"/>
+          </w:rPr>
+          <w:tab/>
+        </w:r>
+        <w:r>
+          <w:rPr>
+            <w:rStyle w:val="Hyperlink"/>
+          </w:rPr>
+          <w:t>Yêu cầu của nhóm phát triển</w:t>
+        </w:r>
+        <w:r>
+          <w:rPr>
+            <w:webHidden/>
+          </w:rPr>
+          <w:tab/>
+        </w:r>
+        <w:r>
+          <w:rPr>
+            <w:webHidden/>
+          </w:rPr>
+          <w:fldChar w:fldCharType="begin"/>
+        </w:r>
+        <w:r>
+          <w:rPr>
+            <w:webHidden/>
+          </w:rPr>
+          <w:instrText xml:space="preserve"> PAGEREF _Toc318797558 \h </w:instrText>
+        </w:r>
+        <w:r>
+          <w:rPr>
+            <w:webHidden/>
+          </w:rPr>
+        </w:r>
+        <w:r>
+          <w:rPr>
+            <w:webHidden/>
+          </w:rPr>
+          <w:fldChar w:fldCharType="separate"/>
+        </w:r>
+        <w:r>
+          <w:rPr>
+            <w:webHidden/>
+          </w:rPr>
+          <w:t>3</w:t>
+        </w:r>
+        <w:r>
+          <w:rPr>
+            <w:webHidden/>
+          </w:rPr>
+          <w:fldChar w:fldCharType="end"/>
+        </w:r>
+      </w:hyperlink>
+    </w:p>
+    <w:p>
+      <w:pPr>
+        <w:pStyle w:val="TOC1"/>
+      </w:pPr>
+      <w:hyperlink w:anchor="_Toc318797559" w:history="1">
+        <w:r>
+          <w:rPr>
+            <w:rStyle w:val="Hyperlink"/>
+          </w:rPr>
+          <w:t>III.</w:t>
+        </w:r>
+        <w:r>
+          <w:tab/>
+        </w:r>
+        <w:r>
+          <w:rPr>
+            <w:rStyle w:val="Hyperlink"/>
+          </w:rPr>
+          <w:t>Danh sách các chức năng</w:t>
+        </w:r>
+        <w:r>
+          <w:rPr>
+            <w:webHidden/>
+          </w:rPr>
+          <w:tab/>
+        </w:r>
+        <w:r>
+          <w:rPr>
+            <w:webHidden/>
+          </w:rPr>
+          <w:fldChar w:fldCharType="begin"/>
+        </w:r>
+        <w:r>
+          <w:rPr>
+            <w:webHidden/>
+          </w:rPr>
+          <w:instrText xml:space="preserve"> PAGEREF _Toc318797559 \h </w:instrText>
+        </w:r>
+        <w:r>
+          <w:rPr>
+            <w:webHidden/>
+          </w:rPr>
+        </w:r>
+        <w:r>
+          <w:rPr>
+            <w:webHidden/>
+          </w:rPr>
+          <w:fldChar w:fldCharType="separate"/>
+        </w:r>
+        <w:r>
+          <w:rPr>
+            <w:webHidden/>
+          </w:rPr>
+          <w:t>3</w:t>
+        </w:r>
+        <w:r>
+          <w:rPr>
+            <w:webHidden/>
+          </w:rPr>
+          <w:fldChar w:fldCharType="end"/>
+        </w:r>
+      </w:hyperlink>
+    </w:p>
+    <w:p>
+      <w:r>
+        <w:rPr>
+          <w:rFonts w:ascii="Times New Roman" w:hAnsi="Times New Roman" w:cs="Times New Roman"/>
+        </w:rPr>
+        <w:fldChar w:fldCharType="end"/>
+      </w:r>
+    </w:p>
+    <w:p>
+      <w:r>
+        <w:br w:type="page"/>
+      </w:r>
+      <w:bookmarkStart w:id="0" w:name="_GoBack"/>
+      <w:bookmarkEnd w:id="0"/>
+    </w:p>
+    <w:p>
+      <w:pPr>
+        <w:pStyle w:val="MyStyleI"/>
         <w:numPr>
           <w:ilvl w:val="0"/>
           <w:numId w:val="2"/>
         </w:numPr>
       </w:pPr>
+      <w:bookmarkStart w:id="1" w:name="_Toc318797553"/>
       <w:proofErr w:type="spellStart"/>
       <w:r>
         <w:t>Người</w:t>
@@ -412,11 +1722,12 @@
       <w:r>
         <w:t>thống</w:t>
       </w:r>
+      <w:bookmarkEnd w:id="1"/>
       <w:proofErr w:type="spellEnd"/>
     </w:p>
     <w:p>
       <w:pPr>
-        <w:jc w:val="both"/>
+        <w:pStyle w:val="MyStylecontent"/>
       </w:pPr>
       <w:r>
         <w:tab/>
@@ -882,345 +2193,663 @@
     </w:p>
     <w:p>
       <w:pPr>
-        <w:pStyle w:val="ListParagraph"/>
+        <w:pStyle w:val="MyStylecontent"/>
         <w:numPr>
           <w:ilvl w:val="0"/>
-          <w:numId w:val="1"/>
+          <w:numId w:val="6"/>
         </w:numPr>
-        <w:jc w:val="both"/>
-      </w:pPr>
-      <w:proofErr w:type="spellStart"/>
-      <w:r>
+        <w:rPr>
+          <w:sz w:val="24"/>
+          <w:szCs w:val="24"/>
+        </w:rPr>
+      </w:pPr>
+      <w:proofErr w:type="spellStart"/>
+      <w:r>
+        <w:rPr>
+          <w:sz w:val="24"/>
+          <w:szCs w:val="24"/>
+        </w:rPr>
         <w:t>Người</w:t>
       </w:r>
       <w:proofErr w:type="spellEnd"/>
       <w:r>
-        <w:t xml:space="preserve"> </w:t>
-      </w:r>
-      <w:proofErr w:type="spellStart"/>
-      <w:r>
+        <w:rPr>
+          <w:sz w:val="24"/>
+          <w:szCs w:val="24"/>
+        </w:rPr>
+        <w:t xml:space="preserve"> </w:t>
+      </w:r>
+      <w:proofErr w:type="spellStart"/>
+      <w:r>
+        <w:rPr>
+          <w:sz w:val="24"/>
+          <w:szCs w:val="24"/>
+        </w:rPr>
         <w:t>quản</w:t>
       </w:r>
       <w:proofErr w:type="spellEnd"/>
       <w:r>
-        <w:t xml:space="preserve"> </w:t>
-      </w:r>
-      <w:proofErr w:type="spellStart"/>
-      <w:r>
+        <w:rPr>
+          <w:sz w:val="24"/>
+          <w:szCs w:val="24"/>
+        </w:rPr>
+        <w:t xml:space="preserve"> </w:t>
+      </w:r>
+      <w:proofErr w:type="spellStart"/>
+      <w:r>
+        <w:rPr>
+          <w:sz w:val="24"/>
+          <w:szCs w:val="24"/>
+        </w:rPr>
         <w:t>trị</w:t>
       </w:r>
       <w:proofErr w:type="spellEnd"/>
       <w:r>
+        <w:rPr>
+          <w:sz w:val="24"/>
+          <w:szCs w:val="24"/>
+        </w:rPr>
         <w:t xml:space="preserve">: </w:t>
       </w:r>
       <w:proofErr w:type="spellStart"/>
       <w:r>
+        <w:rPr>
+          <w:sz w:val="24"/>
+          <w:szCs w:val="24"/>
+        </w:rPr>
         <w:t>là</w:t>
       </w:r>
       <w:proofErr w:type="spellEnd"/>
       <w:r>
-        <w:t xml:space="preserve"> </w:t>
-      </w:r>
-      <w:proofErr w:type="spellStart"/>
-      <w:r>
+        <w:rPr>
+          <w:sz w:val="24"/>
+          <w:szCs w:val="24"/>
+        </w:rPr>
+        <w:t xml:space="preserve"> </w:t>
+      </w:r>
+      <w:proofErr w:type="spellStart"/>
+      <w:r>
+        <w:rPr>
+          <w:sz w:val="24"/>
+          <w:szCs w:val="24"/>
+        </w:rPr>
         <w:t>người</w:t>
       </w:r>
       <w:proofErr w:type="spellEnd"/>
       <w:r>
-        <w:t xml:space="preserve"> </w:t>
-      </w:r>
-      <w:proofErr w:type="spellStart"/>
-      <w:r>
+        <w:rPr>
+          <w:sz w:val="24"/>
+          <w:szCs w:val="24"/>
+        </w:rPr>
+        <w:t xml:space="preserve"> </w:t>
+      </w:r>
+      <w:proofErr w:type="spellStart"/>
+      <w:r>
+        <w:rPr>
+          <w:sz w:val="24"/>
+          <w:szCs w:val="24"/>
+        </w:rPr>
         <w:t>quản</w:t>
       </w:r>
       <w:proofErr w:type="spellEnd"/>
       <w:r>
-        <w:t xml:space="preserve"> </w:t>
-      </w:r>
-      <w:proofErr w:type="spellStart"/>
-      <w:r>
+        <w:rPr>
+          <w:sz w:val="24"/>
+          <w:szCs w:val="24"/>
+        </w:rPr>
+        <w:t xml:space="preserve"> </w:t>
+      </w:r>
+      <w:proofErr w:type="spellStart"/>
+      <w:r>
+        <w:rPr>
+          <w:sz w:val="24"/>
+          <w:szCs w:val="24"/>
+        </w:rPr>
         <w:t>lý</w:t>
       </w:r>
       <w:proofErr w:type="spellEnd"/>
       <w:r>
-        <w:t xml:space="preserve"> </w:t>
-      </w:r>
-      <w:proofErr w:type="spellStart"/>
-      <w:r>
+        <w:rPr>
+          <w:sz w:val="24"/>
+          <w:szCs w:val="24"/>
+        </w:rPr>
+        <w:t xml:space="preserve"> </w:t>
+      </w:r>
+      <w:proofErr w:type="spellStart"/>
+      <w:r>
+        <w:rPr>
+          <w:sz w:val="24"/>
+          <w:szCs w:val="24"/>
+        </w:rPr>
         <w:t>thông</w:t>
       </w:r>
       <w:proofErr w:type="spellEnd"/>
       <w:r>
+        <w:rPr>
+          <w:sz w:val="24"/>
+          <w:szCs w:val="24"/>
+        </w:rPr>
         <w:t xml:space="preserve"> tin </w:t>
       </w:r>
       <w:proofErr w:type="spellStart"/>
       <w:r>
+        <w:rPr>
+          <w:sz w:val="24"/>
+          <w:szCs w:val="24"/>
+        </w:rPr>
         <w:t>hệ</w:t>
       </w:r>
       <w:proofErr w:type="spellEnd"/>
       <w:r>
-        <w:t xml:space="preserve"> </w:t>
-      </w:r>
-      <w:proofErr w:type="spellStart"/>
-      <w:r>
+        <w:rPr>
+          <w:sz w:val="24"/>
+          <w:szCs w:val="24"/>
+        </w:rPr>
+        <w:t xml:space="preserve"> </w:t>
+      </w:r>
+      <w:proofErr w:type="spellStart"/>
+      <w:r>
+        <w:rPr>
+          <w:sz w:val="24"/>
+          <w:szCs w:val="24"/>
+        </w:rPr>
         <w:t>thống</w:t>
       </w:r>
       <w:proofErr w:type="spellEnd"/>
       <w:r>
+        <w:rPr>
+          <w:sz w:val="24"/>
+          <w:szCs w:val="24"/>
+        </w:rPr>
         <w:t xml:space="preserve">, </w:t>
       </w:r>
       <w:proofErr w:type="spellStart"/>
       <w:r>
+        <w:rPr>
+          <w:sz w:val="24"/>
+          <w:szCs w:val="24"/>
+        </w:rPr>
         <w:t>thao</w:t>
       </w:r>
       <w:proofErr w:type="spellEnd"/>
       <w:r>
-        <w:t xml:space="preserve"> </w:t>
-      </w:r>
-      <w:proofErr w:type="spellStart"/>
-      <w:r>
+        <w:rPr>
+          <w:sz w:val="24"/>
+          <w:szCs w:val="24"/>
+        </w:rPr>
+        <w:t xml:space="preserve"> </w:t>
+      </w:r>
+      <w:proofErr w:type="spellStart"/>
+      <w:r>
+        <w:rPr>
+          <w:sz w:val="24"/>
+          <w:szCs w:val="24"/>
+        </w:rPr>
         <w:t>tác</w:t>
       </w:r>
       <w:proofErr w:type="spellEnd"/>
       <w:r>
-        <w:t xml:space="preserve"> </w:t>
-      </w:r>
-      <w:proofErr w:type="spellStart"/>
-      <w:r>
+        <w:rPr>
+          <w:sz w:val="24"/>
+          <w:szCs w:val="24"/>
+        </w:rPr>
+        <w:t xml:space="preserve"> </w:t>
+      </w:r>
+      <w:proofErr w:type="spellStart"/>
+      <w:r>
+        <w:rPr>
+          <w:sz w:val="24"/>
+          <w:szCs w:val="24"/>
+        </w:rPr>
         <w:t>với</w:t>
       </w:r>
       <w:proofErr w:type="spellEnd"/>
       <w:r>
-        <w:t xml:space="preserve"> </w:t>
-      </w:r>
-      <w:proofErr w:type="spellStart"/>
-      <w:r>
+        <w:rPr>
+          <w:sz w:val="24"/>
+          <w:szCs w:val="24"/>
+        </w:rPr>
+        <w:t xml:space="preserve"> </w:t>
+      </w:r>
+      <w:proofErr w:type="spellStart"/>
+      <w:r>
+        <w:rPr>
+          <w:sz w:val="24"/>
+          <w:szCs w:val="24"/>
+        </w:rPr>
         <w:t>ngân</w:t>
       </w:r>
       <w:proofErr w:type="spellEnd"/>
       <w:r>
-        <w:t xml:space="preserve"> </w:t>
-      </w:r>
-      <w:proofErr w:type="spellStart"/>
-      <w:r>
+        <w:rPr>
+          <w:sz w:val="24"/>
+          <w:szCs w:val="24"/>
+        </w:rPr>
+        <w:t xml:space="preserve"> </w:t>
+      </w:r>
+      <w:proofErr w:type="spellStart"/>
+      <w:r>
+        <w:rPr>
+          <w:sz w:val="24"/>
+          <w:szCs w:val="24"/>
+        </w:rPr>
         <w:t>hàng</w:t>
       </w:r>
       <w:proofErr w:type="spellEnd"/>
       <w:r>
-        <w:t xml:space="preserve"> </w:t>
-      </w:r>
-      <w:proofErr w:type="spellStart"/>
-      <w:r>
+        <w:rPr>
+          <w:sz w:val="24"/>
+          <w:szCs w:val="24"/>
+        </w:rPr>
+        <w:t xml:space="preserve"> </w:t>
+      </w:r>
+      <w:proofErr w:type="spellStart"/>
+      <w:r>
+        <w:rPr>
+          <w:sz w:val="24"/>
+          <w:szCs w:val="24"/>
+        </w:rPr>
         <w:t>đề</w:t>
       </w:r>
       <w:proofErr w:type="spellEnd"/>
       <w:r>
-        <w:t xml:space="preserve"> </w:t>
-      </w:r>
-      <w:proofErr w:type="spellStart"/>
-      <w:r>
+        <w:rPr>
+          <w:sz w:val="24"/>
+          <w:szCs w:val="24"/>
+        </w:rPr>
+        <w:t xml:space="preserve"> </w:t>
+      </w:r>
+      <w:proofErr w:type="spellStart"/>
+      <w:r>
+        <w:rPr>
+          <w:sz w:val="24"/>
+          <w:szCs w:val="24"/>
+        </w:rPr>
         <w:t>thi</w:t>
       </w:r>
       <w:proofErr w:type="spellEnd"/>
       <w:r>
+        <w:rPr>
+          <w:sz w:val="24"/>
+          <w:szCs w:val="24"/>
+        </w:rPr>
         <w:t xml:space="preserve">, </w:t>
       </w:r>
       <w:proofErr w:type="spellStart"/>
       <w:r>
+        <w:rPr>
+          <w:sz w:val="24"/>
+          <w:szCs w:val="24"/>
+        </w:rPr>
         <w:t>tạo</w:t>
       </w:r>
       <w:proofErr w:type="spellEnd"/>
       <w:r>
-        <w:t xml:space="preserve"> </w:t>
-      </w:r>
-      <w:proofErr w:type="spellStart"/>
-      <w:r>
+        <w:rPr>
+          <w:sz w:val="24"/>
+          <w:szCs w:val="24"/>
+        </w:rPr>
+        <w:t xml:space="preserve"> </w:t>
+      </w:r>
+      <w:proofErr w:type="spellStart"/>
+      <w:r>
+        <w:rPr>
+          <w:sz w:val="24"/>
+          <w:szCs w:val="24"/>
+        </w:rPr>
         <w:t>đề</w:t>
       </w:r>
       <w:proofErr w:type="spellEnd"/>
       <w:r>
-        <w:t xml:space="preserve"> </w:t>
-      </w:r>
-      <w:proofErr w:type="spellStart"/>
-      <w:r>
+        <w:rPr>
+          <w:sz w:val="24"/>
+          <w:szCs w:val="24"/>
+        </w:rPr>
+        <w:t xml:space="preserve"> </w:t>
+      </w:r>
+      <w:proofErr w:type="spellStart"/>
+      <w:r>
+        <w:rPr>
+          <w:sz w:val="24"/>
+          <w:szCs w:val="24"/>
+        </w:rPr>
         <w:t>thi</w:t>
       </w:r>
       <w:proofErr w:type="spellEnd"/>
       <w:r>
+        <w:rPr>
+          <w:sz w:val="24"/>
+          <w:szCs w:val="24"/>
+        </w:rPr>
         <w:t xml:space="preserve">, </w:t>
       </w:r>
       <w:proofErr w:type="spellStart"/>
       <w:r>
+        <w:rPr>
+          <w:sz w:val="24"/>
+          <w:szCs w:val="24"/>
+        </w:rPr>
         <w:t>quản</w:t>
       </w:r>
       <w:proofErr w:type="spellEnd"/>
       <w:r>
-        <w:t xml:space="preserve"> </w:t>
-      </w:r>
-      <w:proofErr w:type="spellStart"/>
-      <w:r>
+        <w:rPr>
+          <w:sz w:val="24"/>
+          <w:szCs w:val="24"/>
+        </w:rPr>
+        <w:t xml:space="preserve"> </w:t>
+      </w:r>
+      <w:proofErr w:type="spellStart"/>
+      <w:r>
+        <w:rPr>
+          <w:sz w:val="24"/>
+          <w:szCs w:val="24"/>
+        </w:rPr>
         <w:t>lý</w:t>
       </w:r>
       <w:proofErr w:type="spellEnd"/>
       <w:r>
-        <w:t xml:space="preserve"> </w:t>
-      </w:r>
-      <w:proofErr w:type="spellStart"/>
-      <w:r>
+        <w:rPr>
+          <w:sz w:val="24"/>
+          <w:szCs w:val="24"/>
+        </w:rPr>
+        <w:t xml:space="preserve"> </w:t>
+      </w:r>
+      <w:proofErr w:type="spellStart"/>
+      <w:r>
+        <w:rPr>
+          <w:sz w:val="24"/>
+          <w:szCs w:val="24"/>
+        </w:rPr>
         <w:t>người</w:t>
       </w:r>
       <w:proofErr w:type="spellEnd"/>
       <w:r>
-        <w:t xml:space="preserve"> </w:t>
-      </w:r>
-      <w:proofErr w:type="spellStart"/>
-      <w:r>
+        <w:rPr>
+          <w:sz w:val="24"/>
+          <w:szCs w:val="24"/>
+        </w:rPr>
+        <w:t xml:space="preserve"> </w:t>
+      </w:r>
+      <w:proofErr w:type="spellStart"/>
+      <w:r>
+        <w:rPr>
+          <w:sz w:val="24"/>
+          <w:szCs w:val="24"/>
+        </w:rPr>
         <w:t>sử</w:t>
       </w:r>
       <w:proofErr w:type="spellEnd"/>
       <w:r>
-        <w:t xml:space="preserve"> </w:t>
-      </w:r>
-      <w:proofErr w:type="spellStart"/>
-      <w:r>
+        <w:rPr>
+          <w:sz w:val="24"/>
+          <w:szCs w:val="24"/>
+        </w:rPr>
+        <w:t xml:space="preserve"> </w:t>
+      </w:r>
+      <w:proofErr w:type="spellStart"/>
+      <w:r>
+        <w:rPr>
+          <w:sz w:val="24"/>
+          <w:szCs w:val="24"/>
+        </w:rPr>
         <w:t>dụng</w:t>
       </w:r>
       <w:proofErr w:type="spellEnd"/>
       <w:r>
+        <w:rPr>
+          <w:sz w:val="24"/>
+          <w:szCs w:val="24"/>
+        </w:rPr>
         <w:t>.</w:t>
       </w:r>
     </w:p>
     <w:p>
       <w:pPr>
-        <w:pStyle w:val="ListParagraph"/>
+        <w:pStyle w:val="MyStylecontent"/>
         <w:numPr>
           <w:ilvl w:val="0"/>
-          <w:numId w:val="1"/>
+          <w:numId w:val="6"/>
         </w:numPr>
-        <w:jc w:val="both"/>
-      </w:pPr>
-      <w:proofErr w:type="spellStart"/>
-      <w:r>
+        <w:rPr>
+          <w:sz w:val="24"/>
+          <w:szCs w:val="24"/>
+        </w:rPr>
+      </w:pPr>
+      <w:proofErr w:type="spellStart"/>
+      <w:r>
+        <w:rPr>
+          <w:sz w:val="24"/>
+          <w:szCs w:val="24"/>
+        </w:rPr>
         <w:t>Người</w:t>
       </w:r>
       <w:proofErr w:type="spellEnd"/>
       <w:r>
-        <w:t xml:space="preserve"> </w:t>
-      </w:r>
-      <w:proofErr w:type="spellStart"/>
-      <w:r>
+        <w:rPr>
+          <w:sz w:val="24"/>
+          <w:szCs w:val="24"/>
+        </w:rPr>
+        <w:t xml:space="preserve"> </w:t>
+      </w:r>
+      <w:proofErr w:type="spellStart"/>
+      <w:r>
+        <w:rPr>
+          <w:sz w:val="24"/>
+          <w:szCs w:val="24"/>
+        </w:rPr>
         <w:t>sử</w:t>
       </w:r>
       <w:proofErr w:type="spellEnd"/>
       <w:r>
-        <w:t xml:space="preserve"> </w:t>
-      </w:r>
-      <w:proofErr w:type="spellStart"/>
-      <w:r>
+        <w:rPr>
+          <w:sz w:val="24"/>
+          <w:szCs w:val="24"/>
+        </w:rPr>
+        <w:t xml:space="preserve"> </w:t>
+      </w:r>
+      <w:proofErr w:type="spellStart"/>
+      <w:r>
+        <w:rPr>
+          <w:sz w:val="24"/>
+          <w:szCs w:val="24"/>
+        </w:rPr>
         <w:t>dụng</w:t>
       </w:r>
       <w:proofErr w:type="spellEnd"/>
       <w:r>
+        <w:rPr>
+          <w:sz w:val="24"/>
+          <w:szCs w:val="24"/>
+        </w:rPr>
         <w:t xml:space="preserve">: </w:t>
       </w:r>
       <w:proofErr w:type="spellStart"/>
       <w:r>
+        <w:rPr>
+          <w:sz w:val="24"/>
+          <w:szCs w:val="24"/>
+        </w:rPr>
         <w:t>là</w:t>
       </w:r>
       <w:proofErr w:type="spellEnd"/>
       <w:r>
-        <w:t xml:space="preserve"> </w:t>
-      </w:r>
-      <w:proofErr w:type="spellStart"/>
-      <w:r>
+        <w:rPr>
+          <w:sz w:val="24"/>
+          <w:szCs w:val="24"/>
+        </w:rPr>
+        <w:t xml:space="preserve"> </w:t>
+      </w:r>
+      <w:proofErr w:type="spellStart"/>
+      <w:r>
+        <w:rPr>
+          <w:sz w:val="24"/>
+          <w:szCs w:val="24"/>
+        </w:rPr>
         <w:t>người</w:t>
       </w:r>
       <w:proofErr w:type="spellEnd"/>
       <w:r>
-        <w:t xml:space="preserve"> </w:t>
-      </w:r>
-      <w:proofErr w:type="spellStart"/>
-      <w:r>
+        <w:rPr>
+          <w:sz w:val="24"/>
+          <w:szCs w:val="24"/>
+        </w:rPr>
+        <w:t xml:space="preserve"> </w:t>
+      </w:r>
+      <w:proofErr w:type="spellStart"/>
+      <w:r>
+        <w:rPr>
+          <w:sz w:val="24"/>
+          <w:szCs w:val="24"/>
+        </w:rPr>
         <w:t>tham</w:t>
       </w:r>
       <w:proofErr w:type="spellEnd"/>
       <w:r>
-        <w:t xml:space="preserve"> </w:t>
-      </w:r>
-      <w:proofErr w:type="spellStart"/>
-      <w:r>
+        <w:rPr>
+          <w:sz w:val="24"/>
+          <w:szCs w:val="24"/>
+        </w:rPr>
+        <w:t xml:space="preserve"> </w:t>
+      </w:r>
+      <w:proofErr w:type="spellStart"/>
+      <w:r>
+        <w:rPr>
+          <w:sz w:val="24"/>
+          <w:szCs w:val="24"/>
+        </w:rPr>
         <w:t>gia</w:t>
       </w:r>
       <w:proofErr w:type="spellEnd"/>
       <w:r>
-        <w:t xml:space="preserve"> </w:t>
-      </w:r>
-      <w:proofErr w:type="spellStart"/>
-      <w:r>
+        <w:rPr>
+          <w:sz w:val="24"/>
+          <w:szCs w:val="24"/>
+        </w:rPr>
+        <w:t xml:space="preserve"> </w:t>
+      </w:r>
+      <w:proofErr w:type="spellStart"/>
+      <w:r>
+        <w:rPr>
+          <w:sz w:val="24"/>
+          <w:szCs w:val="24"/>
+        </w:rPr>
         <w:t>thực</w:t>
       </w:r>
       <w:proofErr w:type="spellEnd"/>
       <w:r>
-        <w:t xml:space="preserve"> </w:t>
-      </w:r>
-      <w:proofErr w:type="spellStart"/>
-      <w:r>
+        <w:rPr>
+          <w:sz w:val="24"/>
+          <w:szCs w:val="24"/>
+        </w:rPr>
+        <w:t xml:space="preserve"> </w:t>
+      </w:r>
+      <w:proofErr w:type="spellStart"/>
+      <w:r>
+        <w:rPr>
+          <w:sz w:val="24"/>
+          <w:szCs w:val="24"/>
+        </w:rPr>
         <w:t>hiện</w:t>
       </w:r>
       <w:proofErr w:type="spellEnd"/>
       <w:r>
-        <w:t xml:space="preserve"> </w:t>
-      </w:r>
-      <w:proofErr w:type="spellStart"/>
-      <w:r>
+        <w:rPr>
+          <w:sz w:val="24"/>
+          <w:szCs w:val="24"/>
+        </w:rPr>
+        <w:t xml:space="preserve"> </w:t>
+      </w:r>
+      <w:proofErr w:type="spellStart"/>
+      <w:r>
+        <w:rPr>
+          <w:sz w:val="24"/>
+          <w:szCs w:val="24"/>
+        </w:rPr>
         <w:t>các</w:t>
       </w:r>
       <w:proofErr w:type="spellEnd"/>
       <w:r>
-        <w:t xml:space="preserve"> </w:t>
-      </w:r>
-      <w:proofErr w:type="spellStart"/>
-      <w:r>
+        <w:rPr>
+          <w:sz w:val="24"/>
+          <w:szCs w:val="24"/>
+        </w:rPr>
+        <w:t xml:space="preserve"> </w:t>
+      </w:r>
+      <w:proofErr w:type="spellStart"/>
+      <w:r>
+        <w:rPr>
+          <w:sz w:val="24"/>
+          <w:szCs w:val="24"/>
+        </w:rPr>
         <w:t>bài</w:t>
       </w:r>
       <w:proofErr w:type="spellEnd"/>
       <w:r>
-        <w:t xml:space="preserve"> </w:t>
-      </w:r>
-      <w:proofErr w:type="spellStart"/>
-      <w:r>
+        <w:rPr>
+          <w:sz w:val="24"/>
+          <w:szCs w:val="24"/>
+        </w:rPr>
+        <w:t xml:space="preserve"> </w:t>
+      </w:r>
+      <w:proofErr w:type="spellStart"/>
+      <w:r>
+        <w:rPr>
+          <w:sz w:val="24"/>
+          <w:szCs w:val="24"/>
+        </w:rPr>
         <w:t>thi</w:t>
       </w:r>
       <w:proofErr w:type="spellEnd"/>
       <w:r>
-        <w:t xml:space="preserve"> </w:t>
-      </w:r>
-      <w:proofErr w:type="spellStart"/>
-      <w:r>
+        <w:rPr>
+          <w:sz w:val="24"/>
+          <w:szCs w:val="24"/>
+        </w:rPr>
+        <w:t xml:space="preserve"> </w:t>
+      </w:r>
+      <w:proofErr w:type="spellStart"/>
+      <w:r>
+        <w:rPr>
+          <w:sz w:val="24"/>
+          <w:szCs w:val="24"/>
+        </w:rPr>
         <w:t>trắc</w:t>
       </w:r>
       <w:proofErr w:type="spellEnd"/>
       <w:r>
-        <w:t xml:space="preserve"> </w:t>
-      </w:r>
-      <w:proofErr w:type="spellStart"/>
-      <w:r>
+        <w:rPr>
+          <w:sz w:val="24"/>
+          <w:szCs w:val="24"/>
+        </w:rPr>
+        <w:t xml:space="preserve"> </w:t>
+      </w:r>
+      <w:proofErr w:type="spellStart"/>
+      <w:r>
+        <w:rPr>
+          <w:sz w:val="24"/>
+          <w:szCs w:val="24"/>
+        </w:rPr>
         <w:t>nghiệm</w:t>
       </w:r>
       <w:proofErr w:type="spellEnd"/>
       <w:r>
+        <w:rPr>
+          <w:sz w:val="24"/>
+          <w:szCs w:val="24"/>
+        </w:rPr>
         <w:t>.</w:t>
       </w:r>
     </w:p>
     <w:p>
       <w:pPr>
-        <w:pStyle w:val="ListParagraph"/>
+        <w:pStyle w:val="MyStyleI"/>
         <w:numPr>
           <w:ilvl w:val="0"/>
           <w:numId w:val="2"/>
         </w:numPr>
-        <w:jc w:val="both"/>
-      </w:pPr>
+      </w:pPr>
+      <w:bookmarkStart w:id="2" w:name="_Toc318797554"/>
       <w:proofErr w:type="spellStart"/>
       <w:r>
         <w:t>Tính</w:t>
@@ -1265,17 +2894,18 @@
       <w:r>
         <w:t>cầu</w:t>
       </w:r>
+      <w:bookmarkEnd w:id="2"/>
       <w:proofErr w:type="spellEnd"/>
     </w:p>
     <w:p>
       <w:pPr>
-        <w:pStyle w:val="ListParagraph"/>
+        <w:pStyle w:val="MyStyle1"/>
         <w:numPr>
           <w:ilvl w:val="1"/>
           <w:numId w:val="2"/>
         </w:numPr>
-        <w:jc w:val="both"/>
-      </w:pPr>
+      </w:pPr>
+      <w:bookmarkStart w:id="3" w:name="_Toc318797555"/>
       <w:proofErr w:type="spellStart"/>
       <w:r>
         <w:t>Yêu</w:t>
@@ -1312,17 +2942,18 @@
       <w:r>
         <w:t>thống</w:t>
       </w:r>
+      <w:bookmarkEnd w:id="3"/>
       <w:proofErr w:type="spellEnd"/>
     </w:p>
     <w:p>
       <w:pPr>
-        <w:pStyle w:val="ListParagraph"/>
+        <w:pStyle w:val="MyStyle1"/>
         <w:numPr>
           <w:ilvl w:val="1"/>
           <w:numId w:val="2"/>
         </w:numPr>
-        <w:jc w:val="both"/>
-      </w:pPr>
+      </w:pPr>
+      <w:bookmarkStart w:id="4" w:name="_Toc318797556"/>
       <w:proofErr w:type="spellStart"/>
       <w:r>
         <w:t>Yêu</w:t>
@@ -1367,17 +2998,18 @@
       <w:r>
         <w:t>trị</w:t>
       </w:r>
+      <w:bookmarkEnd w:id="4"/>
       <w:proofErr w:type="spellEnd"/>
     </w:p>
     <w:p>
       <w:pPr>
-        <w:pStyle w:val="ListParagraph"/>
+        <w:pStyle w:val="MyStyle1"/>
         <w:numPr>
           <w:ilvl w:val="1"/>
           <w:numId w:val="2"/>
         </w:numPr>
-        <w:jc w:val="both"/>
-      </w:pPr>
+      </w:pPr>
+      <w:bookmarkStart w:id="5" w:name="_Toc318797557"/>
       <w:proofErr w:type="spellStart"/>
       <w:r>
         <w:t>Yêu</w:t>
@@ -1422,17 +3054,18 @@
       <w:r>
         <w:t>dụng</w:t>
       </w:r>
+      <w:bookmarkEnd w:id="5"/>
       <w:proofErr w:type="spellEnd"/>
     </w:p>
     <w:p>
       <w:pPr>
-        <w:pStyle w:val="ListParagraph"/>
+        <w:pStyle w:val="MyStyle1"/>
         <w:numPr>
           <w:ilvl w:val="1"/>
           <w:numId w:val="2"/>
         </w:numPr>
-        <w:jc w:val="both"/>
-      </w:pPr>
+      </w:pPr>
+      <w:bookmarkStart w:id="6" w:name="_Toc318797558"/>
       <w:proofErr w:type="spellStart"/>
       <w:r>
         <w:t>Yêu</w:t>
@@ -1477,17 +3110,18 @@
       <w:r>
         <w:t>triển</w:t>
       </w:r>
+      <w:bookmarkEnd w:id="6"/>
       <w:proofErr w:type="spellEnd"/>
     </w:p>
     <w:p>
       <w:pPr>
-        <w:pStyle w:val="ListParagraph"/>
+        <w:pStyle w:val="MyStyleI"/>
         <w:numPr>
           <w:ilvl w:val="0"/>
           <w:numId w:val="2"/>
         </w:numPr>
-        <w:jc w:val="both"/>
-      </w:pPr>
+      </w:pPr>
+      <w:bookmarkStart w:id="7" w:name="_Toc318797559"/>
       <w:proofErr w:type="spellStart"/>
       <w:r>
         <w:t>Danh</w:t>
@@ -1524,6 +3158,7 @@
       <w:r>
         <w:t>năng</w:t>
       </w:r>
+      <w:bookmarkEnd w:id="7"/>
       <w:proofErr w:type="spellEnd"/>
     </w:p>
     <w:tbl>
@@ -1702,8 +3337,7 @@
           </w:tcPr>
           <w:p>
             <w:pPr>
-              <w:pStyle w:val="ListParagraph"/>
-              <w:ind w:left="0"/>
+              <w:pStyle w:val="MyStylecontent"/>
             </w:pPr>
             <w:r>
               <w:t>F01</w:t>
@@ -1716,8 +3350,7 @@
           </w:tcPr>
           <w:p>
             <w:pPr>
-              <w:pStyle w:val="ListParagraph"/>
-              <w:ind w:left="0"/>
+              <w:pStyle w:val="MyStylecontent"/>
             </w:pPr>
             <w:proofErr w:type="spellStart"/>
             <w:r>
@@ -1740,8 +3373,7 @@
           </w:tcPr>
           <w:p>
             <w:pPr>
-              <w:pStyle w:val="ListParagraph"/>
-              <w:ind w:left="0"/>
+              <w:pStyle w:val="MyStylecontent"/>
             </w:pPr>
             <w:proofErr w:type="spellStart"/>
             <w:r>
@@ -1887,8 +3519,7 @@
           </w:tcPr>
           <w:p>
             <w:pPr>
-              <w:pStyle w:val="ListParagraph"/>
-              <w:ind w:left="0"/>
+              <w:pStyle w:val="MyStylecontent"/>
             </w:pPr>
             <w:proofErr w:type="spellStart"/>
             <w:r>
@@ -1948,8 +3579,7 @@
           </w:tcPr>
           <w:p>
             <w:pPr>
-              <w:pStyle w:val="ListParagraph"/>
-              <w:ind w:left="0"/>
+              <w:pStyle w:val="MyStylecontent"/>
             </w:pPr>
             <w:r>
               <w:t>F02</w:t>
@@ -1962,8 +3592,7 @@
           </w:tcPr>
           <w:p>
             <w:pPr>
-              <w:pStyle w:val="ListParagraph"/>
-              <w:ind w:left="0"/>
+              <w:pStyle w:val="MyStylecontent"/>
             </w:pPr>
             <w:proofErr w:type="spellStart"/>
             <w:r>
@@ -1986,8 +3615,7 @@
           </w:tcPr>
           <w:p>
             <w:pPr>
-              <w:pStyle w:val="ListParagraph"/>
-              <w:ind w:left="0"/>
+              <w:pStyle w:val="MyStylecontent"/>
             </w:pPr>
           </w:p>
         </w:tc>
@@ -1997,8 +3625,52 @@
           </w:tcPr>
           <w:p>
             <w:pPr>
-              <w:pStyle w:val="ListParagraph"/>
-              <w:ind w:left="0"/>
+              <w:pStyle w:val="MyStylecontent"/>
+            </w:pPr>
+          </w:p>
+        </w:tc>
+      </w:tr>
+      <w:tr>
+        <w:tc>
+          <w:tcPr>
+            <w:tcW w:w="650" w:type="dxa"/>
+          </w:tcPr>
+          <w:p>
+            <w:pPr>
+              <w:pStyle w:val="MyStylecontent"/>
+            </w:pPr>
+            <w:r>
+              <w:t>F03</w:t>
+            </w:r>
+          </w:p>
+        </w:tc>
+        <w:tc>
+          <w:tcPr>
+            <w:tcW w:w="2050" w:type="dxa"/>
+          </w:tcPr>
+          <w:p>
+            <w:pPr>
+              <w:pStyle w:val="MyStylecontent"/>
+            </w:pPr>
+          </w:p>
+        </w:tc>
+        <w:tc>
+          <w:tcPr>
+            <w:tcW w:w="4068" w:type="dxa"/>
+          </w:tcPr>
+          <w:p>
+            <w:pPr>
+              <w:pStyle w:val="MyStylecontent"/>
+            </w:pPr>
+          </w:p>
+        </w:tc>
+        <w:tc>
+          <w:tcPr>
+            <w:tcW w:w="2322" w:type="dxa"/>
+          </w:tcPr>
+          <w:p>
+            <w:pPr>
+              <w:pStyle w:val="MyStylecontent"/>
             </w:pPr>
           </w:p>
         </w:tc>
@@ -2013,9 +3685,6 @@
               <w:pStyle w:val="ListParagraph"/>
               <w:ind w:left="0"/>
             </w:pPr>
-            <w:r>
-              <w:t>F03</w:t>
-            </w:r>
           </w:p>
         </w:tc>
         <w:tc>
@@ -2236,54 +3905,6 @@
           </w:p>
         </w:tc>
       </w:tr>
-      <w:tr>
-        <w:tc>
-          <w:tcPr>
-            <w:tcW w:w="650" w:type="dxa"/>
-          </w:tcPr>
-          <w:p>
-            <w:pPr>
-              <w:pStyle w:val="ListParagraph"/>
-              <w:ind w:left="0"/>
-            </w:pPr>
-            <w:bookmarkStart w:id="0" w:name="_GoBack"/>
-            <w:bookmarkEnd w:id="0"/>
-          </w:p>
-        </w:tc>
-        <w:tc>
-          <w:tcPr>
-            <w:tcW w:w="2050" w:type="dxa"/>
-          </w:tcPr>
-          <w:p>
-            <w:pPr>
-              <w:pStyle w:val="ListParagraph"/>
-              <w:ind w:left="0"/>
-            </w:pPr>
-          </w:p>
-        </w:tc>
-        <w:tc>
-          <w:tcPr>
-            <w:tcW w:w="4068" w:type="dxa"/>
-          </w:tcPr>
-          <w:p>
-            <w:pPr>
-              <w:pStyle w:val="ListParagraph"/>
-              <w:ind w:left="0"/>
-            </w:pPr>
-          </w:p>
-        </w:tc>
-        <w:tc>
-          <w:tcPr>
-            <w:tcW w:w="2322" w:type="dxa"/>
-          </w:tcPr>
-          <w:p>
-            <w:pPr>
-              <w:pStyle w:val="ListParagraph"/>
-              <w:ind w:left="0"/>
-            </w:pPr>
-          </w:p>
-        </w:tc>
-      </w:tr>
     </w:tbl>
     <w:p>
       <w:pPr>
@@ -2297,6 +3918,9 @@
         <w:jc w:val="both"/>
       </w:pPr>
     </w:p>
+    <w:p/>
+    <w:p/>
+    <w:p/>
     <w:sectPr>
       <w:pgSz w:w="11907" w:h="16839" w:code="9"/>
       <w:pgMar w:top="1440" w:right="1440" w:bottom="1440" w:left="1440" w:header="720" w:footer="720" w:gutter="0"/>
@@ -2310,16 +3934,102 @@
 <file path=word/numbering.xml><?xml version="1.0" encoding="utf-8"?>
 <w:numbering xmlns:wpc="http://schemas.microsoft.com/office/word/2010/wordprocessingCanvas" xmlns:mc="http://schemas.openxmlformats.org/markup-compatibility/2006" xmlns:o="urn:schemas-microsoft-com:office:office" xmlns:r="http://schemas.openxmlformats.org/officeDocument/2006/relationships" xmlns:m="http://schemas.openxmlformats.org/officeDocument/2006/math" xmlns:v="urn:schemas-microsoft-com:vml" xmlns:wp14="http://schemas.microsoft.com/office/word/2010/wordprocessingDrawing" xmlns:wp="http://schemas.openxmlformats.org/drawingml/2006/wordprocessingDrawing" xmlns:w10="urn:schemas-microsoft-com:office:word" xmlns:w="http://schemas.openxmlformats.org/wordprocessingml/2006/main" xmlns:w14="http://schemas.microsoft.com/office/word/2010/wordml" xmlns:wpg="http://schemas.microsoft.com/office/word/2010/wordprocessingGroup" xmlns:wpi="http://schemas.microsoft.com/office/word/2010/wordprocessingInk" xmlns:wne="http://schemas.microsoft.com/office/word/2006/wordml" xmlns:wps="http://schemas.microsoft.com/office/word/2010/wordprocessingShape" mc:Ignorable="w14 wp14">
   <w:abstractNum w:abstractNumId="0">
+    <w:nsid w:val="3301729A"/>
+    <w:multiLevelType w:val="hybridMultilevel"/>
+    <w:tmpl w:val="0D0CD1E6"/>
+    <w:lvl w:ilvl="0" w:tplc="7E6C6134">
+      <w:start w:val="1"/>
+      <w:numFmt w:val="upperRoman"/>
+      <w:lvlText w:val="%1."/>
+      <w:lvlJc w:val="right"/>
+      <w:pPr>
+        <w:ind w:left="720" w:hanging="360"/>
+      </w:pPr>
+    </w:lvl>
+    <w:lvl w:ilvl="1" w:tplc="04090019" w:tentative="1">
+      <w:start w:val="1"/>
+      <w:numFmt w:val="lowerLetter"/>
+      <w:lvlText w:val="%2."/>
+      <w:lvlJc w:val="left"/>
+      <w:pPr>
+        <w:ind w:left="1440" w:hanging="360"/>
+      </w:pPr>
+    </w:lvl>
+    <w:lvl w:ilvl="2" w:tplc="0409001B" w:tentative="1">
+      <w:start w:val="1"/>
+      <w:numFmt w:val="lowerRoman"/>
+      <w:lvlText w:val="%3."/>
+      <w:lvlJc w:val="right"/>
+      <w:pPr>
+        <w:ind w:left="2160" w:hanging="180"/>
+      </w:pPr>
+    </w:lvl>
+    <w:lvl w:ilvl="3" w:tplc="0409000F" w:tentative="1">
+      <w:start w:val="1"/>
+      <w:numFmt w:val="decimal"/>
+      <w:lvlText w:val="%4."/>
+      <w:lvlJc w:val="left"/>
+      <w:pPr>
+        <w:ind w:left="2880" w:hanging="360"/>
+      </w:pPr>
+    </w:lvl>
+    <w:lvl w:ilvl="4" w:tplc="04090019" w:tentative="1">
+      <w:start w:val="1"/>
+      <w:numFmt w:val="lowerLetter"/>
+      <w:lvlText w:val="%5."/>
+      <w:lvlJc w:val="left"/>
+      <w:pPr>
+        <w:ind w:left="3600" w:hanging="360"/>
+      </w:pPr>
+    </w:lvl>
+    <w:lvl w:ilvl="5" w:tplc="0409001B" w:tentative="1">
+      <w:start w:val="1"/>
+      <w:numFmt w:val="lowerRoman"/>
+      <w:lvlText w:val="%6."/>
+      <w:lvlJc w:val="right"/>
+      <w:pPr>
+        <w:ind w:left="4320" w:hanging="180"/>
+      </w:pPr>
+    </w:lvl>
+    <w:lvl w:ilvl="6" w:tplc="0409000F" w:tentative="1">
+      <w:start w:val="1"/>
+      <w:numFmt w:val="decimal"/>
+      <w:lvlText w:val="%7."/>
+      <w:lvlJc w:val="left"/>
+      <w:pPr>
+        <w:ind w:left="5040" w:hanging="360"/>
+      </w:pPr>
+    </w:lvl>
+    <w:lvl w:ilvl="7" w:tplc="04090019" w:tentative="1">
+      <w:start w:val="1"/>
+      <w:numFmt w:val="lowerLetter"/>
+      <w:lvlText w:val="%8."/>
+      <w:lvlJc w:val="left"/>
+      <w:pPr>
+        <w:ind w:left="5760" w:hanging="360"/>
+      </w:pPr>
+    </w:lvl>
+    <w:lvl w:ilvl="8" w:tplc="0409001B" w:tentative="1">
+      <w:start w:val="1"/>
+      <w:numFmt w:val="lowerRoman"/>
+      <w:lvlText w:val="%9."/>
+      <w:lvlJc w:val="right"/>
+      <w:pPr>
+        <w:ind w:left="6480" w:hanging="180"/>
+      </w:pPr>
+    </w:lvl>
+  </w:abstractNum>
+  <w:abstractNum w:abstractNumId="1">
     <w:nsid w:val="653310B5"/>
     <w:multiLevelType w:val="hybridMultilevel"/>
-    <w:tmpl w:val="434662AE"/>
+    <w:tmpl w:val="2E562972"/>
     <w:lvl w:ilvl="0" w:tplc="04090001">
       <w:start w:val="1"/>
       <w:numFmt w:val="bullet"/>
       <w:lvlText w:val=""/>
       <w:lvlJc w:val="left"/>
       <w:pPr>
-        <w:ind w:left="1440" w:hanging="360"/>
+        <w:ind w:left="720" w:hanging="360"/>
       </w:pPr>
       <w:rPr>
         <w:rFonts w:ascii="Symbol" w:hAnsi="Symbol" w:hint="default"/>
@@ -2331,7 +4041,7 @@
       <w:lvlText w:val="o"/>
       <w:lvlJc w:val="left"/>
       <w:pPr>
-        <w:ind w:left="2160" w:hanging="360"/>
+        <w:ind w:left="1440" w:hanging="360"/>
       </w:pPr>
       <w:rPr>
         <w:rFonts w:ascii="Courier New" w:hAnsi="Courier New" w:cs="Courier New" w:hint="default"/>
@@ -2343,7 +4053,7 @@
       <w:lvlText w:val=""/>
       <w:lvlJc w:val="left"/>
       <w:pPr>
-        <w:ind w:left="2880" w:hanging="360"/>
+        <w:ind w:left="2160" w:hanging="360"/>
       </w:pPr>
       <w:rPr>
         <w:rFonts w:ascii="Wingdings" w:hAnsi="Wingdings" w:hint="default"/>
@@ -2355,7 +4065,7 @@
       <w:lvlText w:val=""/>
       <w:lvlJc w:val="left"/>
       <w:pPr>
-        <w:ind w:left="3600" w:hanging="360"/>
+        <w:ind w:left="2880" w:hanging="360"/>
       </w:pPr>
       <w:rPr>
         <w:rFonts w:ascii="Symbol" w:hAnsi="Symbol" w:hint="default"/>
@@ -2367,7 +4077,7 @@
       <w:lvlText w:val="o"/>
       <w:lvlJc w:val="left"/>
       <w:pPr>
-        <w:ind w:left="4320" w:hanging="360"/>
+        <w:ind w:left="3600" w:hanging="360"/>
       </w:pPr>
       <w:rPr>
         <w:rFonts w:ascii="Courier New" w:hAnsi="Courier New" w:cs="Courier New" w:hint="default"/>
@@ -2379,7 +4089,7 @@
       <w:lvlText w:val=""/>
       <w:lvlJc w:val="left"/>
       <w:pPr>
-        <w:ind w:left="5040" w:hanging="360"/>
+        <w:ind w:left="4320" w:hanging="360"/>
       </w:pPr>
       <w:rPr>
         <w:rFonts w:ascii="Wingdings" w:hAnsi="Wingdings" w:hint="default"/>
@@ -2391,7 +4101,7 @@
       <w:lvlText w:val=""/>
       <w:lvlJc w:val="left"/>
       <w:pPr>
-        <w:ind w:left="5760" w:hanging="360"/>
+        <w:ind w:left="5040" w:hanging="360"/>
       </w:pPr>
       <w:rPr>
         <w:rFonts w:ascii="Symbol" w:hAnsi="Symbol" w:hint="default"/>
@@ -2403,7 +4113,7 @@
       <w:lvlText w:val="o"/>
       <w:lvlJc w:val="left"/>
       <w:pPr>
-        <w:ind w:left="6480" w:hanging="360"/>
+        <w:ind w:left="5760" w:hanging="360"/>
       </w:pPr>
       <w:rPr>
         <w:rFonts w:ascii="Courier New" w:hAnsi="Courier New" w:cs="Courier New" w:hint="default"/>
@@ -2415,24 +4125,25 @@
       <w:lvlText w:val=""/>
       <w:lvlJc w:val="left"/>
       <w:pPr>
-        <w:ind w:left="7200" w:hanging="360"/>
+        <w:ind w:left="6480" w:hanging="360"/>
       </w:pPr>
       <w:rPr>
         <w:rFonts w:ascii="Wingdings" w:hAnsi="Wingdings" w:hint="default"/>
       </w:rPr>
     </w:lvl>
   </w:abstractNum>
-  <w:abstractNum w:abstractNumId="1">
-    <w:nsid w:val="7A624338"/>
+  <w:abstractNum w:abstractNumId="2">
+    <w:nsid w:val="7A0B50CD"/>
     <w:multiLevelType w:val="multilevel"/>
-    <w:tmpl w:val="54522B4E"/>
+    <w:tmpl w:val="097C5DF0"/>
     <w:lvl w:ilvl="0">
       <w:start w:val="1"/>
       <w:numFmt w:val="upperRoman"/>
+      <w:pStyle w:val="MyStyleI"/>
       <w:lvlText w:val="%1."/>
       <w:lvlJc w:val="left"/>
       <w:pPr>
-        <w:ind w:left="360" w:hanging="360"/>
+        <w:ind w:left="0" w:firstLine="0"/>
       </w:pPr>
       <w:rPr>
         <w:rFonts w:hint="default"/>
@@ -2441,10 +4152,11 @@
     <w:lvl w:ilvl="1">
       <w:start w:val="1"/>
       <w:numFmt w:val="decimal"/>
-      <w:lvlText w:val="%1.%2."/>
+      <w:pStyle w:val="MyStyle1"/>
+      <w:lvlText w:val="%1.%2"/>
       <w:lvlJc w:val="left"/>
       <w:pPr>
-        <w:ind w:left="792" w:hanging="432"/>
+        <w:ind w:left="0" w:firstLine="0"/>
       </w:pPr>
       <w:rPr>
         <w:rFonts w:hint="default"/>
@@ -2452,11 +4164,12 @@
     </w:lvl>
     <w:lvl w:ilvl="2">
       <w:start w:val="1"/>
-      <w:numFmt w:val="decimal"/>
-      <w:lvlText w:val="%1.%2.%3."/>
+      <w:numFmt w:val="lowerLetter"/>
+      <w:pStyle w:val="MyStylea"/>
+      <w:lvlText w:val="%1.%2.%3"/>
       <w:lvlJc w:val="left"/>
       <w:pPr>
-        <w:ind w:left="1224" w:hanging="504"/>
+        <w:ind w:left="0" w:firstLine="0"/>
       </w:pPr>
       <w:rPr>
         <w:rFonts w:hint="default"/>
@@ -2464,11 +4177,12 @@
     </w:lvl>
     <w:lvl w:ilvl="3">
       <w:start w:val="1"/>
-      <w:numFmt w:val="decimal"/>
-      <w:lvlText w:val="%1.%2.%3.%4."/>
+      <w:numFmt w:val="lowerRoman"/>
+      <w:pStyle w:val="MyStylei0"/>
+      <w:lvlText w:val="%1.%2.%3.%4"/>
       <w:lvlJc w:val="left"/>
       <w:pPr>
-        <w:ind w:left="1728" w:hanging="648"/>
+        <w:ind w:left="0" w:firstLine="0"/>
       </w:pPr>
       <w:rPr>
         <w:rFonts w:hint="default"/>
@@ -2477,10 +4191,10 @@
     <w:lvl w:ilvl="4">
       <w:start w:val="1"/>
       <w:numFmt w:val="decimal"/>
-      <w:lvlText w:val="%1.%2.%3.%4.%5."/>
+      <w:lvlText w:val="%1.%2.%3.%4.%5"/>
       <w:lvlJc w:val="left"/>
       <w:pPr>
-        <w:ind w:left="2232" w:hanging="792"/>
+        <w:ind w:left="0" w:firstLine="0"/>
       </w:pPr>
       <w:rPr>
         <w:rFonts w:hint="default"/>
@@ -2489,10 +4203,10 @@
     <w:lvl w:ilvl="5">
       <w:start w:val="1"/>
       <w:numFmt w:val="decimal"/>
-      <w:lvlText w:val="%1.%2.%3.%4.%5.%6."/>
+      <w:lvlText w:val="%1.%2.%3.%4.%5.%6"/>
       <w:lvlJc w:val="left"/>
       <w:pPr>
-        <w:ind w:left="2736" w:hanging="936"/>
+        <w:ind w:left="0" w:firstLine="0"/>
       </w:pPr>
       <w:rPr>
         <w:rFonts w:hint="default"/>
@@ -2501,10 +4215,10 @@
     <w:lvl w:ilvl="6">
       <w:start w:val="1"/>
       <w:numFmt w:val="decimal"/>
-      <w:lvlText w:val="%1.%2.%3.%4.%5.%6.%7."/>
+      <w:lvlText w:val="%1.%2.%3.%4.%5.%6.%7"/>
       <w:lvlJc w:val="left"/>
       <w:pPr>
-        <w:ind w:left="3240" w:hanging="1080"/>
+        <w:ind w:left="0" w:firstLine="0"/>
       </w:pPr>
       <w:rPr>
         <w:rFonts w:hint="default"/>
@@ -2513,10 +4227,10 @@
     <w:lvl w:ilvl="7">
       <w:start w:val="1"/>
       <w:numFmt w:val="decimal"/>
-      <w:lvlText w:val="%1.%2.%3.%4.%5.%6.%7.%8."/>
+      <w:lvlText w:val="%1.%2.%3.%4.%5.%6.%7.%8"/>
       <w:lvlJc w:val="left"/>
       <w:pPr>
-        <w:ind w:left="3744" w:hanging="1224"/>
+        <w:ind w:left="0" w:firstLine="0"/>
       </w:pPr>
       <w:rPr>
         <w:rFonts w:hint="default"/>
@@ -2525,10 +4239,10 @@
     <w:lvl w:ilvl="8">
       <w:start w:val="1"/>
       <w:numFmt w:val="decimal"/>
-      <w:lvlText w:val="%1.%2.%3.%4.%5.%6.%7.%8.%9."/>
+      <w:lvlText w:val="%1.%2.%3.%4.%5.%6.%7.%8.%9"/>
       <w:lvlJc w:val="left"/>
       <w:pPr>
-        <w:ind w:left="4320" w:hanging="1440"/>
+        <w:ind w:left="0" w:firstLine="0"/>
       </w:pPr>
       <w:rPr>
         <w:rFonts w:hint="default"/>
@@ -2539,6 +4253,18 @@
     <w:abstractNumId w:val="0"/>
   </w:num>
   <w:num w:numId="2">
+    <w:abstractNumId w:val="2"/>
+  </w:num>
+  <w:num w:numId="3">
+    <w:abstractNumId w:val="2"/>
+  </w:num>
+  <w:num w:numId="4">
+    <w:abstractNumId w:val="2"/>
+  </w:num>
+  <w:num w:numId="5">
+    <w:abstractNumId w:val="2"/>
+  </w:num>
+  <w:num w:numId="6">
     <w:abstractNumId w:val="1"/>
   </w:num>
 </w:numbering>
@@ -2703,6 +4429,30 @@
   <w:style w:type="paragraph" w:default="1" w:styleId="Normal">
     <w:name w:val="Normal"/>
     <w:qFormat/>
+    <w:rsid w:val="00F8416D"/>
+  </w:style>
+  <w:style w:type="paragraph" w:styleId="Heading1">
+    <w:name w:val="heading 1"/>
+    <w:basedOn w:val="Normal"/>
+    <w:next w:val="Normal"/>
+    <w:link w:val="Heading1Char"/>
+    <w:uiPriority w:val="9"/>
+    <w:qFormat/>
+    <w:rsid w:val="008439C1"/>
+    <w:pPr>
+      <w:keepNext/>
+      <w:keepLines/>
+      <w:spacing w:before="480" w:after="0"/>
+      <w:outlineLvl w:val="0"/>
+    </w:pPr>
+    <w:rPr>
+      <w:rFonts w:asciiTheme="majorHAnsi" w:eastAsiaTheme="majorEastAsia" w:hAnsiTheme="majorHAnsi" w:cstheme="majorBidi"/>
+      <w:b/>
+      <w:bCs/>
+      <w:color w:val="365F91" w:themeColor="accent1" w:themeShade="BF"/>
+      <w:sz w:val="28"/>
+      <w:szCs w:val="28"/>
+    </w:rPr>
   </w:style>
   <w:style w:type="character" w:default="1" w:styleId="DefaultParagraphFont">
     <w:name w:val="Default Paragraph Font"/>
@@ -2731,22 +4481,117 @@
     <w:semiHidden/>
     <w:unhideWhenUsed/>
   </w:style>
+  <w:style w:type="paragraph" w:customStyle="1" w:styleId="MyStyleI">
+    <w:name w:val="MyStyle I"/>
+    <w:basedOn w:val="Heading1"/>
+    <w:autoRedefine/>
+    <w:qFormat/>
+    <w:rsid w:val="008439C1"/>
+    <w:pPr>
+      <w:numPr>
+        <w:numId w:val="5"/>
+      </w:numPr>
+    </w:pPr>
+    <w:rPr>
+      <w:rFonts w:ascii="Times New Roman" w:hAnsi="Times New Roman"/>
+      <w:color w:val="auto"/>
+      <w:sz w:val="36"/>
+    </w:rPr>
+  </w:style>
   <w:style w:type="paragraph" w:styleId="ListParagraph">
     <w:name w:val="List Paragraph"/>
     <w:basedOn w:val="Normal"/>
     <w:uiPriority w:val="34"/>
     <w:qFormat/>
-    <w:rsid w:val="00A95712"/>
+    <w:rsid w:val="008439C1"/>
     <w:pPr>
       <w:ind w:left="720"/>
       <w:contextualSpacing/>
     </w:pPr>
   </w:style>
+  <w:style w:type="paragraph" w:customStyle="1" w:styleId="MyStyle1">
+    <w:name w:val="MyStyle 1"/>
+    <w:basedOn w:val="ListParagraph"/>
+    <w:autoRedefine/>
+    <w:qFormat/>
+    <w:rsid w:val="008439C1"/>
+    <w:pPr>
+      <w:numPr>
+        <w:ilvl w:val="1"/>
+        <w:numId w:val="5"/>
+      </w:numPr>
+    </w:pPr>
+    <w:rPr>
+      <w:rFonts w:ascii="Times New Roman" w:hAnsi="Times New Roman"/>
+      <w:b/>
+      <w:sz w:val="26"/>
+    </w:rPr>
+  </w:style>
+  <w:style w:type="paragraph" w:customStyle="1" w:styleId="MyStylea">
+    <w:name w:val="MyStyle a"/>
+    <w:basedOn w:val="MyStyle1"/>
+    <w:autoRedefine/>
+    <w:qFormat/>
+    <w:rsid w:val="008439C1"/>
+    <w:pPr>
+      <w:numPr>
+        <w:ilvl w:val="2"/>
+      </w:numPr>
+    </w:pPr>
+    <w:rPr>
+      <w:sz w:val="24"/>
+    </w:rPr>
+  </w:style>
+  <w:style w:type="paragraph" w:customStyle="1" w:styleId="MyStylei0">
+    <w:name w:val="MyStyle i"/>
+    <w:basedOn w:val="MyStylea"/>
+    <w:autoRedefine/>
+    <w:qFormat/>
+    <w:rsid w:val="008439C1"/>
+    <w:pPr>
+      <w:numPr>
+        <w:ilvl w:val="3"/>
+      </w:numPr>
+      <w:spacing w:line="360" w:lineRule="auto"/>
+    </w:pPr>
+    <w:rPr>
+      <w:b w:val="0"/>
+    </w:rPr>
+  </w:style>
+  <w:style w:type="character" w:customStyle="1" w:styleId="Heading1Char">
+    <w:name w:val="Heading 1 Char"/>
+    <w:basedOn w:val="DefaultParagraphFont"/>
+    <w:link w:val="Heading1"/>
+    <w:uiPriority w:val="9"/>
+    <w:rsid w:val="008439C1"/>
+    <w:rPr>
+      <w:rFonts w:asciiTheme="majorHAnsi" w:eastAsiaTheme="majorEastAsia" w:hAnsiTheme="majorHAnsi" w:cstheme="majorBidi"/>
+      <w:b/>
+      <w:bCs/>
+      <w:color w:val="365F91" w:themeColor="accent1" w:themeShade="BF"/>
+      <w:sz w:val="28"/>
+      <w:szCs w:val="28"/>
+    </w:rPr>
+  </w:style>
+  <w:style w:type="paragraph" w:customStyle="1" w:styleId="MyStylecontent">
+    <w:name w:val="MyStyle content"/>
+    <w:basedOn w:val="Normal"/>
+    <w:autoRedefine/>
+    <w:qFormat/>
+    <w:rsid w:val="008439C1"/>
+    <w:pPr>
+      <w:jc w:val="both"/>
+    </w:pPr>
+    <w:rPr>
+      <w:rFonts w:ascii="Times New Roman" w:hAnsi="Times New Roman"/>
+      <w:sz w:val="26"/>
+    </w:rPr>
+  </w:style>
   <w:style w:type="table" w:styleId="TableGrid">
     <w:name w:val="Table Grid"/>
     <w:basedOn w:val="TableNormal"/>
     <w:uiPriority w:val="59"/>
-    <w:rsid w:val="003B513E"/>
+    <w:rsid w:val="00F8416D"/>
     <w:pPr>
       <w:spacing w:after="0" w:line="240" w:lineRule="auto"/>
     </w:pPr>
@@ -2767,6 +4612,60 @@
         <w:right w:w="108" w:type="dxa"/>
       </w:tblCellMar>
     </w:tblPr>
+  </w:style>
+  <w:style w:type="paragraph" w:styleId="TOC2">
+    <w:name w:val="toc 2"/>
+    <w:basedOn w:val="Normal"/>
+    <w:next w:val="Normal"/>
+    <w:autoRedefine/>
+    <w:uiPriority w:val="39"/>
+    <w:unhideWhenUsed/>
+    <w:rsid w:val="003D19F0"/>
+    <w:pPr>
+      <w:tabs>
+        <w:tab w:val="left" w:pos="450"/>
+        <w:tab w:val="right" w:leader="dot" w:pos="9017"/>
+      </w:tabs>
+      <w:spacing w:after="100"/>
+    </w:pPr>
+    <w:rPr>
+      <w:rFonts w:ascii="Times New Roman" w:hAnsi="Times New Roman" w:cs="Times New Roman"/>
+      <w:noProof/>
+    </w:rPr>
+  </w:style>
+  <w:style w:type="character" w:styleId="Hyperlink">
+    <w:name w:val="Hyperlink"/>
+    <w:basedOn w:val="DefaultParagraphFont"/>
+    <w:uiPriority w:val="99"/>
+    <w:unhideWhenUsed/>
+    <w:rsid w:val="00F8416D"/>
+    <w:rPr>
+      <w:color w:val="0000FF" w:themeColor="hyperlink"/>
+      <w:u w:val="single"/>
+    </w:rPr>
+  </w:style>
+  <w:style w:type="paragraph" w:styleId="TOC1">
+    <w:name w:val="toc 1"/>
+    <w:basedOn w:val="Normal"/>
+    <w:next w:val="Normal"/>
+    <w:autoRedefine/>
+    <w:uiPriority w:val="39"/>
+    <w:unhideWhenUsed/>
+    <w:rsid w:val="00F8416D"/>
+    <w:pPr>
+      <w:tabs>
+        <w:tab w:val="left" w:pos="440"/>
+        <w:tab w:val="right" w:leader="dot" w:pos="9017"/>
+      </w:tabs>
+      <w:spacing w:after="100"/>
+    </w:pPr>
+    <w:rPr>
+      <w:rFonts w:ascii="Times New Roman" w:hAnsi="Times New Roman" w:cs="Times New Roman"/>
+      <w:b/>
+      <w:noProof/>
+      <w:sz w:val="26"/>
+      <w:szCs w:val="26"/>
+    </w:rPr>
   </w:style>
 </w:styles>
 </file>
@@ -2930,6 +4829,30 @@
   <w:style w:type="paragraph" w:default="1" w:styleId="Normal">
     <w:name w:val="Normal"/>
     <w:qFormat/>
+    <w:rsid w:val="00F8416D"/>
+  </w:style>
+  <w:style w:type="paragraph" w:styleId="Heading1">
+    <w:name w:val="heading 1"/>
+    <w:basedOn w:val="Normal"/>
+    <w:next w:val="Normal"/>
+    <w:link w:val="Heading1Char"/>
+    <w:uiPriority w:val="9"/>
+    <w:qFormat/>
+    <w:rsid w:val="008439C1"/>
+    <w:pPr>
+      <w:keepNext/>
+      <w:keepLines/>
+      <w:spacing w:before="480" w:after="0"/>
+      <w:outlineLvl w:val="0"/>
+    </w:pPr>
+    <w:rPr>
+      <w:rFonts w:asciiTheme="majorHAnsi" w:eastAsiaTheme="majorEastAsia" w:hAnsiTheme="majorHAnsi" w:cstheme="majorBidi"/>
+      <w:b/>
+      <w:bCs/>
+      <w:color w:val="365F91" w:themeColor="accent1" w:themeShade="BF"/>
+      <w:sz w:val="28"/>
+      <w:szCs w:val="28"/>
+    </w:rPr>
   </w:style>
   <w:style w:type="character" w:default="1" w:styleId="DefaultParagraphFont">
     <w:name w:val="Default Paragraph Font"/>
@@ -2958,22 +4881,117 @@
     <w:semiHidden/>
     <w:unhideWhenUsed/>
   </w:style>
+  <w:style w:type="paragraph" w:customStyle="1" w:styleId="MyStyleI">
+    <w:name w:val="MyStyle I"/>
+    <w:basedOn w:val="Heading1"/>
+    <w:autoRedefine/>
+    <w:qFormat/>
+    <w:rsid w:val="008439C1"/>
+    <w:pPr>
+      <w:numPr>
+        <w:numId w:val="5"/>
+      </w:numPr>
+    </w:pPr>
+    <w:rPr>
+      <w:rFonts w:ascii="Times New Roman" w:hAnsi="Times New Roman"/>
+      <w:color w:val="auto"/>
+      <w:sz w:val="36"/>
+    </w:rPr>
+  </w:style>
   <w:style w:type="paragraph" w:styleId="ListParagraph">
     <w:name w:val="List Paragraph"/>
     <w:basedOn w:val="Normal"/>
     <w:uiPriority w:val="34"/>
     <w:qFormat/>
-    <w:rsid w:val="00A95712"/>
+    <w:rsid w:val="008439C1"/>
     <w:pPr>
       <w:ind w:left="720"/>
       <w:contextualSpacing/>
     </w:pPr>
   </w:style>
+  <w:style w:type="paragraph" w:customStyle="1" w:styleId="MyStyle1">
+    <w:name w:val="MyStyle 1"/>
+    <w:basedOn w:val="ListParagraph"/>
+    <w:autoRedefine/>
+    <w:qFormat/>
+    <w:rsid w:val="008439C1"/>
+    <w:pPr>
+      <w:numPr>
+        <w:ilvl w:val="1"/>
+        <w:numId w:val="5"/>
+      </w:numPr>
+    </w:pPr>
+    <w:rPr>
+      <w:rFonts w:ascii="Times New Roman" w:hAnsi="Times New Roman"/>
+      <w:b/>
+      <w:sz w:val="26"/>
+    </w:rPr>
+  </w:style>
+  <w:style w:type="paragraph" w:customStyle="1" w:styleId="MyStylea">
+    <w:name w:val="MyStyle a"/>
+    <w:basedOn w:val="MyStyle1"/>
+    <w:autoRedefine/>
+    <w:qFormat/>
+    <w:rsid w:val="008439C1"/>
+    <w:pPr>
+      <w:numPr>
+        <w:ilvl w:val="2"/>
+      </w:numPr>
+    </w:pPr>
+    <w:rPr>
+      <w:sz w:val="24"/>
+    </w:rPr>
+  </w:style>
+  <w:style w:type="paragraph" w:customStyle="1" w:styleId="MyStylei0">
+    <w:name w:val="MyStyle i"/>
+    <w:basedOn w:val="MyStylea"/>
+    <w:autoRedefine/>
+    <w:qFormat/>
+    <w:rsid w:val="008439C1"/>
+    <w:pPr>
+      <w:numPr>
+        <w:ilvl w:val="3"/>
+      </w:numPr>
+      <w:spacing w:line="360" w:lineRule="auto"/>
+    </w:pPr>
+    <w:rPr>
+      <w:b w:val="0"/>
+    </w:rPr>
+  </w:style>
+  <w:style w:type="character" w:customStyle="1" w:styleId="Heading1Char">
+    <w:name w:val="Heading 1 Char"/>
+    <w:basedOn w:val="DefaultParagraphFont"/>
+    <w:link w:val="Heading1"/>
+    <w:uiPriority w:val="9"/>
+    <w:rsid w:val="008439C1"/>
+    <w:rPr>
+      <w:rFonts w:asciiTheme="majorHAnsi" w:eastAsiaTheme="majorEastAsia" w:hAnsiTheme="majorHAnsi" w:cstheme="majorBidi"/>
+      <w:b/>
+      <w:bCs/>
+      <w:color w:val="365F91" w:themeColor="accent1" w:themeShade="BF"/>
+      <w:sz w:val="28"/>
+      <w:szCs w:val="28"/>
+    </w:rPr>
+  </w:style>
+  <w:style w:type="paragraph" w:customStyle="1" w:styleId="MyStylecontent">
+    <w:name w:val="MyStyle content"/>
+    <w:basedOn w:val="Normal"/>
+    <w:autoRedefine/>
+    <w:qFormat/>
+    <w:rsid w:val="008439C1"/>
+    <w:pPr>
+      <w:jc w:val="both"/>
+    </w:pPr>
+    <w:rPr>
+      <w:rFonts w:ascii="Times New Roman" w:hAnsi="Times New Roman"/>
+      <w:sz w:val="26"/>
+    </w:rPr>
+  </w:style>
   <w:style w:type="table" w:styleId="TableGrid">
     <w:name w:val="Table Grid"/>
     <w:basedOn w:val="TableNormal"/>
     <w:uiPriority w:val="59"/>
-    <w:rsid w:val="003B513E"/>
+    <w:rsid w:val="00F8416D"/>
     <w:pPr>
       <w:spacing w:after="0" w:line="240" w:lineRule="auto"/>
     </w:pPr>
@@ -2994,6 +5012,60 @@
         <w:right w:w="108" w:type="dxa"/>
       </w:tblCellMar>
     </w:tblPr>
+  </w:style>
+  <w:style w:type="paragraph" w:styleId="TOC2">
+    <w:name w:val="toc 2"/>
+    <w:basedOn w:val="Normal"/>
+    <w:next w:val="Normal"/>
+    <w:autoRedefine/>
+    <w:uiPriority w:val="39"/>
+    <w:unhideWhenUsed/>
+    <w:rsid w:val="003D19F0"/>
+    <w:pPr>
+      <w:tabs>
+        <w:tab w:val="left" w:pos="450"/>
+        <w:tab w:val="right" w:leader="dot" w:pos="9017"/>
+      </w:tabs>
+      <w:spacing w:after="100"/>
+    </w:pPr>
+    <w:rPr>
+      <w:rFonts w:ascii="Times New Roman" w:hAnsi="Times New Roman" w:cs="Times New Roman"/>
+      <w:noProof/>
+    </w:rPr>
+  </w:style>
+  <w:style w:type="character" w:styleId="Hyperlink">
+    <w:name w:val="Hyperlink"/>
+    <w:basedOn w:val="DefaultParagraphFont"/>
+    <w:uiPriority w:val="99"/>
+    <w:unhideWhenUsed/>
+    <w:rsid w:val="00F8416D"/>
+    <w:rPr>
+      <w:color w:val="0000FF" w:themeColor="hyperlink"/>
+      <w:u w:val="single"/>
+    </w:rPr>
+  </w:style>
+  <w:style w:type="paragraph" w:styleId="TOC1">
+    <w:name w:val="toc 1"/>
+    <w:basedOn w:val="Normal"/>
+    <w:next w:val="Normal"/>
+    <w:autoRedefine/>
+    <w:uiPriority w:val="39"/>
+    <w:unhideWhenUsed/>
+    <w:rsid w:val="00F8416D"/>
+    <w:pPr>
+      <w:tabs>
+        <w:tab w:val="left" w:pos="440"/>
+        <w:tab w:val="right" w:leader="dot" w:pos="9017"/>
+      </w:tabs>
+      <w:spacing w:after="100"/>
+    </w:pPr>
+    <w:rPr>
+      <w:rFonts w:ascii="Times New Roman" w:hAnsi="Times New Roman" w:cs="Times New Roman"/>
+      <w:b/>
+      <w:noProof/>
+      <w:sz w:val="26"/>
+      <w:szCs w:val="26"/>
+    </w:rPr>
   </w:style>
 </w:styles>
 </file>

</xml_diff>

<commit_message>
đang sửa phần danh sách chức năng
</commit_message>
<xml_diff>
--- a/Documents/01. Requirement/03. Analysis.docx
+++ b/Documents/01. Requirement/03. Analysis.docx
@@ -1,6 +1,6 @@
 
 <file path=word/document.xml><?xml version="1.0" encoding="utf-8"?>
-<w:document xmlns:wpc="http://schemas.microsoft.com/office/word/2010/wordprocessingCanvas" xmlns:mc="http://schemas.openxmlformats.org/markup-compatibility/2006" xmlns:o="urn:schemas-microsoft-com:office:office" xmlns:r="http://schemas.openxmlformats.org/officeDocument/2006/relationships" xmlns:m="http://schemas.openxmlformats.org/officeDocument/2006/math" xmlns:v="urn:schemas-microsoft-com:vml" xmlns:wp14="http://schemas.microsoft.com/office/word/2010/wordprocessingDrawing" xmlns:wp="http://schemas.openxmlformats.org/drawingml/2006/wordprocessingDrawing" xmlns:w10="urn:schemas-microsoft-com:office:word" xmlns:w="http://schemas.openxmlformats.org/wordprocessingml/2006/main" xmlns:w14="http://schemas.microsoft.com/office/word/2010/wordml" xmlns:wpg="http://schemas.microsoft.com/office/word/2010/wordprocessingGroup" xmlns:wpi="http://schemas.microsoft.com/office/word/2010/wordprocessingInk" xmlns:wne="http://schemas.microsoft.com/office/word/2006/wordml" xmlns:wps="http://schemas.microsoft.com/office/word/2010/wordprocessingShape" mc:Ignorable="w14 wp14">
+<w:document xmlns:ve="http://schemas.openxmlformats.org/markup-compatibility/2006" xmlns:o="urn:schemas-microsoft-com:office:office" xmlns:r="http://schemas.openxmlformats.org/officeDocument/2006/relationships" xmlns:m="http://schemas.openxmlformats.org/officeDocument/2006/math" xmlns:v="urn:schemas-microsoft-com:vml" xmlns:wp="http://schemas.openxmlformats.org/drawingml/2006/wordprocessingDrawing" xmlns:w10="urn:schemas-microsoft-com:office:word" xmlns:w="http://schemas.openxmlformats.org/wordprocessingml/2006/main" xmlns:wne="http://schemas.microsoft.com/office/word/2006/wordml">
   <w:body>
     <w:p>
       <w:pPr>
@@ -473,7 +473,7 @@
           <w:sz w:val="28"/>
           <w:szCs w:val="28"/>
         </w:rPr>
-        <w:t>Phan</w:t>
+        <w:t>PhanĐứcChiến</w:t>
       </w:r>
       <w:proofErr w:type="spellEnd"/>
       <w:r>
@@ -485,9 +485,8 @@
           <w:sz w:val="28"/>
           <w:szCs w:val="28"/>
         </w:rPr>
-        <w:t xml:space="preserve"> </w:t>
-      </w:r>
-      <w:proofErr w:type="spellStart"/>
+        <w:t xml:space="preserve">  </w:t>
+      </w:r>
       <w:r>
         <w:rPr>
           <w:rFonts w:ascii="Arial" w:hAnsi="Arial" w:cs="Arial"/>
@@ -497,10 +496,18 @@
           <w:sz w:val="28"/>
           <w:szCs w:val="28"/>
         </w:rPr>
-        <w:t>Đức</w:t>
-      </w:r>
-      <w:proofErr w:type="spellEnd"/>
-      <w:r>
+        <w:tab/>
+        <w:t>08T2</w:t>
+      </w:r>
+    </w:p>
+    <w:p>
+      <w:pPr>
+        <w:widowControl w:val="0"/>
+        <w:autoSpaceDE w:val="0"/>
+        <w:autoSpaceDN w:val="0"/>
+        <w:adjustRightInd w:val="0"/>
+        <w:spacing w:after="0" w:line="240" w:lineRule="auto"/>
+        <w:jc w:val="right"/>
         <w:rPr>
           <w:rFonts w:ascii="Arial" w:hAnsi="Arial" w:cs="Arial"/>
           <w:b/>
@@ -509,9 +516,7 @@
           <w:sz w:val="28"/>
           <w:szCs w:val="28"/>
         </w:rPr>
-        <w:t xml:space="preserve"> </w:t>
-      </w:r>
-      <w:proofErr w:type="spellStart"/>
+      </w:pPr>
       <w:r>
         <w:rPr>
           <w:rFonts w:ascii="Arial" w:hAnsi="Arial" w:cs="Arial"/>
@@ -521,9 +526,9 @@
           <w:sz w:val="28"/>
           <w:szCs w:val="28"/>
         </w:rPr>
-        <w:t>Chiến</w:t>
-      </w:r>
-      <w:proofErr w:type="spellEnd"/>
+        <w:t xml:space="preserve">      </w:t>
+      </w:r>
+      <w:proofErr w:type="spellStart"/>
       <w:r>
         <w:rPr>
           <w:rFonts w:ascii="Arial" w:hAnsi="Arial" w:cs="Arial"/>
@@ -533,7 +538,40 @@
           <w:sz w:val="28"/>
           <w:szCs w:val="28"/>
         </w:rPr>
-        <w:tab/>
+        <w:t>ĐinhHồ</w:t>
+      </w:r>
+      <w:r>
+        <w:rPr>
+          <w:rFonts w:ascii="Arial" w:hAnsi="Arial" w:cs="Arial"/>
+          <w:b/>
+          <w:bCs/>
+          <w:color w:val="000000"/>
+          <w:sz w:val="28"/>
+          <w:szCs w:val="28"/>
+        </w:rPr>
+        <w:t>ngÂn</w:t>
+      </w:r>
+      <w:proofErr w:type="spellEnd"/>
+      <w:r>
+        <w:rPr>
+          <w:rFonts w:ascii="Arial" w:hAnsi="Arial" w:cs="Arial"/>
+          <w:b/>
+          <w:bCs/>
+          <w:color w:val="000000"/>
+          <w:sz w:val="28"/>
+          <w:szCs w:val="28"/>
+        </w:rPr>
+        <w:t xml:space="preserve">               </w:t>
+      </w:r>
+      <w:r>
+        <w:rPr>
+          <w:rFonts w:ascii="Arial" w:hAnsi="Arial" w:cs="Arial"/>
+          <w:b/>
+          <w:bCs/>
+          <w:color w:val="000000"/>
+          <w:sz w:val="28"/>
+          <w:szCs w:val="28"/>
+        </w:rPr>
         <w:t>08T2</w:t>
       </w:r>
     </w:p>
@@ -564,7 +602,7 @@
           <w:sz w:val="28"/>
           <w:szCs w:val="28"/>
         </w:rPr>
-        <w:t>Đinh</w:t>
+        <w:t>BùiThịÁnhHòa</w:t>
       </w:r>
       <w:proofErr w:type="spellEnd"/>
       <w:r>
@@ -576,9 +614,8 @@
           <w:sz w:val="28"/>
           <w:szCs w:val="28"/>
         </w:rPr>
-        <w:t xml:space="preserve"> </w:t>
-      </w:r>
-      <w:proofErr w:type="spellStart"/>
+        <w:t xml:space="preserve">   </w:t>
+      </w:r>
       <w:r>
         <w:rPr>
           <w:rFonts w:ascii="Arial" w:hAnsi="Arial" w:cs="Arial"/>
@@ -588,10 +625,18 @@
           <w:sz w:val="28"/>
           <w:szCs w:val="28"/>
         </w:rPr>
-        <w:t>Hồng</w:t>
-      </w:r>
-      <w:proofErr w:type="spellEnd"/>
-      <w:r>
+        <w:tab/>
+        <w:t>08T2</w:t>
+      </w:r>
+    </w:p>
+    <w:p>
+      <w:pPr>
+        <w:widowControl w:val="0"/>
+        <w:autoSpaceDE w:val="0"/>
+        <w:autoSpaceDN w:val="0"/>
+        <w:adjustRightInd w:val="0"/>
+        <w:spacing w:after="0" w:line="240" w:lineRule="auto"/>
+        <w:jc w:val="right"/>
         <w:rPr>
           <w:rFonts w:ascii="Arial" w:hAnsi="Arial" w:cs="Arial"/>
           <w:b/>
@@ -600,10 +645,8 @@
           <w:sz w:val="28"/>
           <w:szCs w:val="28"/>
         </w:rPr>
-        <w:t xml:space="preserve"> </w:t>
-      </w:r>
-      <w:proofErr w:type="spellStart"/>
-      <w:proofErr w:type="gramStart"/>
+      </w:pPr>
+      <w:proofErr w:type="spellStart"/>
       <w:r>
         <w:rPr>
           <w:rFonts w:ascii="Arial" w:hAnsi="Arial" w:cs="Arial"/>
@@ -613,10 +656,9 @@
           <w:sz w:val="28"/>
           <w:szCs w:val="28"/>
         </w:rPr>
-        <w:t>Ân</w:t>
-      </w:r>
-      <w:proofErr w:type="spellEnd"/>
-      <w:proofErr w:type="gramEnd"/>
+        <w:t>NguyễnVăn</w:t>
+      </w:r>
+      <w:proofErr w:type="spellEnd"/>
       <w:r>
         <w:rPr>
           <w:rFonts w:ascii="Arial" w:hAnsi="Arial" w:cs="Arial"/>
@@ -626,7 +668,7 @@
           <w:sz w:val="28"/>
           <w:szCs w:val="28"/>
         </w:rPr>
-        <w:tab/>
+        <w:t xml:space="preserve"> Dung</w:t>
       </w:r>
       <w:r>
         <w:rPr>
@@ -637,7 +679,17 @@
           <w:sz w:val="28"/>
           <w:szCs w:val="28"/>
         </w:rPr>
-        <w:tab/>
+        <w:t xml:space="preserve">       </w:t>
+      </w:r>
+      <w:r>
+        <w:rPr>
+          <w:rFonts w:ascii="Arial" w:hAnsi="Arial" w:cs="Arial"/>
+          <w:b/>
+          <w:bCs/>
+          <w:color w:val="000000"/>
+          <w:sz w:val="28"/>
+          <w:szCs w:val="28"/>
+        </w:rPr>
         <w:t>08T2</w:t>
       </w:r>
     </w:p>
@@ -668,248 +720,7 @@
           <w:sz w:val="28"/>
           <w:szCs w:val="28"/>
         </w:rPr>
-        <w:t>Bùi</w:t>
-      </w:r>
-      <w:proofErr w:type="spellEnd"/>
-      <w:r>
-        <w:rPr>
-          <w:rFonts w:ascii="Arial" w:hAnsi="Arial" w:cs="Arial"/>
-          <w:b/>
-          <w:bCs/>
-          <w:color w:val="000000"/>
-          <w:sz w:val="28"/>
-          <w:szCs w:val="28"/>
-        </w:rPr>
-        <w:t xml:space="preserve"> </w:t>
-      </w:r>
-      <w:proofErr w:type="spellStart"/>
-      <w:r>
-        <w:rPr>
-          <w:rFonts w:ascii="Arial" w:hAnsi="Arial" w:cs="Arial"/>
-          <w:b/>
-          <w:bCs/>
-          <w:color w:val="000000"/>
-          <w:sz w:val="28"/>
-          <w:szCs w:val="28"/>
-        </w:rPr>
-        <w:t>Thị</w:t>
-      </w:r>
-      <w:proofErr w:type="spellEnd"/>
-      <w:r>
-        <w:rPr>
-          <w:rFonts w:ascii="Arial" w:hAnsi="Arial" w:cs="Arial"/>
-          <w:b/>
-          <w:bCs/>
-          <w:color w:val="000000"/>
-          <w:sz w:val="28"/>
-          <w:szCs w:val="28"/>
-        </w:rPr>
-        <w:t xml:space="preserve"> </w:t>
-      </w:r>
-      <w:proofErr w:type="spellStart"/>
-      <w:r>
-        <w:rPr>
-          <w:rFonts w:ascii="Arial" w:hAnsi="Arial" w:cs="Arial"/>
-          <w:b/>
-          <w:bCs/>
-          <w:color w:val="000000"/>
-          <w:sz w:val="28"/>
-          <w:szCs w:val="28"/>
-        </w:rPr>
-        <w:t>Ánh</w:t>
-      </w:r>
-      <w:proofErr w:type="spellEnd"/>
-      <w:r>
-        <w:rPr>
-          <w:rFonts w:ascii="Arial" w:hAnsi="Arial" w:cs="Arial"/>
-          <w:b/>
-          <w:bCs/>
-          <w:color w:val="000000"/>
-          <w:sz w:val="28"/>
-          <w:szCs w:val="28"/>
-        </w:rPr>
-        <w:t xml:space="preserve"> </w:t>
-      </w:r>
-      <w:proofErr w:type="spellStart"/>
-      <w:r>
-        <w:rPr>
-          <w:rFonts w:ascii="Arial" w:hAnsi="Arial" w:cs="Arial"/>
-          <w:b/>
-          <w:bCs/>
-          <w:color w:val="000000"/>
-          <w:sz w:val="28"/>
-          <w:szCs w:val="28"/>
-        </w:rPr>
-        <w:t>Hòa</w:t>
-      </w:r>
-      <w:proofErr w:type="spellEnd"/>
-      <w:r>
-        <w:rPr>
-          <w:rFonts w:ascii="Arial" w:hAnsi="Arial" w:cs="Arial"/>
-          <w:b/>
-          <w:bCs/>
-          <w:color w:val="000000"/>
-          <w:sz w:val="28"/>
-          <w:szCs w:val="28"/>
-        </w:rPr>
-        <w:tab/>
-        <w:t>08T2</w:t>
-      </w:r>
-    </w:p>
-    <w:p>
-      <w:pPr>
-        <w:widowControl w:val="0"/>
-        <w:autoSpaceDE w:val="0"/>
-        <w:autoSpaceDN w:val="0"/>
-        <w:adjustRightInd w:val="0"/>
-        <w:spacing w:after="0" w:line="240" w:lineRule="auto"/>
-        <w:jc w:val="right"/>
-        <w:rPr>
-          <w:rFonts w:ascii="Arial" w:hAnsi="Arial" w:cs="Arial"/>
-          <w:b/>
-          <w:bCs/>
-          <w:color w:val="000000"/>
-          <w:sz w:val="28"/>
-          <w:szCs w:val="28"/>
-        </w:rPr>
-      </w:pPr>
-      <w:proofErr w:type="spellStart"/>
-      <w:r>
-        <w:rPr>
-          <w:rFonts w:ascii="Arial" w:hAnsi="Arial" w:cs="Arial"/>
-          <w:b/>
-          <w:bCs/>
-          <w:color w:val="000000"/>
-          <w:sz w:val="28"/>
-          <w:szCs w:val="28"/>
-        </w:rPr>
-        <w:t>Nguyễn</w:t>
-      </w:r>
-      <w:proofErr w:type="spellEnd"/>
-      <w:r>
-        <w:rPr>
-          <w:rFonts w:ascii="Arial" w:hAnsi="Arial" w:cs="Arial"/>
-          <w:b/>
-          <w:bCs/>
-          <w:color w:val="000000"/>
-          <w:sz w:val="28"/>
-          <w:szCs w:val="28"/>
-        </w:rPr>
-        <w:t xml:space="preserve"> </w:t>
-      </w:r>
-      <w:proofErr w:type="spellStart"/>
-      <w:r>
-        <w:rPr>
-          <w:rFonts w:ascii="Arial" w:hAnsi="Arial" w:cs="Arial"/>
-          <w:b/>
-          <w:bCs/>
-          <w:color w:val="000000"/>
-          <w:sz w:val="28"/>
-          <w:szCs w:val="28"/>
-        </w:rPr>
-        <w:t>Văn</w:t>
-      </w:r>
-      <w:proofErr w:type="spellEnd"/>
-      <w:r>
-        <w:rPr>
-          <w:rFonts w:ascii="Arial" w:hAnsi="Arial" w:cs="Arial"/>
-          <w:b/>
-          <w:bCs/>
-          <w:color w:val="000000"/>
-          <w:sz w:val="28"/>
-          <w:szCs w:val="28"/>
-        </w:rPr>
-        <w:t xml:space="preserve"> Dung</w:t>
-      </w:r>
-      <w:r>
-        <w:rPr>
-          <w:rFonts w:ascii="Arial" w:hAnsi="Arial" w:cs="Arial"/>
-          <w:b/>
-          <w:bCs/>
-          <w:color w:val="000000"/>
-          <w:sz w:val="28"/>
-          <w:szCs w:val="28"/>
-        </w:rPr>
-        <w:tab/>
-        <w:t>08T2</w:t>
-      </w:r>
-    </w:p>
-    <w:p>
-      <w:pPr>
-        <w:widowControl w:val="0"/>
-        <w:autoSpaceDE w:val="0"/>
-        <w:autoSpaceDN w:val="0"/>
-        <w:adjustRightInd w:val="0"/>
-        <w:spacing w:after="0" w:line="240" w:lineRule="auto"/>
-        <w:jc w:val="right"/>
-        <w:rPr>
-          <w:rFonts w:ascii="Arial" w:hAnsi="Arial" w:cs="Arial"/>
-          <w:b/>
-          <w:bCs/>
-          <w:color w:val="000000"/>
-          <w:sz w:val="28"/>
-          <w:szCs w:val="28"/>
-        </w:rPr>
-      </w:pPr>
-      <w:proofErr w:type="spellStart"/>
-      <w:r>
-        <w:rPr>
-          <w:rFonts w:ascii="Arial" w:hAnsi="Arial" w:cs="Arial"/>
-          <w:b/>
-          <w:bCs/>
-          <w:color w:val="000000"/>
-          <w:sz w:val="28"/>
-          <w:szCs w:val="28"/>
-        </w:rPr>
-        <w:t>Đỗ</w:t>
-      </w:r>
-      <w:proofErr w:type="spellEnd"/>
-      <w:r>
-        <w:rPr>
-          <w:rFonts w:ascii="Arial" w:hAnsi="Arial" w:cs="Arial"/>
-          <w:b/>
-          <w:bCs/>
-          <w:color w:val="000000"/>
-          <w:sz w:val="28"/>
-          <w:szCs w:val="28"/>
-        </w:rPr>
-        <w:t xml:space="preserve"> </w:t>
-      </w:r>
-      <w:proofErr w:type="spellStart"/>
-      <w:r>
-        <w:rPr>
-          <w:rFonts w:ascii="Arial" w:hAnsi="Arial" w:cs="Arial"/>
-          <w:b/>
-          <w:bCs/>
-          <w:color w:val="000000"/>
-          <w:sz w:val="28"/>
-          <w:szCs w:val="28"/>
-        </w:rPr>
-        <w:t>Thanh</w:t>
-      </w:r>
-      <w:proofErr w:type="spellEnd"/>
-      <w:r>
-        <w:rPr>
-          <w:rFonts w:ascii="Arial" w:hAnsi="Arial" w:cs="Arial"/>
-          <w:b/>
-          <w:bCs/>
-          <w:color w:val="000000"/>
-          <w:sz w:val="28"/>
-          <w:szCs w:val="28"/>
-        </w:rPr>
-        <w:t xml:space="preserve"> </w:t>
-      </w:r>
-      <w:proofErr w:type="spellStart"/>
-      <w:r>
-        <w:rPr>
-          <w:rFonts w:ascii="Arial" w:hAnsi="Arial" w:cs="Arial"/>
-          <w:b/>
-          <w:bCs/>
-          <w:color w:val="000000"/>
-          <w:sz w:val="28"/>
-          <w:szCs w:val="28"/>
-        </w:rPr>
-        <w:t>Hải</w:t>
+        <w:t>ĐỗThanhHải</w:t>
       </w:r>
       <w:proofErr w:type="spellEnd"/>
       <w:r>
@@ -1039,82 +850,7 @@
           <w:sz w:val="28"/>
           <w:szCs w:val="28"/>
         </w:rPr>
-        <w:t>27/02/201</w:t>
-      </w:r>
-      <w:r>
-        <w:rPr>
-          <w:noProof/>
-        </w:rPr>
-        <mc:AlternateContent>
-          <mc:Choice Requires="wps">
-            <w:drawing>
-              <wp:anchor distT="0" distB="0" distL="114300" distR="114300" simplePos="0" relativeHeight="251659264" behindDoc="1" locked="0" layoutInCell="1" allowOverlap="1" wp14:anchorId="3035F667" wp14:editId="213A8B3C">
-                <wp:simplePos x="0" y="0"/>
-                <wp:positionH relativeFrom="page">
-                  <wp:posOffset>896620</wp:posOffset>
-                </wp:positionH>
-                <wp:positionV relativeFrom="page">
-                  <wp:posOffset>1095375</wp:posOffset>
-                </wp:positionV>
-                <wp:extent cx="5770245" cy="0"/>
-                <wp:effectExtent l="29845" t="28575" r="29210" b="28575"/>
-                <wp:wrapNone/>
-                <wp:docPr id="1" name="Straight Connector 1"/>
-                <wp:cNvGraphicFramePr>
-                  <a:graphicFrameLocks xmlns:a="http://schemas.openxmlformats.org/drawingml/2006/main"/>
-                </wp:cNvGraphicFramePr>
-                <a:graphic xmlns:a="http://schemas.openxmlformats.org/drawingml/2006/main">
-                  <a:graphicData uri="http://schemas.microsoft.com/office/word/2010/wordprocessingShape">
-                    <wps:wsp>
-                      <wps:cNvCnPr>
-                        <a:cxnSpLocks noChangeShapeType="1"/>
-                      </wps:cNvCnPr>
-                      <wps:spPr bwMode="auto">
-                        <a:xfrm>
-                          <a:off x="0" y="0"/>
-                          <a:ext cx="5770245" cy="0"/>
-                        </a:xfrm>
-                        <a:prstGeom prst="line">
-                          <a:avLst/>
-                        </a:prstGeom>
-                        <a:noFill/>
-                        <a:ln w="50800">
-                          <a:solidFill>
-                            <a:srgbClr val="000000"/>
-                          </a:solidFill>
-                          <a:round/>
-                          <a:headEnd/>
-                          <a:tailEnd/>
-                        </a:ln>
-                        <a:extLst>
-                          <a:ext uri="{909E8E84-426E-40DD-AFC4-6F175D3DCCD1}">
-                            <a14:hiddenFill xmlns:a14="http://schemas.microsoft.com/office/drawing/2010/main">
-                              <a:noFill/>
-                            </a14:hiddenFill>
-                          </a:ext>
-                        </a:extLst>
-                      </wps:spPr>
-                      <wps:bodyPr/>
-                    </wps:wsp>
-                  </a:graphicData>
-                </a:graphic>
-                <wp14:sizeRelH relativeFrom="page">
-                  <wp14:pctWidth>0</wp14:pctWidth>
-                </wp14:sizeRelH>
-                <wp14:sizeRelV relativeFrom="page">
-                  <wp14:pctHeight>0</wp14:pctHeight>
-                </wp14:sizeRelV>
-              </wp:anchor>
-            </w:drawing>
-          </mc:Choice>
-          <mc:Fallback>
-            <w:pict>
-              <v:line id="Straight Connector 1" o:spid="_x0000_s1026" style="position:absolute;z-index:-251657216;visibility:visible;mso-wrap-style:square;mso-width-percent:0;mso-height-percent:0;mso-wrap-distance-left:9pt;mso-wrap-distance-top:0;mso-wrap-distance-right:9pt;mso-wrap-distance-bottom:0;mso-position-horizontal:absolute;mso-position-horizontal-relative:page;mso-position-vertical:absolute;mso-position-vertical-relative:page;mso-width-percent:0;mso-height-percent:0;mso-width-relative:page;mso-height-relative:page" from="70.6pt,86.25pt" to="524.95pt,86.25pt" o:gfxdata="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" strokeweight="4pt">
-                <w10:wrap anchorx="page" anchory="page"/>
-              </v:line>
-            </w:pict>
-          </mc:Fallback>
-        </mc:AlternateContent>
+        <w:t>06/03</w:t>
       </w:r>
       <w:r>
         <w:rPr>
@@ -1125,6 +861,27 @@
           <w:sz w:val="28"/>
           <w:szCs w:val="28"/>
         </w:rPr>
+        <w:t>/201</w:t>
+      </w:r>
+      <w:r>
+        <w:rPr>
+          <w:noProof/>
+        </w:rPr>
+        <w:pict>
+          <v:line id="Straight Connector 1" o:spid="_x0000_s1026" style="position:absolute;left:0;text-align:left;z-index:-251658752;visibility:visible;mso-position-horizontal-relative:page;mso-position-vertical-relative:page" from="70.6pt,86.25pt" to="524.95pt,86.25pt" o:gfxdata="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" strokeweight="4pt">
+            <w10:wrap anchorx="page" anchory="page"/>
+          </v:line>
+        </w:pict>
+      </w:r>
+      <w:r>
+        <w:rPr>
+          <w:rFonts w:ascii="Arial" w:hAnsi="Arial" w:cs="Arial"/>
+          <w:b/>
+          <w:bCs/>
+          <w:color w:val="000000"/>
+          <w:sz w:val="28"/>
+          <w:szCs w:val="28"/>
+        </w:rPr>
         <w:t>2</w:t>
       </w:r>
     </w:p>
@@ -1147,27 +904,7 @@
           <w:szCs w:val="26"/>
         </w:rPr>
         <w:lastRenderedPageBreak/>
-        <w:t>Mục</w:t>
-      </w:r>
-      <w:proofErr w:type="spellEnd"/>
-      <w:r>
-        <w:rPr>
-          <w:rFonts w:ascii="Times New Roman" w:hAnsi="Times New Roman" w:cs="Times New Roman"/>
-          <w:b/>
-          <w:sz w:val="26"/>
-          <w:szCs w:val="26"/>
-        </w:rPr>
-        <w:t xml:space="preserve"> </w:t>
-      </w:r>
-      <w:proofErr w:type="spellStart"/>
-      <w:r>
-        <w:rPr>
-          <w:rFonts w:ascii="Times New Roman" w:hAnsi="Times New Roman" w:cs="Times New Roman"/>
-          <w:b/>
-          <w:sz w:val="26"/>
-          <w:szCs w:val="26"/>
-        </w:rPr>
-        <w:t>lục</w:t>
+        <w:t>Mụclục</w:t>
       </w:r>
       <w:proofErr w:type="spellEnd"/>
       <w:r>
@@ -1680,6 +1417,7 @@
       <w:bookmarkStart w:id="1" w:name="_Toc318797553"/>
       <w:proofErr w:type="spellStart"/>
       <w:r>
+        <w:lastRenderedPageBreak/>
         <w:t>Người</w:t>
       </w:r>
       <w:proofErr w:type="spellEnd"/>
@@ -1976,7 +1714,15 @@
       </w:r>
       <w:proofErr w:type="spellEnd"/>
       <w:r>
-        <w:t xml:space="preserve"> ta </w:t>
+        <w:t xml:space="preserve"> </w:t>
+      </w:r>
+      <w:proofErr w:type="spellStart"/>
+      <w:r>
+        <w:t>ta</w:t>
+      </w:r>
+      <w:proofErr w:type="spellEnd"/>
+      <w:r>
+        <w:t xml:space="preserve"> </w:t>
       </w:r>
       <w:proofErr w:type="spellStart"/>
       <w:r>
@@ -2172,7 +1918,15 @@
       </w:r>
       <w:proofErr w:type="spellEnd"/>
       <w:r>
-        <w:t xml:space="preserve"> ta </w:t>
+        <w:t xml:space="preserve"> </w:t>
+      </w:r>
+      <w:proofErr w:type="spellStart"/>
+      <w:r>
+        <w:t>ta</w:t>
+      </w:r>
+      <w:proofErr w:type="spellEnd"/>
+      <w:r>
+        <w:t xml:space="preserve"> </w:t>
       </w:r>
       <w:proofErr w:type="spellStart"/>
       <w:r>
@@ -2251,6 +2005,13 @@
         </w:rPr>
         <w:t xml:space="preserve">: </w:t>
       </w:r>
+      <w:r>
+        <w:rPr>
+          <w:sz w:val="24"/>
+          <w:szCs w:val="24"/>
+        </w:rPr>
+        <w:t xml:space="preserve"> </w:t>
+      </w:r>
       <w:proofErr w:type="spellStart"/>
       <w:r>
         <w:rPr>
@@ -2425,23 +2186,7 @@
           <w:sz w:val="24"/>
           <w:szCs w:val="24"/>
         </w:rPr>
-        <w:t xml:space="preserve"> </w:t>
-      </w:r>
-      <w:proofErr w:type="spellStart"/>
-      <w:r>
-        <w:rPr>
-          <w:sz w:val="24"/>
-          <w:szCs w:val="24"/>
-        </w:rPr>
-        <w:t>hàng</w:t>
-      </w:r>
-      <w:proofErr w:type="spellEnd"/>
-      <w:r>
-        <w:rPr>
-          <w:sz w:val="24"/>
-          <w:szCs w:val="24"/>
-        </w:rPr>
-        <w:t xml:space="preserve"> </w:t>
+        <w:t xml:space="preserve"> hang </w:t>
       </w:r>
       <w:proofErr w:type="spellStart"/>
       <w:r>
@@ -2663,6 +2408,13 @@
           <w:szCs w:val="24"/>
         </w:rPr>
         <w:t xml:space="preserve">: </w:t>
+      </w:r>
+      <w:r>
+        <w:rPr>
+          <w:sz w:val="24"/>
+          <w:szCs w:val="24"/>
+        </w:rPr>
+        <w:t xml:space="preserve"> </w:t>
       </w:r>
       <w:proofErr w:type="spellStart"/>
       <w:r>
@@ -3166,7 +2918,7 @@
         <w:tblStyle w:val="TableGrid"/>
         <w:tblW w:w="0" w:type="auto"/>
         <w:tblInd w:w="108" w:type="dxa"/>
-        <w:tblLook w:val="04A0" w:firstRow="1" w:lastRow="0" w:firstColumn="1" w:lastColumn="0" w:noHBand="0" w:noVBand="1"/>
+        <w:tblLook w:val="04A0"/>
       </w:tblPr>
       <w:tblGrid>
         <w:gridCol w:w="650"/>
@@ -3257,21 +3009,7 @@
               <w:rPr>
                 <w:b/>
               </w:rPr>
-              <w:t>Mô</w:t>
-            </w:r>
-            <w:proofErr w:type="spellEnd"/>
-            <w:r>
-              <w:rPr>
-                <w:b/>
-              </w:rPr>
-              <w:t xml:space="preserve"> </w:t>
-            </w:r>
-            <w:proofErr w:type="spellStart"/>
-            <w:r>
-              <w:rPr>
-                <w:b/>
-              </w:rPr>
-              <w:t>tả</w:t>
+              <w:t>Môtả</w:t>
             </w:r>
             <w:proofErr w:type="spellEnd"/>
           </w:p>
@@ -3296,35 +3034,7 @@
               <w:rPr>
                 <w:b/>
               </w:rPr>
-              <w:t>Người</w:t>
-            </w:r>
-            <w:proofErr w:type="spellEnd"/>
-            <w:r>
-              <w:rPr>
-                <w:b/>
-              </w:rPr>
-              <w:t xml:space="preserve"> </w:t>
-            </w:r>
-            <w:proofErr w:type="spellStart"/>
-            <w:r>
-              <w:rPr>
-                <w:b/>
-              </w:rPr>
-              <w:t>thực</w:t>
-            </w:r>
-            <w:proofErr w:type="spellEnd"/>
-            <w:r>
-              <w:rPr>
-                <w:b/>
-              </w:rPr>
-              <w:t xml:space="preserve"> </w:t>
-            </w:r>
-            <w:proofErr w:type="spellStart"/>
-            <w:r>
-              <w:rPr>
-                <w:b/>
-              </w:rPr>
-              <w:t>hiện</w:t>
+              <w:t>Ngườithựchiện</w:t>
             </w:r>
             <w:proofErr w:type="spellEnd"/>
           </w:p>
@@ -3491,6 +3201,9 @@
             <w:r>
               <w:t>và</w:t>
             </w:r>
+            <w:r>
+              <w:t>o</w:t>
+            </w:r>
             <w:proofErr w:type="spellEnd"/>
             <w:r>
               <w:t xml:space="preserve"> </w:t>
@@ -3543,7 +3256,15 @@
             </w:r>
             <w:proofErr w:type="spellEnd"/>
             <w:r>
-              <w:t xml:space="preserve">, </w:t>
+              <w:t>,</w:t>
+            </w:r>
+          </w:p>
+          <w:p>
+            <w:pPr>
+              <w:pStyle w:val="MyStylecontent"/>
+            </w:pPr>
+            <w:r>
+              <w:t xml:space="preserve"> </w:t>
             </w:r>
             <w:proofErr w:type="spellStart"/>
             <w:r>
@@ -3617,6 +3338,142 @@
             <w:pPr>
               <w:pStyle w:val="MyStylecontent"/>
             </w:pPr>
+            <w:proofErr w:type="spellStart"/>
+            <w:r>
+              <w:t>Chức</w:t>
+            </w:r>
+            <w:proofErr w:type="spellEnd"/>
+            <w:r>
+              <w:t xml:space="preserve"> </w:t>
+            </w:r>
+            <w:proofErr w:type="spellStart"/>
+            <w:r>
+              <w:t>năng</w:t>
+            </w:r>
+            <w:proofErr w:type="spellEnd"/>
+            <w:r>
+              <w:t xml:space="preserve"> </w:t>
+            </w:r>
+            <w:proofErr w:type="spellStart"/>
+            <w:r>
+              <w:t>này</w:t>
+            </w:r>
+            <w:proofErr w:type="spellEnd"/>
+            <w:r>
+              <w:t xml:space="preserve"> </w:t>
+            </w:r>
+            <w:proofErr w:type="spellStart"/>
+            <w:r>
+              <w:t>cho</w:t>
+            </w:r>
+            <w:proofErr w:type="spellEnd"/>
+            <w:r>
+              <w:t xml:space="preserve"> </w:t>
+            </w:r>
+            <w:proofErr w:type="spellStart"/>
+            <w:r>
+              <w:t>phép</w:t>
+            </w:r>
+            <w:proofErr w:type="spellEnd"/>
+            <w:r>
+              <w:t xml:space="preserve"> </w:t>
+            </w:r>
+            <w:proofErr w:type="spellStart"/>
+            <w:r>
+              <w:t>Người</w:t>
+            </w:r>
+            <w:proofErr w:type="spellEnd"/>
+            <w:r>
+              <w:t xml:space="preserve"> </w:t>
+            </w:r>
+            <w:proofErr w:type="spellStart"/>
+            <w:r>
+              <w:t>quản</w:t>
+            </w:r>
+            <w:proofErr w:type="spellEnd"/>
+            <w:r>
+              <w:t xml:space="preserve"> </w:t>
+            </w:r>
+            <w:proofErr w:type="spellStart"/>
+            <w:r>
+              <w:t>trị</w:t>
+            </w:r>
+            <w:proofErr w:type="spellEnd"/>
+            <w:r>
+              <w:t xml:space="preserve"> </w:t>
+            </w:r>
+            <w:proofErr w:type="spellStart"/>
+            <w:r>
+              <w:t>và</w:t>
+            </w:r>
+            <w:proofErr w:type="spellEnd"/>
+            <w:r>
+              <w:t xml:space="preserve"> </w:t>
+            </w:r>
+            <w:proofErr w:type="spellStart"/>
+            <w:r>
+              <w:t>người</w:t>
+            </w:r>
+            <w:proofErr w:type="spellEnd"/>
+            <w:r>
+              <w:t xml:space="preserve"> </w:t>
+            </w:r>
+            <w:proofErr w:type="spellStart"/>
+            <w:r>
+              <w:t>sử</w:t>
+            </w:r>
+            <w:proofErr w:type="spellEnd"/>
+            <w:r>
+              <w:t xml:space="preserve"> </w:t>
+            </w:r>
+            <w:proofErr w:type="spellStart"/>
+            <w:r>
+              <w:t>dụng</w:t>
+            </w:r>
+            <w:proofErr w:type="spellEnd"/>
+            <w:r>
+              <w:t xml:space="preserve"> </w:t>
+            </w:r>
+            <w:proofErr w:type="spellStart"/>
+            <w:r>
+              <w:t>đăng</w:t>
+            </w:r>
+            <w:proofErr w:type="spellEnd"/>
+            <w:r>
+              <w:t xml:space="preserve"> </w:t>
+            </w:r>
+            <w:proofErr w:type="spellStart"/>
+            <w:r>
+              <w:t>xuất</w:t>
+            </w:r>
+            <w:proofErr w:type="spellEnd"/>
+            <w:r>
+              <w:t xml:space="preserve"> </w:t>
+            </w:r>
+            <w:proofErr w:type="spellStart"/>
+            <w:r>
+              <w:t>khỏi</w:t>
+            </w:r>
+            <w:proofErr w:type="spellEnd"/>
+            <w:r>
+              <w:t xml:space="preserve"> </w:t>
+            </w:r>
+            <w:proofErr w:type="spellStart"/>
+            <w:r>
+              <w:t>hệ</w:t>
+            </w:r>
+            <w:proofErr w:type="spellEnd"/>
+            <w:r>
+              <w:t xml:space="preserve"> </w:t>
+            </w:r>
+            <w:proofErr w:type="spellStart"/>
+            <w:r>
+              <w:t>thống</w:t>
+            </w:r>
+            <w:proofErr w:type="spellEnd"/>
+            <w:r>
+              <w:t>.</w:t>
+            </w:r>
           </w:p>
         </w:tc>
         <w:tc>
@@ -3627,6 +3484,56 @@
             <w:pPr>
               <w:pStyle w:val="MyStylecontent"/>
             </w:pPr>
+            <w:proofErr w:type="spellStart"/>
+            <w:r>
+              <w:t>Người</w:t>
+            </w:r>
+            <w:proofErr w:type="spellEnd"/>
+            <w:r>
+              <w:t xml:space="preserve"> </w:t>
+            </w:r>
+            <w:proofErr w:type="spellStart"/>
+            <w:r>
+              <w:t>quản</w:t>
+            </w:r>
+            <w:proofErr w:type="spellEnd"/>
+            <w:r>
+              <w:t xml:space="preserve"> </w:t>
+            </w:r>
+            <w:proofErr w:type="spellStart"/>
+            <w:r>
+              <w:t>trị</w:t>
+            </w:r>
+            <w:proofErr w:type="spellEnd"/>
+            <w:r>
+              <w:t>,</w:t>
+            </w:r>
+          </w:p>
+          <w:p>
+            <w:pPr>
+              <w:pStyle w:val="MyStylecontent"/>
+            </w:pPr>
+            <w:proofErr w:type="spellStart"/>
+            <w:r>
+              <w:t>Người</w:t>
+            </w:r>
+            <w:proofErr w:type="spellEnd"/>
+            <w:r>
+              <w:t xml:space="preserve"> </w:t>
+            </w:r>
+            <w:proofErr w:type="spellStart"/>
+            <w:r>
+              <w:t>sử</w:t>
+            </w:r>
+            <w:proofErr w:type="spellEnd"/>
+            <w:r>
+              <w:t xml:space="preserve"> </w:t>
+            </w:r>
+            <w:proofErr w:type="spellStart"/>
+            <w:r>
+              <w:t>dụng</w:t>
+            </w:r>
+            <w:proofErr w:type="spellEnd"/>
           </w:p>
         </w:tc>
       </w:tr>
@@ -3652,6 +3559,43 @@
             <w:pPr>
               <w:pStyle w:val="MyStylecontent"/>
             </w:pPr>
+            <w:proofErr w:type="spellStart"/>
+            <w:r>
+              <w:t>Xem</w:t>
+            </w:r>
+            <w:proofErr w:type="spellEnd"/>
+            <w:r>
+              <w:t xml:space="preserve"> </w:t>
+            </w:r>
+            <w:proofErr w:type="spellStart"/>
+            <w:r>
+              <w:t>danh</w:t>
+            </w:r>
+            <w:proofErr w:type="spellEnd"/>
+            <w:r>
+              <w:t xml:space="preserve"> </w:t>
+            </w:r>
+            <w:proofErr w:type="spellStart"/>
+            <w:r>
+              <w:t>sách</w:t>
+            </w:r>
+            <w:proofErr w:type="spellEnd"/>
+            <w:r>
+              <w:t xml:space="preserve"> </w:t>
+            </w:r>
+            <w:proofErr w:type="spellStart"/>
+            <w:r>
+              <w:t>đề</w:t>
+            </w:r>
+            <w:proofErr w:type="spellEnd"/>
+            <w:r>
+              <w:t xml:space="preserve"> </w:t>
+            </w:r>
+            <w:proofErr w:type="spellStart"/>
+            <w:r>
+              <w:t>thi</w:t>
+            </w:r>
+            <w:proofErr w:type="spellEnd"/>
           </w:p>
         </w:tc>
         <w:tc>
@@ -3662,6 +3606,214 @@
             <w:pPr>
               <w:pStyle w:val="MyStylecontent"/>
             </w:pPr>
+            <w:proofErr w:type="spellStart"/>
+            <w:r>
+              <w:t>Chức</w:t>
+            </w:r>
+            <w:proofErr w:type="spellEnd"/>
+            <w:r>
+              <w:t xml:space="preserve"> </w:t>
+            </w:r>
+            <w:proofErr w:type="spellStart"/>
+            <w:r>
+              <w:t>năng</w:t>
+            </w:r>
+            <w:proofErr w:type="spellEnd"/>
+            <w:r>
+              <w:t xml:space="preserve"> </w:t>
+            </w:r>
+            <w:proofErr w:type="spellStart"/>
+            <w:r>
+              <w:t>này</w:t>
+            </w:r>
+            <w:proofErr w:type="spellEnd"/>
+            <w:r>
+              <w:t xml:space="preserve"> </w:t>
+            </w:r>
+            <w:proofErr w:type="spellStart"/>
+            <w:r>
+              <w:t>cho</w:t>
+            </w:r>
+            <w:proofErr w:type="spellEnd"/>
+            <w:r>
+              <w:t xml:space="preserve"> </w:t>
+            </w:r>
+            <w:proofErr w:type="spellStart"/>
+            <w:r>
+              <w:t>phép</w:t>
+            </w:r>
+            <w:proofErr w:type="spellEnd"/>
+            <w:r>
+              <w:t xml:space="preserve"> </w:t>
+            </w:r>
+            <w:proofErr w:type="spellStart"/>
+            <w:r>
+              <w:t>Người</w:t>
+            </w:r>
+            <w:proofErr w:type="spellEnd"/>
+            <w:r>
+              <w:t xml:space="preserve"> </w:t>
+            </w:r>
+            <w:proofErr w:type="spellStart"/>
+            <w:r>
+              <w:t>quản</w:t>
+            </w:r>
+            <w:proofErr w:type="spellEnd"/>
+            <w:r>
+              <w:t xml:space="preserve"> </w:t>
+            </w:r>
+            <w:proofErr w:type="spellStart"/>
+            <w:r>
+              <w:t>trị</w:t>
+            </w:r>
+            <w:proofErr w:type="spellEnd"/>
+            <w:r>
+              <w:t xml:space="preserve"> </w:t>
+            </w:r>
+            <w:proofErr w:type="spellStart"/>
+            <w:r>
+              <w:t>và</w:t>
+            </w:r>
+            <w:proofErr w:type="spellEnd"/>
+            <w:r>
+              <w:t xml:space="preserve"> </w:t>
+            </w:r>
+            <w:proofErr w:type="spellStart"/>
+            <w:r>
+              <w:t>Người</w:t>
+            </w:r>
+            <w:proofErr w:type="spellEnd"/>
+            <w:r>
+              <w:t xml:space="preserve"> </w:t>
+            </w:r>
+            <w:proofErr w:type="spellStart"/>
+            <w:r>
+              <w:t>sử</w:t>
+            </w:r>
+            <w:proofErr w:type="spellEnd"/>
+            <w:r>
+              <w:t xml:space="preserve"> </w:t>
+            </w:r>
+            <w:proofErr w:type="spellStart"/>
+            <w:r>
+              <w:t>dụng</w:t>
+            </w:r>
+            <w:proofErr w:type="spellEnd"/>
+            <w:r>
+              <w:t xml:space="preserve"> </w:t>
+            </w:r>
+            <w:proofErr w:type="spellStart"/>
+            <w:r>
+              <w:t>xem</w:t>
+            </w:r>
+            <w:proofErr w:type="spellEnd"/>
+            <w:r>
+              <w:t xml:space="preserve"> </w:t>
+            </w:r>
+            <w:proofErr w:type="spellStart"/>
+            <w:r>
+              <w:t>được</w:t>
+            </w:r>
+            <w:proofErr w:type="spellEnd"/>
+            <w:r>
+              <w:t xml:space="preserve"> </w:t>
+            </w:r>
+            <w:proofErr w:type="spellStart"/>
+            <w:r>
+              <w:t>danh</w:t>
+            </w:r>
+            <w:proofErr w:type="spellEnd"/>
+            <w:r>
+              <w:t xml:space="preserve"> </w:t>
+            </w:r>
+            <w:proofErr w:type="spellStart"/>
+            <w:r>
+              <w:t>sách</w:t>
+            </w:r>
+            <w:proofErr w:type="spellEnd"/>
+            <w:r>
+              <w:t xml:space="preserve"> </w:t>
+            </w:r>
+            <w:proofErr w:type="spellStart"/>
+            <w:r>
+              <w:t>các</w:t>
+            </w:r>
+            <w:proofErr w:type="spellEnd"/>
+            <w:r>
+              <w:t xml:space="preserve"> </w:t>
+            </w:r>
+            <w:proofErr w:type="spellStart"/>
+            <w:r>
+              <w:t>đề</w:t>
+            </w:r>
+            <w:proofErr w:type="spellEnd"/>
+            <w:r>
+              <w:t xml:space="preserve"> </w:t>
+            </w:r>
+            <w:proofErr w:type="spellStart"/>
+            <w:r>
+              <w:t>thi</w:t>
+            </w:r>
+            <w:proofErr w:type="spellEnd"/>
+            <w:r>
+              <w:t xml:space="preserve"> </w:t>
+            </w:r>
+            <w:proofErr w:type="spellStart"/>
+            <w:r>
+              <w:t>đã</w:t>
+            </w:r>
+            <w:proofErr w:type="spellEnd"/>
+            <w:r>
+              <w:t xml:space="preserve"> </w:t>
+            </w:r>
+            <w:proofErr w:type="spellStart"/>
+            <w:r>
+              <w:t>thi</w:t>
+            </w:r>
+            <w:proofErr w:type="spellEnd"/>
+            <w:r>
+              <w:t xml:space="preserve"> </w:t>
+            </w:r>
+            <w:proofErr w:type="spellStart"/>
+            <w:r>
+              <w:t>và</w:t>
+            </w:r>
+            <w:proofErr w:type="spellEnd"/>
+            <w:r>
+              <w:t xml:space="preserve"> </w:t>
+            </w:r>
+            <w:proofErr w:type="spellStart"/>
+            <w:r>
+              <w:t>những</w:t>
+            </w:r>
+            <w:proofErr w:type="spellEnd"/>
+            <w:r>
+              <w:t xml:space="preserve"> </w:t>
+            </w:r>
+            <w:proofErr w:type="spellStart"/>
+            <w:r>
+              <w:t>đề</w:t>
+            </w:r>
+            <w:proofErr w:type="spellEnd"/>
+            <w:r>
+              <w:t xml:space="preserve"> </w:t>
+            </w:r>
+            <w:proofErr w:type="spellStart"/>
+            <w:r>
+              <w:t>chưa</w:t>
+            </w:r>
+            <w:proofErr w:type="spellEnd"/>
+            <w:r>
+              <w:t xml:space="preserve"> </w:t>
+            </w:r>
+            <w:proofErr w:type="spellStart"/>
+            <w:r>
+              <w:t>thi</w:t>
+            </w:r>
+            <w:proofErr w:type="spellEnd"/>
+            <w:r>
+              <w:t xml:space="preserve"> </w:t>
+            </w:r>
           </w:p>
         </w:tc>
         <w:tc>
@@ -3672,6 +3824,56 @@
             <w:pPr>
               <w:pStyle w:val="MyStylecontent"/>
             </w:pPr>
+            <w:proofErr w:type="spellStart"/>
+            <w:r>
+              <w:t>Người</w:t>
+            </w:r>
+            <w:proofErr w:type="spellEnd"/>
+            <w:r>
+              <w:t xml:space="preserve"> </w:t>
+            </w:r>
+            <w:proofErr w:type="spellStart"/>
+            <w:r>
+              <w:t>quản</w:t>
+            </w:r>
+            <w:proofErr w:type="spellEnd"/>
+            <w:r>
+              <w:t xml:space="preserve"> </w:t>
+            </w:r>
+            <w:proofErr w:type="spellStart"/>
+            <w:r>
+              <w:t>trị</w:t>
+            </w:r>
+            <w:proofErr w:type="spellEnd"/>
+            <w:r>
+              <w:t xml:space="preserve">, </w:t>
+            </w:r>
+          </w:p>
+          <w:p>
+            <w:pPr>
+              <w:pStyle w:val="MyStylecontent"/>
+            </w:pPr>
+            <w:proofErr w:type="spellStart"/>
+            <w:r>
+              <w:t>Người</w:t>
+            </w:r>
+            <w:proofErr w:type="spellEnd"/>
+            <w:r>
+              <w:t xml:space="preserve"> </w:t>
+            </w:r>
+            <w:proofErr w:type="spellStart"/>
+            <w:r>
+              <w:t>sử</w:t>
+            </w:r>
+            <w:proofErr w:type="spellEnd"/>
+            <w:r>
+              <w:t xml:space="preserve"> </w:t>
+            </w:r>
+            <w:proofErr w:type="spellStart"/>
+            <w:r>
+              <w:t>dụng</w:t>
+            </w:r>
+            <w:proofErr w:type="spellEnd"/>
           </w:p>
         </w:tc>
       </w:tr>
@@ -3684,7 +3886,18 @@
             <w:pPr>
               <w:pStyle w:val="ListParagraph"/>
               <w:ind w:left="0"/>
+              <w:rPr>
+                <w:sz w:val="26"/>
+                <w:szCs w:val="26"/>
+              </w:rPr>
             </w:pPr>
+            <w:r>
+              <w:rPr>
+                <w:sz w:val="26"/>
+                <w:szCs w:val="26"/>
+              </w:rPr>
+              <w:t>F04</w:t>
+            </w:r>
           </w:p>
         </w:tc>
         <w:tc>
@@ -3695,6 +3908,1537 @@
             <w:pPr>
               <w:pStyle w:val="ListParagraph"/>
               <w:ind w:left="0"/>
+              <w:rPr>
+                <w:sz w:val="26"/>
+                <w:szCs w:val="26"/>
+              </w:rPr>
+            </w:pPr>
+            <w:proofErr w:type="spellStart"/>
+            <w:r>
+              <w:rPr>
+                <w:sz w:val="26"/>
+                <w:szCs w:val="26"/>
+              </w:rPr>
+              <w:t>Bắt</w:t>
+            </w:r>
+            <w:proofErr w:type="spellEnd"/>
+            <w:r>
+              <w:rPr>
+                <w:sz w:val="26"/>
+                <w:szCs w:val="26"/>
+              </w:rPr>
+              <w:t xml:space="preserve"> </w:t>
+            </w:r>
+            <w:proofErr w:type="spellStart"/>
+            <w:r>
+              <w:rPr>
+                <w:sz w:val="26"/>
+                <w:szCs w:val="26"/>
+              </w:rPr>
+              <w:t>đầu</w:t>
+            </w:r>
+            <w:proofErr w:type="spellEnd"/>
+            <w:r>
+              <w:rPr>
+                <w:sz w:val="26"/>
+                <w:szCs w:val="26"/>
+              </w:rPr>
+              <w:t xml:space="preserve"> </w:t>
+            </w:r>
+            <w:proofErr w:type="spellStart"/>
+            <w:r>
+              <w:rPr>
+                <w:sz w:val="26"/>
+                <w:szCs w:val="26"/>
+              </w:rPr>
+              <w:t>là</w:t>
+            </w:r>
+            <w:r>
+              <w:rPr>
+                <w:sz w:val="26"/>
+                <w:szCs w:val="26"/>
+              </w:rPr>
+              <w:t>m</w:t>
+            </w:r>
+            <w:proofErr w:type="spellEnd"/>
+            <w:r>
+              <w:rPr>
+                <w:sz w:val="26"/>
+                <w:szCs w:val="26"/>
+              </w:rPr>
+              <w:t xml:space="preserve"> </w:t>
+            </w:r>
+            <w:proofErr w:type="spellStart"/>
+            <w:r>
+              <w:rPr>
+                <w:sz w:val="26"/>
+                <w:szCs w:val="26"/>
+              </w:rPr>
+              <w:t>bài</w:t>
+            </w:r>
+            <w:proofErr w:type="spellEnd"/>
+          </w:p>
+        </w:tc>
+        <w:tc>
+          <w:tcPr>
+            <w:tcW w:w="4068" w:type="dxa"/>
+          </w:tcPr>
+          <w:p>
+            <w:pPr>
+              <w:pStyle w:val="ListParagraph"/>
+              <w:ind w:left="0"/>
+              <w:rPr>
+                <w:sz w:val="26"/>
+                <w:szCs w:val="26"/>
+              </w:rPr>
+            </w:pPr>
+            <w:proofErr w:type="spellStart"/>
+            <w:r>
+              <w:rPr>
+                <w:sz w:val="26"/>
+                <w:szCs w:val="26"/>
+              </w:rPr>
+              <w:t>Chức</w:t>
+            </w:r>
+            <w:proofErr w:type="spellEnd"/>
+            <w:r>
+              <w:rPr>
+                <w:sz w:val="26"/>
+                <w:szCs w:val="26"/>
+              </w:rPr>
+              <w:t xml:space="preserve"> </w:t>
+            </w:r>
+            <w:proofErr w:type="spellStart"/>
+            <w:r>
+              <w:rPr>
+                <w:sz w:val="26"/>
+                <w:szCs w:val="26"/>
+              </w:rPr>
+              <w:t>năng</w:t>
+            </w:r>
+            <w:proofErr w:type="spellEnd"/>
+            <w:r>
+              <w:rPr>
+                <w:sz w:val="26"/>
+                <w:szCs w:val="26"/>
+              </w:rPr>
+              <w:t xml:space="preserve"> </w:t>
+            </w:r>
+            <w:proofErr w:type="spellStart"/>
+            <w:r>
+              <w:rPr>
+                <w:sz w:val="26"/>
+                <w:szCs w:val="26"/>
+              </w:rPr>
+              <w:t>này</w:t>
+            </w:r>
+            <w:proofErr w:type="spellEnd"/>
+            <w:r>
+              <w:rPr>
+                <w:sz w:val="26"/>
+                <w:szCs w:val="26"/>
+              </w:rPr>
+              <w:t xml:space="preserve"> </w:t>
+            </w:r>
+            <w:proofErr w:type="spellStart"/>
+            <w:r>
+              <w:rPr>
+                <w:sz w:val="26"/>
+                <w:szCs w:val="26"/>
+              </w:rPr>
+              <w:t>cho</w:t>
+            </w:r>
+            <w:proofErr w:type="spellEnd"/>
+            <w:r>
+              <w:rPr>
+                <w:sz w:val="26"/>
+                <w:szCs w:val="26"/>
+              </w:rPr>
+              <w:t xml:space="preserve"> </w:t>
+            </w:r>
+            <w:proofErr w:type="spellStart"/>
+            <w:r>
+              <w:rPr>
+                <w:sz w:val="26"/>
+                <w:szCs w:val="26"/>
+              </w:rPr>
+              <w:t>phép</w:t>
+            </w:r>
+            <w:proofErr w:type="spellEnd"/>
+            <w:r>
+              <w:rPr>
+                <w:sz w:val="26"/>
+                <w:szCs w:val="26"/>
+              </w:rPr>
+              <w:t xml:space="preserve"> </w:t>
+            </w:r>
+            <w:proofErr w:type="spellStart"/>
+            <w:r>
+              <w:rPr>
+                <w:sz w:val="26"/>
+                <w:szCs w:val="26"/>
+              </w:rPr>
+              <w:t>Người</w:t>
+            </w:r>
+            <w:proofErr w:type="spellEnd"/>
+            <w:r>
+              <w:rPr>
+                <w:sz w:val="26"/>
+                <w:szCs w:val="26"/>
+              </w:rPr>
+              <w:t xml:space="preserve"> </w:t>
+            </w:r>
+            <w:proofErr w:type="spellStart"/>
+            <w:r>
+              <w:rPr>
+                <w:sz w:val="26"/>
+                <w:szCs w:val="26"/>
+              </w:rPr>
+              <w:t>sử</w:t>
+            </w:r>
+            <w:proofErr w:type="spellEnd"/>
+            <w:r>
+              <w:rPr>
+                <w:sz w:val="26"/>
+                <w:szCs w:val="26"/>
+              </w:rPr>
+              <w:t xml:space="preserve"> </w:t>
+            </w:r>
+            <w:proofErr w:type="spellStart"/>
+            <w:r>
+              <w:rPr>
+                <w:sz w:val="26"/>
+                <w:szCs w:val="26"/>
+              </w:rPr>
+              <w:t>dụng</w:t>
+            </w:r>
+            <w:proofErr w:type="spellEnd"/>
+            <w:r>
+              <w:rPr>
+                <w:sz w:val="26"/>
+                <w:szCs w:val="26"/>
+              </w:rPr>
+              <w:t xml:space="preserve"> </w:t>
+            </w:r>
+            <w:proofErr w:type="spellStart"/>
+            <w:r>
+              <w:rPr>
+                <w:sz w:val="26"/>
+                <w:szCs w:val="26"/>
+              </w:rPr>
+              <w:t>bắt</w:t>
+            </w:r>
+            <w:proofErr w:type="spellEnd"/>
+            <w:r>
+              <w:rPr>
+                <w:sz w:val="26"/>
+                <w:szCs w:val="26"/>
+              </w:rPr>
+              <w:t xml:space="preserve"> </w:t>
+            </w:r>
+            <w:proofErr w:type="spellStart"/>
+            <w:r>
+              <w:rPr>
+                <w:sz w:val="26"/>
+                <w:szCs w:val="26"/>
+              </w:rPr>
+              <w:t>đầu</w:t>
+            </w:r>
+            <w:proofErr w:type="spellEnd"/>
+            <w:r>
+              <w:rPr>
+                <w:sz w:val="26"/>
+                <w:szCs w:val="26"/>
+              </w:rPr>
+              <w:t xml:space="preserve"> </w:t>
+            </w:r>
+            <w:proofErr w:type="spellStart"/>
+            <w:r>
+              <w:rPr>
+                <w:sz w:val="26"/>
+                <w:szCs w:val="26"/>
+              </w:rPr>
+              <w:t>làm</w:t>
+            </w:r>
+            <w:proofErr w:type="spellEnd"/>
+            <w:r>
+              <w:rPr>
+                <w:sz w:val="26"/>
+                <w:szCs w:val="26"/>
+              </w:rPr>
+              <w:t xml:space="preserve"> </w:t>
+            </w:r>
+            <w:proofErr w:type="spellStart"/>
+            <w:r>
+              <w:rPr>
+                <w:sz w:val="26"/>
+                <w:szCs w:val="26"/>
+              </w:rPr>
+              <w:t>bài</w:t>
+            </w:r>
+            <w:proofErr w:type="spellEnd"/>
+            <w:r>
+              <w:rPr>
+                <w:sz w:val="26"/>
+                <w:szCs w:val="26"/>
+              </w:rPr>
+              <w:t xml:space="preserve"> </w:t>
+            </w:r>
+            <w:proofErr w:type="spellStart"/>
+            <w:r>
+              <w:rPr>
+                <w:sz w:val="26"/>
+                <w:szCs w:val="26"/>
+              </w:rPr>
+              <w:t>thi</w:t>
+            </w:r>
+            <w:proofErr w:type="spellEnd"/>
+            <w:r>
+              <w:rPr>
+                <w:sz w:val="26"/>
+                <w:szCs w:val="26"/>
+              </w:rPr>
+              <w:t xml:space="preserve"> </w:t>
+            </w:r>
+            <w:proofErr w:type="spellStart"/>
+            <w:r>
+              <w:rPr>
+                <w:sz w:val="26"/>
+                <w:szCs w:val="26"/>
+              </w:rPr>
+              <w:t>của</w:t>
+            </w:r>
+            <w:proofErr w:type="spellEnd"/>
+            <w:r>
+              <w:rPr>
+                <w:sz w:val="26"/>
+                <w:szCs w:val="26"/>
+              </w:rPr>
+              <w:t xml:space="preserve"> </w:t>
+            </w:r>
+            <w:proofErr w:type="spellStart"/>
+            <w:r>
+              <w:rPr>
+                <w:sz w:val="26"/>
+                <w:szCs w:val="26"/>
+              </w:rPr>
+              <w:t>mình</w:t>
+            </w:r>
+            <w:proofErr w:type="spellEnd"/>
+            <w:r>
+              <w:rPr>
+                <w:sz w:val="26"/>
+                <w:szCs w:val="26"/>
+              </w:rPr>
+              <w:t xml:space="preserve"> </w:t>
+            </w:r>
+            <w:proofErr w:type="spellStart"/>
+            <w:r>
+              <w:rPr>
+                <w:sz w:val="26"/>
+                <w:szCs w:val="26"/>
+              </w:rPr>
+              <w:t>đã</w:t>
+            </w:r>
+            <w:proofErr w:type="spellEnd"/>
+            <w:r>
+              <w:rPr>
+                <w:sz w:val="26"/>
+                <w:szCs w:val="26"/>
+              </w:rPr>
+              <w:t xml:space="preserve"> </w:t>
+            </w:r>
+            <w:proofErr w:type="spellStart"/>
+            <w:r>
+              <w:rPr>
+                <w:sz w:val="26"/>
+                <w:szCs w:val="26"/>
+              </w:rPr>
+              <w:t>chọn</w:t>
+            </w:r>
+            <w:proofErr w:type="spellEnd"/>
+          </w:p>
+        </w:tc>
+        <w:tc>
+          <w:tcPr>
+            <w:tcW w:w="2322" w:type="dxa"/>
+          </w:tcPr>
+          <w:p>
+            <w:pPr>
+              <w:pStyle w:val="ListParagraph"/>
+              <w:ind w:left="0"/>
+              <w:rPr>
+                <w:sz w:val="26"/>
+                <w:szCs w:val="26"/>
+              </w:rPr>
+            </w:pPr>
+            <w:proofErr w:type="spellStart"/>
+            <w:r>
+              <w:rPr>
+                <w:sz w:val="26"/>
+                <w:szCs w:val="26"/>
+              </w:rPr>
+              <w:t>Người</w:t>
+            </w:r>
+            <w:proofErr w:type="spellEnd"/>
+            <w:r>
+              <w:rPr>
+                <w:sz w:val="26"/>
+                <w:szCs w:val="26"/>
+              </w:rPr>
+              <w:t xml:space="preserve"> </w:t>
+            </w:r>
+            <w:proofErr w:type="spellStart"/>
+            <w:r>
+              <w:rPr>
+                <w:sz w:val="26"/>
+                <w:szCs w:val="26"/>
+              </w:rPr>
+              <w:t>sử</w:t>
+            </w:r>
+            <w:proofErr w:type="spellEnd"/>
+            <w:r>
+              <w:rPr>
+                <w:sz w:val="26"/>
+                <w:szCs w:val="26"/>
+              </w:rPr>
+              <w:t xml:space="preserve"> </w:t>
+            </w:r>
+            <w:proofErr w:type="spellStart"/>
+            <w:r>
+              <w:rPr>
+                <w:sz w:val="26"/>
+                <w:szCs w:val="26"/>
+              </w:rPr>
+              <w:t>dụng</w:t>
+            </w:r>
+            <w:proofErr w:type="spellEnd"/>
+          </w:p>
+        </w:tc>
+      </w:tr>
+      <w:tr>
+        <w:tc>
+          <w:tcPr>
+            <w:tcW w:w="650" w:type="dxa"/>
+          </w:tcPr>
+          <w:p>
+            <w:pPr>
+              <w:pStyle w:val="ListParagraph"/>
+              <w:ind w:left="0"/>
+              <w:rPr>
+                <w:sz w:val="26"/>
+                <w:szCs w:val="26"/>
+              </w:rPr>
+            </w:pPr>
+            <w:r>
+              <w:rPr>
+                <w:sz w:val="26"/>
+                <w:szCs w:val="26"/>
+              </w:rPr>
+              <w:t>F05</w:t>
+            </w:r>
+          </w:p>
+        </w:tc>
+        <w:tc>
+          <w:tcPr>
+            <w:tcW w:w="2050" w:type="dxa"/>
+          </w:tcPr>
+          <w:p>
+            <w:pPr>
+              <w:pStyle w:val="ListParagraph"/>
+              <w:ind w:left="0"/>
+              <w:rPr>
+                <w:sz w:val="26"/>
+                <w:szCs w:val="26"/>
+              </w:rPr>
+            </w:pPr>
+            <w:proofErr w:type="spellStart"/>
+            <w:r>
+              <w:rPr>
+                <w:sz w:val="26"/>
+                <w:szCs w:val="26"/>
+              </w:rPr>
+              <w:t>Kết</w:t>
+            </w:r>
+            <w:proofErr w:type="spellEnd"/>
+            <w:r>
+              <w:rPr>
+                <w:sz w:val="26"/>
+                <w:szCs w:val="26"/>
+              </w:rPr>
+              <w:t xml:space="preserve"> </w:t>
+            </w:r>
+            <w:proofErr w:type="spellStart"/>
+            <w:r>
+              <w:rPr>
+                <w:sz w:val="26"/>
+                <w:szCs w:val="26"/>
+              </w:rPr>
+              <w:t>thúc</w:t>
+            </w:r>
+            <w:proofErr w:type="spellEnd"/>
+          </w:p>
+        </w:tc>
+        <w:tc>
+          <w:tcPr>
+            <w:tcW w:w="4068" w:type="dxa"/>
+          </w:tcPr>
+          <w:p>
+            <w:pPr>
+              <w:pStyle w:val="ListParagraph"/>
+              <w:ind w:left="0"/>
+              <w:rPr>
+                <w:sz w:val="26"/>
+                <w:szCs w:val="26"/>
+              </w:rPr>
+            </w:pPr>
+            <w:proofErr w:type="spellStart"/>
+            <w:r>
+              <w:rPr>
+                <w:sz w:val="26"/>
+                <w:szCs w:val="26"/>
+              </w:rPr>
+              <w:t>Chức</w:t>
+            </w:r>
+            <w:proofErr w:type="spellEnd"/>
+            <w:r>
+              <w:rPr>
+                <w:sz w:val="26"/>
+                <w:szCs w:val="26"/>
+              </w:rPr>
+              <w:t xml:space="preserve"> </w:t>
+            </w:r>
+            <w:proofErr w:type="spellStart"/>
+            <w:r>
+              <w:rPr>
+                <w:sz w:val="26"/>
+                <w:szCs w:val="26"/>
+              </w:rPr>
+              <w:t>năng</w:t>
+            </w:r>
+            <w:proofErr w:type="spellEnd"/>
+            <w:r>
+              <w:rPr>
+                <w:sz w:val="26"/>
+                <w:szCs w:val="26"/>
+              </w:rPr>
+              <w:t xml:space="preserve"> </w:t>
+            </w:r>
+            <w:proofErr w:type="spellStart"/>
+            <w:r>
+              <w:rPr>
+                <w:sz w:val="26"/>
+                <w:szCs w:val="26"/>
+              </w:rPr>
+              <w:t>này</w:t>
+            </w:r>
+            <w:proofErr w:type="spellEnd"/>
+            <w:r>
+              <w:rPr>
+                <w:sz w:val="26"/>
+                <w:szCs w:val="26"/>
+              </w:rPr>
+              <w:t xml:space="preserve"> </w:t>
+            </w:r>
+            <w:proofErr w:type="spellStart"/>
+            <w:r>
+              <w:rPr>
+                <w:sz w:val="26"/>
+                <w:szCs w:val="26"/>
+              </w:rPr>
+              <w:t>cho</w:t>
+            </w:r>
+            <w:proofErr w:type="spellEnd"/>
+            <w:r>
+              <w:rPr>
+                <w:sz w:val="26"/>
+                <w:szCs w:val="26"/>
+              </w:rPr>
+              <w:t xml:space="preserve"> </w:t>
+            </w:r>
+            <w:proofErr w:type="spellStart"/>
+            <w:r>
+              <w:rPr>
+                <w:sz w:val="26"/>
+                <w:szCs w:val="26"/>
+              </w:rPr>
+              <w:t>phép</w:t>
+            </w:r>
+            <w:proofErr w:type="spellEnd"/>
+            <w:r>
+              <w:rPr>
+                <w:sz w:val="26"/>
+                <w:szCs w:val="26"/>
+              </w:rPr>
+              <w:t xml:space="preserve"> </w:t>
+            </w:r>
+            <w:proofErr w:type="spellStart"/>
+            <w:r>
+              <w:rPr>
+                <w:sz w:val="26"/>
+                <w:szCs w:val="26"/>
+              </w:rPr>
+              <w:t>Người</w:t>
+            </w:r>
+            <w:proofErr w:type="spellEnd"/>
+            <w:r>
+              <w:rPr>
+                <w:sz w:val="26"/>
+                <w:szCs w:val="26"/>
+              </w:rPr>
+              <w:t xml:space="preserve"> </w:t>
+            </w:r>
+            <w:proofErr w:type="spellStart"/>
+            <w:r>
+              <w:rPr>
+                <w:sz w:val="26"/>
+                <w:szCs w:val="26"/>
+              </w:rPr>
+              <w:t>sử</w:t>
+            </w:r>
+            <w:proofErr w:type="spellEnd"/>
+            <w:r>
+              <w:rPr>
+                <w:sz w:val="26"/>
+                <w:szCs w:val="26"/>
+              </w:rPr>
+              <w:t xml:space="preserve"> </w:t>
+            </w:r>
+            <w:proofErr w:type="spellStart"/>
+            <w:r>
+              <w:rPr>
+                <w:sz w:val="26"/>
+                <w:szCs w:val="26"/>
+              </w:rPr>
+              <w:t>dụng</w:t>
+            </w:r>
+            <w:proofErr w:type="spellEnd"/>
+            <w:r>
+              <w:rPr>
+                <w:sz w:val="26"/>
+                <w:szCs w:val="26"/>
+              </w:rPr>
+              <w:t xml:space="preserve"> </w:t>
+            </w:r>
+            <w:proofErr w:type="spellStart"/>
+            <w:r>
+              <w:rPr>
+                <w:sz w:val="26"/>
+                <w:szCs w:val="26"/>
+              </w:rPr>
+              <w:t>kết</w:t>
+            </w:r>
+            <w:proofErr w:type="spellEnd"/>
+            <w:r>
+              <w:rPr>
+                <w:sz w:val="26"/>
+                <w:szCs w:val="26"/>
+              </w:rPr>
+              <w:t xml:space="preserve"> </w:t>
+            </w:r>
+            <w:proofErr w:type="spellStart"/>
+            <w:r>
+              <w:rPr>
+                <w:sz w:val="26"/>
+                <w:szCs w:val="26"/>
+              </w:rPr>
+              <w:t>thúc</w:t>
+            </w:r>
+            <w:proofErr w:type="spellEnd"/>
+            <w:r>
+              <w:rPr>
+                <w:sz w:val="26"/>
+                <w:szCs w:val="26"/>
+              </w:rPr>
+              <w:t xml:space="preserve"> </w:t>
+            </w:r>
+            <w:proofErr w:type="spellStart"/>
+            <w:r>
+              <w:rPr>
+                <w:sz w:val="26"/>
+                <w:szCs w:val="26"/>
+              </w:rPr>
+              <w:t>bài</w:t>
+            </w:r>
+            <w:proofErr w:type="spellEnd"/>
+            <w:r>
+              <w:rPr>
+                <w:sz w:val="26"/>
+                <w:szCs w:val="26"/>
+              </w:rPr>
+              <w:t xml:space="preserve"> </w:t>
+            </w:r>
+            <w:proofErr w:type="spellStart"/>
+            <w:r>
+              <w:rPr>
+                <w:sz w:val="26"/>
+                <w:szCs w:val="26"/>
+              </w:rPr>
+              <w:t>làm</w:t>
+            </w:r>
+            <w:proofErr w:type="spellEnd"/>
+            <w:r>
+              <w:rPr>
+                <w:sz w:val="26"/>
+                <w:szCs w:val="26"/>
+              </w:rPr>
+              <w:t xml:space="preserve"> </w:t>
+            </w:r>
+            <w:proofErr w:type="spellStart"/>
+            <w:r>
+              <w:rPr>
+                <w:sz w:val="26"/>
+                <w:szCs w:val="26"/>
+              </w:rPr>
+              <w:t>của</w:t>
+            </w:r>
+            <w:proofErr w:type="spellEnd"/>
+            <w:r>
+              <w:rPr>
+                <w:sz w:val="26"/>
+                <w:szCs w:val="26"/>
+              </w:rPr>
+              <w:t xml:space="preserve"> </w:t>
+            </w:r>
+            <w:proofErr w:type="spellStart"/>
+            <w:r>
+              <w:rPr>
+                <w:sz w:val="26"/>
+                <w:szCs w:val="26"/>
+              </w:rPr>
+              <w:t>mình</w:t>
+            </w:r>
+            <w:proofErr w:type="spellEnd"/>
+            <w:r>
+              <w:rPr>
+                <w:sz w:val="26"/>
+                <w:szCs w:val="26"/>
+              </w:rPr>
+              <w:t xml:space="preserve"> </w:t>
+            </w:r>
+            <w:proofErr w:type="spellStart"/>
+            <w:r>
+              <w:rPr>
+                <w:sz w:val="26"/>
+                <w:szCs w:val="26"/>
+              </w:rPr>
+              <w:t>trước</w:t>
+            </w:r>
+            <w:proofErr w:type="spellEnd"/>
+            <w:r>
+              <w:rPr>
+                <w:sz w:val="26"/>
+                <w:szCs w:val="26"/>
+              </w:rPr>
+              <w:t xml:space="preserve"> </w:t>
+            </w:r>
+            <w:proofErr w:type="spellStart"/>
+            <w:r>
+              <w:rPr>
+                <w:sz w:val="26"/>
+                <w:szCs w:val="26"/>
+              </w:rPr>
+              <w:t>thời</w:t>
+            </w:r>
+            <w:proofErr w:type="spellEnd"/>
+            <w:r>
+              <w:rPr>
+                <w:sz w:val="26"/>
+                <w:szCs w:val="26"/>
+              </w:rPr>
+              <w:t xml:space="preserve"> </w:t>
+            </w:r>
+            <w:proofErr w:type="spellStart"/>
+            <w:r>
+              <w:rPr>
+                <w:sz w:val="26"/>
+                <w:szCs w:val="26"/>
+              </w:rPr>
+              <w:t>gian</w:t>
+            </w:r>
+            <w:proofErr w:type="spellEnd"/>
+            <w:r>
+              <w:rPr>
+                <w:sz w:val="26"/>
+                <w:szCs w:val="26"/>
+              </w:rPr>
+              <w:t xml:space="preserve"> </w:t>
+            </w:r>
+            <w:proofErr w:type="spellStart"/>
+            <w:r>
+              <w:rPr>
+                <w:sz w:val="26"/>
+                <w:szCs w:val="26"/>
+              </w:rPr>
+              <w:t>quy</w:t>
+            </w:r>
+            <w:proofErr w:type="spellEnd"/>
+            <w:r>
+              <w:rPr>
+                <w:sz w:val="26"/>
+                <w:szCs w:val="26"/>
+              </w:rPr>
+              <w:t xml:space="preserve"> </w:t>
+            </w:r>
+            <w:proofErr w:type="spellStart"/>
+            <w:r>
+              <w:rPr>
+                <w:sz w:val="26"/>
+                <w:szCs w:val="26"/>
+              </w:rPr>
+              <w:t>định</w:t>
+            </w:r>
+            <w:proofErr w:type="spellEnd"/>
+            <w:r>
+              <w:rPr>
+                <w:sz w:val="26"/>
+                <w:szCs w:val="26"/>
+              </w:rPr>
+              <w:t xml:space="preserve"> </w:t>
+            </w:r>
+            <w:proofErr w:type="spellStart"/>
+            <w:r>
+              <w:rPr>
+                <w:sz w:val="26"/>
+                <w:szCs w:val="26"/>
+              </w:rPr>
+              <w:t>của</w:t>
+            </w:r>
+            <w:proofErr w:type="spellEnd"/>
+            <w:r>
+              <w:rPr>
+                <w:sz w:val="26"/>
+                <w:szCs w:val="26"/>
+              </w:rPr>
+              <w:t xml:space="preserve"> </w:t>
+            </w:r>
+            <w:proofErr w:type="spellStart"/>
+            <w:r>
+              <w:rPr>
+                <w:sz w:val="26"/>
+                <w:szCs w:val="26"/>
+              </w:rPr>
+              <w:t>hệ</w:t>
+            </w:r>
+            <w:proofErr w:type="spellEnd"/>
+            <w:r>
+              <w:rPr>
+                <w:sz w:val="26"/>
+                <w:szCs w:val="26"/>
+              </w:rPr>
+              <w:t xml:space="preserve"> </w:t>
+            </w:r>
+            <w:proofErr w:type="spellStart"/>
+            <w:r>
+              <w:rPr>
+                <w:sz w:val="26"/>
+                <w:szCs w:val="26"/>
+              </w:rPr>
+              <w:t>thống</w:t>
+            </w:r>
+            <w:proofErr w:type="spellEnd"/>
+            <w:r>
+              <w:rPr>
+                <w:sz w:val="26"/>
+                <w:szCs w:val="26"/>
+              </w:rPr>
+              <w:t xml:space="preserve"> </w:t>
+            </w:r>
+            <w:proofErr w:type="spellStart"/>
+            <w:r>
+              <w:rPr>
+                <w:sz w:val="26"/>
+                <w:szCs w:val="26"/>
+              </w:rPr>
+              <w:t>đồng</w:t>
+            </w:r>
+            <w:proofErr w:type="spellEnd"/>
+            <w:r>
+              <w:rPr>
+                <w:sz w:val="26"/>
+                <w:szCs w:val="26"/>
+              </w:rPr>
+              <w:t xml:space="preserve"> </w:t>
+            </w:r>
+            <w:proofErr w:type="spellStart"/>
+            <w:r>
+              <w:rPr>
+                <w:sz w:val="26"/>
+                <w:szCs w:val="26"/>
+              </w:rPr>
+              <w:t>thời</w:t>
+            </w:r>
+            <w:proofErr w:type="spellEnd"/>
+            <w:r>
+              <w:rPr>
+                <w:sz w:val="26"/>
+                <w:szCs w:val="26"/>
+              </w:rPr>
+              <w:t xml:space="preserve"> </w:t>
+            </w:r>
+            <w:proofErr w:type="spellStart"/>
+            <w:r>
+              <w:rPr>
+                <w:sz w:val="26"/>
+                <w:szCs w:val="26"/>
+              </w:rPr>
+              <w:t>xem</w:t>
+            </w:r>
+            <w:proofErr w:type="spellEnd"/>
+            <w:r>
+              <w:rPr>
+                <w:sz w:val="26"/>
+                <w:szCs w:val="26"/>
+              </w:rPr>
+              <w:t xml:space="preserve"> </w:t>
+            </w:r>
+            <w:proofErr w:type="spellStart"/>
+            <w:r>
+              <w:rPr>
+                <w:sz w:val="26"/>
+                <w:szCs w:val="26"/>
+              </w:rPr>
+              <w:t>điểm</w:t>
+            </w:r>
+            <w:proofErr w:type="spellEnd"/>
+            <w:r>
+              <w:rPr>
+                <w:sz w:val="26"/>
+                <w:szCs w:val="26"/>
+              </w:rPr>
+              <w:t xml:space="preserve"> </w:t>
+            </w:r>
+            <w:proofErr w:type="spellStart"/>
+            <w:r>
+              <w:rPr>
+                <w:sz w:val="26"/>
+                <w:szCs w:val="26"/>
+              </w:rPr>
+              <w:t>mình</w:t>
+            </w:r>
+            <w:proofErr w:type="spellEnd"/>
+            <w:r>
+              <w:rPr>
+                <w:sz w:val="26"/>
+                <w:szCs w:val="26"/>
+              </w:rPr>
+              <w:t xml:space="preserve"> </w:t>
+            </w:r>
+            <w:proofErr w:type="spellStart"/>
+            <w:r>
+              <w:rPr>
+                <w:sz w:val="26"/>
+                <w:szCs w:val="26"/>
+              </w:rPr>
+              <w:t>đã</w:t>
+            </w:r>
+            <w:proofErr w:type="spellEnd"/>
+            <w:r>
+              <w:rPr>
+                <w:sz w:val="26"/>
+                <w:szCs w:val="26"/>
+              </w:rPr>
+              <w:t xml:space="preserve"> </w:t>
+            </w:r>
+            <w:proofErr w:type="spellStart"/>
+            <w:r>
+              <w:rPr>
+                <w:sz w:val="26"/>
+                <w:szCs w:val="26"/>
+              </w:rPr>
+              <w:t>đạt</w:t>
+            </w:r>
+            <w:proofErr w:type="spellEnd"/>
+            <w:r>
+              <w:rPr>
+                <w:sz w:val="26"/>
+                <w:szCs w:val="26"/>
+              </w:rPr>
+              <w:t xml:space="preserve"> </w:t>
+            </w:r>
+            <w:proofErr w:type="spellStart"/>
+            <w:r>
+              <w:rPr>
+                <w:sz w:val="26"/>
+                <w:szCs w:val="26"/>
+              </w:rPr>
+              <w:t>được</w:t>
+            </w:r>
+            <w:proofErr w:type="spellEnd"/>
+            <w:r>
+              <w:rPr>
+                <w:sz w:val="26"/>
+                <w:szCs w:val="26"/>
+              </w:rPr>
+              <w:t xml:space="preserve"> qua </w:t>
+            </w:r>
+            <w:proofErr w:type="spellStart"/>
+            <w:r>
+              <w:rPr>
+                <w:sz w:val="26"/>
+                <w:szCs w:val="26"/>
+              </w:rPr>
+              <w:t>bài</w:t>
+            </w:r>
+            <w:proofErr w:type="spellEnd"/>
+            <w:r>
+              <w:rPr>
+                <w:sz w:val="26"/>
+                <w:szCs w:val="26"/>
+              </w:rPr>
+              <w:t xml:space="preserve"> </w:t>
+            </w:r>
+            <w:proofErr w:type="spellStart"/>
+            <w:r>
+              <w:rPr>
+                <w:sz w:val="26"/>
+                <w:szCs w:val="26"/>
+              </w:rPr>
+              <w:t>thi</w:t>
+            </w:r>
+            <w:proofErr w:type="spellEnd"/>
+            <w:r>
+              <w:rPr>
+                <w:sz w:val="26"/>
+                <w:szCs w:val="26"/>
+              </w:rPr>
+              <w:t xml:space="preserve"> </w:t>
+            </w:r>
+            <w:proofErr w:type="spellStart"/>
+            <w:r>
+              <w:rPr>
+                <w:sz w:val="26"/>
+                <w:szCs w:val="26"/>
+              </w:rPr>
+              <w:t>đó</w:t>
+            </w:r>
+            <w:proofErr w:type="spellEnd"/>
+          </w:p>
+        </w:tc>
+        <w:tc>
+          <w:tcPr>
+            <w:tcW w:w="2322" w:type="dxa"/>
+          </w:tcPr>
+          <w:p>
+            <w:pPr>
+              <w:pStyle w:val="ListParagraph"/>
+              <w:ind w:left="0"/>
+            </w:pPr>
+            <w:proofErr w:type="spellStart"/>
+            <w:r>
+              <w:t>Người</w:t>
+            </w:r>
+            <w:proofErr w:type="spellEnd"/>
+            <w:r>
+              <w:t xml:space="preserve"> </w:t>
+            </w:r>
+            <w:proofErr w:type="spellStart"/>
+            <w:r>
+              <w:t>sử</w:t>
+            </w:r>
+            <w:proofErr w:type="spellEnd"/>
+            <w:r>
+              <w:t xml:space="preserve"> </w:t>
+            </w:r>
+            <w:proofErr w:type="spellStart"/>
+            <w:r>
+              <w:t>dụng</w:t>
+            </w:r>
+            <w:proofErr w:type="spellEnd"/>
+          </w:p>
+        </w:tc>
+      </w:tr>
+      <w:tr>
+        <w:tc>
+          <w:tcPr>
+            <w:tcW w:w="650" w:type="dxa"/>
+          </w:tcPr>
+          <w:p>
+            <w:pPr>
+              <w:pStyle w:val="ListParagraph"/>
+              <w:ind w:left="0"/>
+              <w:rPr>
+                <w:sz w:val="26"/>
+                <w:szCs w:val="26"/>
+              </w:rPr>
+            </w:pPr>
+            <w:r>
+              <w:rPr>
+                <w:sz w:val="26"/>
+                <w:szCs w:val="26"/>
+              </w:rPr>
+              <w:t>F06</w:t>
+            </w:r>
+          </w:p>
+        </w:tc>
+        <w:tc>
+          <w:tcPr>
+            <w:tcW w:w="2050" w:type="dxa"/>
+          </w:tcPr>
+          <w:p>
+            <w:pPr>
+              <w:pStyle w:val="ListParagraph"/>
+              <w:ind w:left="0"/>
+              <w:rPr>
+                <w:sz w:val="26"/>
+                <w:szCs w:val="26"/>
+              </w:rPr>
+            </w:pPr>
+            <w:proofErr w:type="spellStart"/>
+            <w:r>
+              <w:rPr>
+                <w:sz w:val="26"/>
+                <w:szCs w:val="26"/>
+              </w:rPr>
+              <w:t>Xem</w:t>
+            </w:r>
+            <w:proofErr w:type="spellEnd"/>
+            <w:r>
+              <w:rPr>
+                <w:sz w:val="26"/>
+                <w:szCs w:val="26"/>
+              </w:rPr>
+              <w:t xml:space="preserve"> </w:t>
+            </w:r>
+            <w:proofErr w:type="spellStart"/>
+            <w:r>
+              <w:rPr>
+                <w:sz w:val="26"/>
+                <w:szCs w:val="26"/>
+              </w:rPr>
+              <w:t>kết</w:t>
+            </w:r>
+            <w:proofErr w:type="spellEnd"/>
+            <w:r>
+              <w:rPr>
+                <w:sz w:val="26"/>
+                <w:szCs w:val="26"/>
+              </w:rPr>
+              <w:t xml:space="preserve"> </w:t>
+            </w:r>
+            <w:proofErr w:type="spellStart"/>
+            <w:r>
+              <w:rPr>
+                <w:sz w:val="26"/>
+                <w:szCs w:val="26"/>
+              </w:rPr>
+              <w:t>quả</w:t>
+            </w:r>
+            <w:proofErr w:type="spellEnd"/>
+            <w:r>
+              <w:rPr>
+                <w:sz w:val="26"/>
+                <w:szCs w:val="26"/>
+              </w:rPr>
+              <w:t xml:space="preserve"> </w:t>
+            </w:r>
+            <w:proofErr w:type="spellStart"/>
+            <w:r>
+              <w:rPr>
+                <w:sz w:val="26"/>
+                <w:szCs w:val="26"/>
+              </w:rPr>
+              <w:t>thi</w:t>
+            </w:r>
+            <w:proofErr w:type="spellEnd"/>
+          </w:p>
+        </w:tc>
+        <w:tc>
+          <w:tcPr>
+            <w:tcW w:w="4068" w:type="dxa"/>
+          </w:tcPr>
+          <w:p>
+            <w:pPr>
+              <w:pStyle w:val="ListParagraph"/>
+              <w:ind w:left="0"/>
+              <w:rPr>
+                <w:sz w:val="26"/>
+                <w:szCs w:val="26"/>
+              </w:rPr>
+            </w:pPr>
+            <w:proofErr w:type="spellStart"/>
+            <w:r>
+              <w:rPr>
+                <w:sz w:val="26"/>
+                <w:szCs w:val="26"/>
+              </w:rPr>
+              <w:t>Chức</w:t>
+            </w:r>
+            <w:proofErr w:type="spellEnd"/>
+            <w:r>
+              <w:rPr>
+                <w:sz w:val="26"/>
+                <w:szCs w:val="26"/>
+              </w:rPr>
+              <w:t xml:space="preserve"> </w:t>
+            </w:r>
+            <w:proofErr w:type="spellStart"/>
+            <w:r>
+              <w:rPr>
+                <w:sz w:val="26"/>
+                <w:szCs w:val="26"/>
+              </w:rPr>
+              <w:t>năng</w:t>
+            </w:r>
+            <w:proofErr w:type="spellEnd"/>
+            <w:r>
+              <w:rPr>
+                <w:sz w:val="26"/>
+                <w:szCs w:val="26"/>
+              </w:rPr>
+              <w:t xml:space="preserve"> </w:t>
+            </w:r>
+            <w:proofErr w:type="spellStart"/>
+            <w:r>
+              <w:rPr>
+                <w:sz w:val="26"/>
+                <w:szCs w:val="26"/>
+              </w:rPr>
+              <w:t>này</w:t>
+            </w:r>
+            <w:proofErr w:type="spellEnd"/>
+            <w:r>
+              <w:rPr>
+                <w:sz w:val="26"/>
+                <w:szCs w:val="26"/>
+              </w:rPr>
+              <w:t xml:space="preserve"> </w:t>
+            </w:r>
+            <w:proofErr w:type="spellStart"/>
+            <w:r>
+              <w:rPr>
+                <w:sz w:val="26"/>
+                <w:szCs w:val="26"/>
+              </w:rPr>
+              <w:t>cho</w:t>
+            </w:r>
+            <w:proofErr w:type="spellEnd"/>
+            <w:r>
+              <w:rPr>
+                <w:sz w:val="26"/>
+                <w:szCs w:val="26"/>
+              </w:rPr>
+              <w:t xml:space="preserve"> </w:t>
+            </w:r>
+            <w:proofErr w:type="spellStart"/>
+            <w:r>
+              <w:rPr>
+                <w:sz w:val="26"/>
+                <w:szCs w:val="26"/>
+              </w:rPr>
+              <w:t>phép</w:t>
+            </w:r>
+            <w:proofErr w:type="spellEnd"/>
+            <w:r>
+              <w:rPr>
+                <w:sz w:val="26"/>
+                <w:szCs w:val="26"/>
+              </w:rPr>
+              <w:t xml:space="preserve"> </w:t>
+            </w:r>
+            <w:proofErr w:type="spellStart"/>
+            <w:r>
+              <w:rPr>
+                <w:sz w:val="26"/>
+                <w:szCs w:val="26"/>
+              </w:rPr>
+              <w:t>Người</w:t>
+            </w:r>
+            <w:proofErr w:type="spellEnd"/>
+            <w:r>
+              <w:rPr>
+                <w:sz w:val="26"/>
+                <w:szCs w:val="26"/>
+              </w:rPr>
+              <w:t xml:space="preserve"> </w:t>
+            </w:r>
+            <w:proofErr w:type="spellStart"/>
+            <w:r>
+              <w:rPr>
+                <w:sz w:val="26"/>
+                <w:szCs w:val="26"/>
+              </w:rPr>
+              <w:t>quản</w:t>
+            </w:r>
+            <w:proofErr w:type="spellEnd"/>
+            <w:r>
+              <w:rPr>
+                <w:sz w:val="26"/>
+                <w:szCs w:val="26"/>
+              </w:rPr>
+              <w:t xml:space="preserve"> </w:t>
+            </w:r>
+            <w:proofErr w:type="spellStart"/>
+            <w:r>
+              <w:rPr>
+                <w:sz w:val="26"/>
+                <w:szCs w:val="26"/>
+              </w:rPr>
+              <w:t>trị</w:t>
+            </w:r>
+            <w:proofErr w:type="spellEnd"/>
+            <w:r>
+              <w:rPr>
+                <w:sz w:val="26"/>
+                <w:szCs w:val="26"/>
+              </w:rPr>
+              <w:t xml:space="preserve"> </w:t>
+            </w:r>
+            <w:proofErr w:type="spellStart"/>
+            <w:r>
+              <w:rPr>
+                <w:sz w:val="26"/>
+                <w:szCs w:val="26"/>
+              </w:rPr>
+              <w:t>xem</w:t>
+            </w:r>
+            <w:proofErr w:type="spellEnd"/>
+            <w:r>
+              <w:rPr>
+                <w:sz w:val="26"/>
+                <w:szCs w:val="26"/>
+              </w:rPr>
+              <w:t xml:space="preserve"> </w:t>
+            </w:r>
+            <w:proofErr w:type="spellStart"/>
+            <w:r>
+              <w:rPr>
+                <w:sz w:val="26"/>
+                <w:szCs w:val="26"/>
+              </w:rPr>
+              <w:t>danh</w:t>
+            </w:r>
+            <w:proofErr w:type="spellEnd"/>
+            <w:r>
+              <w:rPr>
+                <w:sz w:val="26"/>
+                <w:szCs w:val="26"/>
+              </w:rPr>
+              <w:t xml:space="preserve"> </w:t>
+            </w:r>
+            <w:proofErr w:type="spellStart"/>
+            <w:r>
+              <w:rPr>
+                <w:sz w:val="26"/>
+                <w:szCs w:val="26"/>
+              </w:rPr>
+              <w:t>sách</w:t>
+            </w:r>
+            <w:proofErr w:type="spellEnd"/>
+            <w:r>
+              <w:rPr>
+                <w:sz w:val="26"/>
+                <w:szCs w:val="26"/>
+              </w:rPr>
+              <w:t xml:space="preserve"> </w:t>
+            </w:r>
+            <w:proofErr w:type="spellStart"/>
+            <w:r>
+              <w:rPr>
+                <w:sz w:val="26"/>
+                <w:szCs w:val="26"/>
+              </w:rPr>
+              <w:t>điểm</w:t>
+            </w:r>
+            <w:proofErr w:type="spellEnd"/>
+            <w:r>
+              <w:rPr>
+                <w:sz w:val="26"/>
+                <w:szCs w:val="26"/>
+              </w:rPr>
+              <w:t xml:space="preserve"> </w:t>
+            </w:r>
+            <w:proofErr w:type="spellStart"/>
+            <w:r>
+              <w:rPr>
+                <w:sz w:val="26"/>
+                <w:szCs w:val="26"/>
+              </w:rPr>
+              <w:t>của</w:t>
+            </w:r>
+            <w:proofErr w:type="spellEnd"/>
+            <w:r>
+              <w:rPr>
+                <w:sz w:val="26"/>
+                <w:szCs w:val="26"/>
+              </w:rPr>
+              <w:t xml:space="preserve"> </w:t>
+            </w:r>
+            <w:proofErr w:type="spellStart"/>
+            <w:r>
+              <w:rPr>
+                <w:sz w:val="26"/>
+                <w:szCs w:val="26"/>
+              </w:rPr>
+              <w:t>tất</w:t>
+            </w:r>
+            <w:proofErr w:type="spellEnd"/>
+            <w:r>
+              <w:rPr>
+                <w:sz w:val="26"/>
+                <w:szCs w:val="26"/>
+              </w:rPr>
+              <w:t xml:space="preserve"> </w:t>
+            </w:r>
+            <w:proofErr w:type="spellStart"/>
+            <w:r>
+              <w:rPr>
+                <w:sz w:val="26"/>
+                <w:szCs w:val="26"/>
+              </w:rPr>
+              <w:t>cả</w:t>
+            </w:r>
+            <w:proofErr w:type="spellEnd"/>
+            <w:r>
+              <w:rPr>
+                <w:sz w:val="26"/>
+                <w:szCs w:val="26"/>
+              </w:rPr>
+              <w:t xml:space="preserve"> </w:t>
+            </w:r>
+            <w:proofErr w:type="spellStart"/>
+            <w:r>
+              <w:rPr>
+                <w:sz w:val="26"/>
+                <w:szCs w:val="26"/>
+              </w:rPr>
+              <w:t>các</w:t>
+            </w:r>
+            <w:proofErr w:type="spellEnd"/>
+            <w:r>
+              <w:rPr>
+                <w:sz w:val="26"/>
+                <w:szCs w:val="26"/>
+              </w:rPr>
+              <w:t xml:space="preserve"> </w:t>
+            </w:r>
+            <w:proofErr w:type="spellStart"/>
+            <w:r>
+              <w:rPr>
+                <w:sz w:val="26"/>
+                <w:szCs w:val="26"/>
+              </w:rPr>
+              <w:t>thí</w:t>
+            </w:r>
+            <w:proofErr w:type="spellEnd"/>
+            <w:r>
+              <w:rPr>
+                <w:sz w:val="26"/>
+                <w:szCs w:val="26"/>
+              </w:rPr>
+              <w:t xml:space="preserve"> </w:t>
+            </w:r>
+            <w:proofErr w:type="spellStart"/>
+            <w:r>
+              <w:rPr>
+                <w:sz w:val="26"/>
+                <w:szCs w:val="26"/>
+              </w:rPr>
+              <w:t>sinh</w:t>
+            </w:r>
+            <w:proofErr w:type="spellEnd"/>
+            <w:r>
+              <w:rPr>
+                <w:sz w:val="26"/>
+                <w:szCs w:val="26"/>
+              </w:rPr>
+              <w:t xml:space="preserve"> </w:t>
+            </w:r>
+            <w:proofErr w:type="spellStart"/>
+            <w:r>
+              <w:rPr>
+                <w:sz w:val="26"/>
+                <w:szCs w:val="26"/>
+              </w:rPr>
+              <w:t>dự</w:t>
+            </w:r>
+            <w:proofErr w:type="spellEnd"/>
+            <w:r>
+              <w:rPr>
+                <w:sz w:val="26"/>
+                <w:szCs w:val="26"/>
+              </w:rPr>
+              <w:t xml:space="preserve"> </w:t>
+            </w:r>
+            <w:proofErr w:type="spellStart"/>
+            <w:r>
+              <w:rPr>
+                <w:sz w:val="26"/>
+                <w:szCs w:val="26"/>
+              </w:rPr>
+              <w:t>thi</w:t>
+            </w:r>
+            <w:proofErr w:type="spellEnd"/>
+          </w:p>
+        </w:tc>
+        <w:tc>
+          <w:tcPr>
+            <w:tcW w:w="2322" w:type="dxa"/>
+          </w:tcPr>
+          <w:p>
+            <w:pPr>
+              <w:pStyle w:val="ListParagraph"/>
+              <w:ind w:left="0"/>
+            </w:pPr>
+            <w:proofErr w:type="spellStart"/>
+            <w:r>
+              <w:t>Người</w:t>
+            </w:r>
+            <w:proofErr w:type="spellEnd"/>
+            <w:r>
+              <w:t xml:space="preserve"> </w:t>
+            </w:r>
+            <w:proofErr w:type="spellStart"/>
+            <w:r>
+              <w:t>quản</w:t>
+            </w:r>
+            <w:proofErr w:type="spellEnd"/>
+            <w:r>
+              <w:t xml:space="preserve"> </w:t>
+            </w:r>
+            <w:proofErr w:type="spellStart"/>
+            <w:r>
+              <w:t>trị</w:t>
+            </w:r>
+            <w:proofErr w:type="spellEnd"/>
+          </w:p>
+        </w:tc>
+      </w:tr>
+      <w:tr>
+        <w:tc>
+          <w:tcPr>
+            <w:tcW w:w="650" w:type="dxa"/>
+          </w:tcPr>
+          <w:p>
+            <w:pPr>
+              <w:pStyle w:val="ListParagraph"/>
+              <w:ind w:left="0"/>
+              <w:rPr>
+                <w:sz w:val="26"/>
+                <w:szCs w:val="26"/>
+              </w:rPr>
+            </w:pPr>
+            <w:r>
+              <w:rPr>
+                <w:sz w:val="26"/>
+                <w:szCs w:val="26"/>
+              </w:rPr>
+              <w:t>F07</w:t>
+            </w:r>
+          </w:p>
+        </w:tc>
+        <w:tc>
+          <w:tcPr>
+            <w:tcW w:w="2050" w:type="dxa"/>
+          </w:tcPr>
+          <w:p>
+            <w:pPr>
+              <w:pStyle w:val="ListParagraph"/>
+              <w:ind w:left="0"/>
+              <w:rPr>
+                <w:sz w:val="26"/>
+                <w:szCs w:val="26"/>
+              </w:rPr>
             </w:pPr>
           </w:p>
         </w:tc>
@@ -3706,6 +5450,10 @@
             <w:pPr>
               <w:pStyle w:val="ListParagraph"/>
               <w:ind w:left="0"/>
+              <w:rPr>
+                <w:sz w:val="26"/>
+                <w:szCs w:val="26"/>
+              </w:rPr>
             </w:pPr>
           </w:p>
         </w:tc>
@@ -3730,6 +5478,10 @@
             <w:pPr>
               <w:pStyle w:val="ListParagraph"/>
               <w:ind w:left="0"/>
+              <w:rPr>
+                <w:sz w:val="26"/>
+                <w:szCs w:val="26"/>
+              </w:rPr>
             </w:pPr>
           </w:p>
         </w:tc>
@@ -3741,6 +5493,10 @@
             <w:pPr>
               <w:pStyle w:val="ListParagraph"/>
               <w:ind w:left="0"/>
+              <w:rPr>
+                <w:sz w:val="26"/>
+                <w:szCs w:val="26"/>
+              </w:rPr>
             </w:pPr>
           </w:p>
         </w:tc>
@@ -3752,144 +5508,10 @@
             <w:pPr>
               <w:pStyle w:val="ListParagraph"/>
               <w:ind w:left="0"/>
-            </w:pPr>
-          </w:p>
-        </w:tc>
-        <w:tc>
-          <w:tcPr>
-            <w:tcW w:w="2322" w:type="dxa"/>
-          </w:tcPr>
-          <w:p>
-            <w:pPr>
-              <w:pStyle w:val="ListParagraph"/>
-              <w:ind w:left="0"/>
-            </w:pPr>
-          </w:p>
-        </w:tc>
-      </w:tr>
-      <w:tr>
-        <w:tc>
-          <w:tcPr>
-            <w:tcW w:w="650" w:type="dxa"/>
-          </w:tcPr>
-          <w:p>
-            <w:pPr>
-              <w:pStyle w:val="ListParagraph"/>
-              <w:ind w:left="0"/>
-            </w:pPr>
-          </w:p>
-        </w:tc>
-        <w:tc>
-          <w:tcPr>
-            <w:tcW w:w="2050" w:type="dxa"/>
-          </w:tcPr>
-          <w:p>
-            <w:pPr>
-              <w:pStyle w:val="ListParagraph"/>
-              <w:ind w:left="0"/>
-            </w:pPr>
-          </w:p>
-        </w:tc>
-        <w:tc>
-          <w:tcPr>
-            <w:tcW w:w="4068" w:type="dxa"/>
-          </w:tcPr>
-          <w:p>
-            <w:pPr>
-              <w:pStyle w:val="ListParagraph"/>
-              <w:ind w:left="0"/>
-            </w:pPr>
-          </w:p>
-        </w:tc>
-        <w:tc>
-          <w:tcPr>
-            <w:tcW w:w="2322" w:type="dxa"/>
-          </w:tcPr>
-          <w:p>
-            <w:pPr>
-              <w:pStyle w:val="ListParagraph"/>
-              <w:ind w:left="0"/>
-            </w:pPr>
-          </w:p>
-        </w:tc>
-      </w:tr>
-      <w:tr>
-        <w:tc>
-          <w:tcPr>
-            <w:tcW w:w="650" w:type="dxa"/>
-          </w:tcPr>
-          <w:p>
-            <w:pPr>
-              <w:pStyle w:val="ListParagraph"/>
-              <w:ind w:left="0"/>
-            </w:pPr>
-          </w:p>
-        </w:tc>
-        <w:tc>
-          <w:tcPr>
-            <w:tcW w:w="2050" w:type="dxa"/>
-          </w:tcPr>
-          <w:p>
-            <w:pPr>
-              <w:pStyle w:val="ListParagraph"/>
-              <w:ind w:left="0"/>
-            </w:pPr>
-          </w:p>
-        </w:tc>
-        <w:tc>
-          <w:tcPr>
-            <w:tcW w:w="4068" w:type="dxa"/>
-          </w:tcPr>
-          <w:p>
-            <w:pPr>
-              <w:pStyle w:val="ListParagraph"/>
-              <w:ind w:left="0"/>
-            </w:pPr>
-          </w:p>
-        </w:tc>
-        <w:tc>
-          <w:tcPr>
-            <w:tcW w:w="2322" w:type="dxa"/>
-          </w:tcPr>
-          <w:p>
-            <w:pPr>
-              <w:pStyle w:val="ListParagraph"/>
-              <w:ind w:left="0"/>
-            </w:pPr>
-          </w:p>
-        </w:tc>
-      </w:tr>
-      <w:tr>
-        <w:tc>
-          <w:tcPr>
-            <w:tcW w:w="650" w:type="dxa"/>
-          </w:tcPr>
-          <w:p>
-            <w:pPr>
-              <w:pStyle w:val="ListParagraph"/>
-              <w:ind w:left="0"/>
-            </w:pPr>
-          </w:p>
-        </w:tc>
-        <w:tc>
-          <w:tcPr>
-            <w:tcW w:w="2050" w:type="dxa"/>
-          </w:tcPr>
-          <w:p>
-            <w:pPr>
-              <w:pStyle w:val="ListParagraph"/>
-              <w:ind w:left="0"/>
-            </w:pPr>
-          </w:p>
-        </w:tc>
-        <w:tc>
-          <w:tcPr>
-            <w:tcW w:w="4068" w:type="dxa"/>
-          </w:tcPr>
-          <w:p>
-            <w:pPr>
-              <w:pStyle w:val="ListParagraph"/>
-              <w:ind w:left="0"/>
+              <w:rPr>
+                <w:sz w:val="26"/>
+                <w:szCs w:val="26"/>
+              </w:rPr>
             </w:pPr>
           </w:p>
         </w:tc>
@@ -3932,7 +5554,7 @@
 </file>
 
 <file path=word/numbering.xml><?xml version="1.0" encoding="utf-8"?>
-<w:numbering xmlns:wpc="http://schemas.microsoft.com/office/word/2010/wordprocessingCanvas" xmlns:mc="http://schemas.openxmlformats.org/markup-compatibility/2006" xmlns:o="urn:schemas-microsoft-com:office:office" xmlns:r="http://schemas.openxmlformats.org/officeDocument/2006/relationships" xmlns:m="http://schemas.openxmlformats.org/officeDocument/2006/math" xmlns:v="urn:schemas-microsoft-com:vml" xmlns:wp14="http://schemas.microsoft.com/office/word/2010/wordprocessingDrawing" xmlns:wp="http://schemas.openxmlformats.org/drawingml/2006/wordprocessingDrawing" xmlns:w10="urn:schemas-microsoft-com:office:word" xmlns:w="http://schemas.openxmlformats.org/wordprocessingml/2006/main" xmlns:w14="http://schemas.microsoft.com/office/word/2010/wordml" xmlns:wpg="http://schemas.microsoft.com/office/word/2010/wordprocessingGroup" xmlns:wpi="http://schemas.microsoft.com/office/word/2010/wordprocessingInk" xmlns:wne="http://schemas.microsoft.com/office/word/2006/wordml" xmlns:wps="http://schemas.microsoft.com/office/word/2010/wordprocessingShape" mc:Ignorable="w14 wp14">
+<w:numbering xmlns:ve="http://schemas.openxmlformats.org/markup-compatibility/2006" xmlns:o="urn:schemas-microsoft-com:office:office" xmlns:r="http://schemas.openxmlformats.org/officeDocument/2006/relationships" xmlns:m="http://schemas.openxmlformats.org/officeDocument/2006/math" xmlns:v="urn:schemas-microsoft-com:vml" xmlns:wp="http://schemas.openxmlformats.org/drawingml/2006/wordprocessingDrawing" xmlns:w10="urn:schemas-microsoft-com:office:word" xmlns:w="http://schemas.openxmlformats.org/wordprocessingml/2006/main" xmlns:wne="http://schemas.microsoft.com/office/word/2006/wordml">
   <w:abstractNum w:abstractNumId="0">
     <w:nsid w:val="3301729A"/>
     <w:multiLevelType w:val="hybridMultilevel"/>
@@ -4271,7 +5893,7 @@
 </file>
 
 <file path=word/styles.xml><?xml version="1.0" encoding="utf-8"?>
-<w:styles xmlns:mc="http://schemas.openxmlformats.org/markup-compatibility/2006" xmlns:r="http://schemas.openxmlformats.org/officeDocument/2006/relationships" xmlns:w="http://schemas.openxmlformats.org/wordprocessingml/2006/main" xmlns:w14="http://schemas.microsoft.com/office/word/2010/wordml" mc:Ignorable="w14">
+<w:styles xmlns:r="http://schemas.openxmlformats.org/officeDocument/2006/relationships" xmlns:w="http://schemas.openxmlformats.org/wordprocessingml/2006/main">
   <w:docDefaults>
     <w:rPrDefault>
       <w:rPr>
@@ -4465,6 +6087,7 @@
     <w:uiPriority w:val="99"/>
     <w:semiHidden/>
     <w:unhideWhenUsed/>
+    <w:qFormat/>
     <w:tblPr>
       <w:tblInd w:w="0" w:type="dxa"/>
       <w:tblCellMar>

</xml_diff>